<commit_message>
Added some overview details and changed diagram
</commit_message>
<xml_diff>
--- a/src/System Design Document.docx
+++ b/src/System Design Document.docx
@@ -5857,6 +5857,77 @@
       </w:r>
     </w:p>
     <w:p>
+      <w:r>
+        <w:t>We have 4 major system components</w:t>
+      </w:r>
+    </w:p>
+    <w:p>
+      <w:pPr>
+        <w:pStyle w:val="ListParagraph"/>
+        <w:numPr>
+          <w:ilvl w:val="0"/>
+          <w:numId w:val="15"/>
+        </w:numPr>
+      </w:pPr>
+      <w:r>
+        <w:t>Database – this is where tags, users, and other locally needed objects are needed</w:t>
+      </w:r>
+    </w:p>
+    <w:p>
+      <w:pPr>
+        <w:pStyle w:val="ListParagraph"/>
+        <w:numPr>
+          <w:ilvl w:val="0"/>
+          <w:numId w:val="15"/>
+        </w:numPr>
+      </w:pPr>
+      <w:r>
+        <w:t>APIs – These APIs are need for a number of things such as login and video uploading</w:t>
+      </w:r>
+    </w:p>
+    <w:p>
+      <w:pPr>
+        <w:pStyle w:val="ListParagraph"/>
+        <w:numPr>
+          <w:ilvl w:val="0"/>
+          <w:numId w:val="15"/>
+        </w:numPr>
+      </w:pPr>
+      <w:r>
+        <w:t xml:space="preserve">YouTube and </w:t>
+      </w:r>
+      <w:proofErr w:type="spellStart"/>
+      <w:r>
+        <w:t>Vimeo</w:t>
+      </w:r>
+      <w:proofErr w:type="spellEnd"/>
+      <w:r>
+        <w:t xml:space="preserve"> – source of videos for the project</w:t>
+      </w:r>
+    </w:p>
+    <w:p>
+      <w:pPr>
+        <w:pStyle w:val="ListParagraph"/>
+        <w:numPr>
+          <w:ilvl w:val="0"/>
+          <w:numId w:val="15"/>
+        </w:numPr>
+      </w:pPr>
+      <w:proofErr w:type="spellStart"/>
+      <w:r>
+        <w:t>Popcorn.js</w:t>
+      </w:r>
+      <w:proofErr w:type="spellEnd"/>
+      <w:r>
+        <w:t xml:space="preserve"> – used to implement the tags that our project is based around</w:t>
+      </w:r>
+    </w:p>
+    <w:p>
+      <w:pPr>
+        <w:ind w:firstLine="0"/>
+      </w:pPr>
+    </w:p>
+    <w:p>
       <w:pPr>
         <w:pStyle w:val="Heading2"/>
       </w:pPr>
@@ -5868,7 +5939,19 @@
     </w:p>
     <w:p>
       <w:r>
-        <w:t>We are to make a video tagging system that allows users to tag points in videos with a various number of predefined tags.  After tagging a video, the user then has the ability to share the video with his or her friends.  The friends then will have the ability to also tag the shared video. The goal of the system is to make videos more socially connectable between friends.</w:t>
+        <w:t xml:space="preserve">We </w:t>
+      </w:r>
+      <w:r>
+        <w:t>have created</w:t>
+      </w:r>
+      <w:r>
+        <w:t xml:space="preserve"> a video tagging system that allows users to tag points in videos with a various number of predefined tags.  After tagging a video, the user then has the ability to share the video with his or her friends.  The friends then will have the ability to also tag the shared video. The goal of the system is to make videos more soci</w:t>
+      </w:r>
+      <w:r>
+        <w:t>ally connectable between people</w:t>
+      </w:r>
+      <w:r>
+        <w:t>.</w:t>
       </w:r>
     </w:p>
     <w:p>
@@ -6046,6 +6129,7 @@
     </w:p>
     <w:p>
       <w:r>
+        <w:lastRenderedPageBreak/>
         <w:t xml:space="preserve">We </w:t>
       </w:r>
       <w:r>
@@ -6077,261 +6161,707 @@
     </w:p>
     <w:p>
       <w:r>
+        <w:t>The popcorn frame</w:t>
+      </w:r>
+      <w:r>
+        <w:t xml:space="preserve">work </w:t>
+      </w:r>
+      <w:r>
+        <w:t xml:space="preserve">is what allows us to make the different tags appear and disappear based on the timing within the videos.  There was support for the videos from YouTube and </w:t>
+      </w:r>
+      <w:proofErr w:type="spellStart"/>
+      <w:r>
+        <w:t>Vimeo</w:t>
+      </w:r>
+      <w:proofErr w:type="spellEnd"/>
+      <w:r>
+        <w:t>.  This framework has the ability to check an embedded video in a sub-second manor and be able to trigger events based on the timing.</w:t>
+      </w:r>
+    </w:p>
+    <w:p/>
+    <w:p>
+      <w:pPr>
+        <w:pStyle w:val="Heading2"/>
+      </w:pPr>
+      <w:bookmarkStart w:id="7" w:name="_Toc354068650"/>
+      <w:r>
+        <w:t>Systems Goals</w:t>
+      </w:r>
+      <w:bookmarkEnd w:id="7"/>
+    </w:p>
+    <w:p>
+      <w:r>
+        <w:t xml:space="preserve">System goals include giving the user the ability to use our application to make video part of the online social experience. We want the user to have a “Natural” user interface to make the </w:t>
+      </w:r>
+      <w:r>
+        <w:t>tagging process simple for the user.  Also one major goal is to make the product as much as possible a social networking site.</w:t>
+      </w:r>
+    </w:p>
+    <w:p>
+      <w:pPr>
+        <w:pStyle w:val="Heading2"/>
+      </w:pPr>
+      <w:bookmarkStart w:id="8" w:name="_Toc354068651"/>
+      <w:r>
+        <w:t xml:space="preserve">System </w:t>
+      </w:r>
+      <w:r>
+        <w:t>Overview</w:t>
+      </w:r>
+      <w:r>
+        <w:t xml:space="preserve"> and Diagram</w:t>
+      </w:r>
+      <w:bookmarkEnd w:id="8"/>
+    </w:p>
+    <w:p>
+      <w:r>
+        <w:t xml:space="preserve">Much of the project will depend on the various APIs that are needed to make the videos display and show up well on the web page.  We will also need to use the APIs to manage the users that access the site using Facebook and Google.   In addition to the APIs needed in the project there will be a database that is used to manage the different users and the tasks that they will be able to do.  There are many different things that will be going on </w:t>
+      </w:r>
+      <w:r>
+        <w:t xml:space="preserve">per user such as knowing there favorites to logging in to the site.  The most significant system component is the </w:t>
+      </w:r>
+      <w:proofErr w:type="spellStart"/>
+      <w:r>
+        <w:t>popcorn.js</w:t>
+      </w:r>
+      <w:proofErr w:type="spellEnd"/>
+      <w:r>
+        <w:t xml:space="preserve"> framework that will actually allow us to make time based tags on the fly which is the main part of the project.</w:t>
+      </w:r>
+    </w:p>
+    <w:p/>
+    <w:p>
+      <w:pPr>
+        <w:keepNext/>
+      </w:pPr>
+      <w:r>
+        <w:object w:dxaOrig="14566" w:dyaOrig="10426">
+          <v:shapetype id="_x0000_t75" coordsize="21600,21600" o:spt="75" o:preferrelative="t" path="m@4@5l@4@11@9@11@9@5xe" filled="f" stroked="f">
+            <v:stroke joinstyle="miter"/>
+            <v:formulas>
+              <v:f eqn="if lineDrawn pixelLineWidth 0"/>
+              <v:f eqn="sum @0 1 0"/>
+              <v:f eqn="sum 0 0 @1"/>
+              <v:f eqn="prod @2 1 2"/>
+              <v:f eqn="prod @3 21600 pixelWidth"/>
+              <v:f eqn="prod @3 21600 pixelHeight"/>
+              <v:f eqn="sum @0 0 1"/>
+              <v:f eqn="prod @6 1 2"/>
+              <v:f eqn="prod @7 21600 pixelWidth"/>
+              <v:f eqn="sum @8 21600 0"/>
+              <v:f eqn="prod @7 21600 pixelHeight"/>
+              <v:f eqn="sum @10 21600 0"/>
+            </v:formulas>
+            <v:path o:extrusionok="f" gradientshapeok="t" o:connecttype="rect"/>
+            <o:lock v:ext="edit" aspectratio="t"/>
+          </v:shapetype>
+          <v:shape id="_x0000_i1025" type="#_x0000_t75" style="width:467.25pt;height:334.5pt" o:ole="">
+            <v:imagedata r:id="rId8" o:title=""/>
+          </v:shape>
+          <o:OLEObject Type="Embed" ProgID="Visio.Drawing.15" ShapeID="_x0000_i1025" DrawAspect="Content" ObjectID="_1427825618" r:id="rId9"/>
+        </w:object>
+      </w:r>
+    </w:p>
+    <w:p/>
+    <w:p>
+      <w:pPr>
+        <w:pStyle w:val="Heading2"/>
+      </w:pPr>
+      <w:bookmarkStart w:id="9" w:name="_Toc354068652"/>
+      <w:r>
+        <w:t>Technologies Overview</w:t>
+      </w:r>
+      <w:bookmarkEnd w:id="9"/>
+    </w:p>
+    <w:p>
+      <w:r>
+        <w:t>PHP</w:t>
+      </w:r>
+    </w:p>
+    <w:p>
+      <w:pPr>
+        <w:pStyle w:val="ListParagraph"/>
+        <w:numPr>
+          <w:ilvl w:val="0"/>
+          <w:numId w:val="6"/>
+        </w:numPr>
+      </w:pPr>
+      <w:r>
+        <w:t>Stands for PHP: Hypertext Preprocessor(recursive acronym)</w:t>
+      </w:r>
+    </w:p>
+    <w:p>
+      <w:pPr>
+        <w:pStyle w:val="ListParagraph"/>
+        <w:numPr>
+          <w:ilvl w:val="0"/>
+          <w:numId w:val="6"/>
+        </w:numPr>
+      </w:pPr>
+      <w:r>
+        <w:t>It is a server side scripting language that is designed for web development.</w:t>
+      </w:r>
+    </w:p>
+    <w:p>
+      <w:pPr>
+        <w:pStyle w:val="ListParagraph"/>
+        <w:numPr>
+          <w:ilvl w:val="0"/>
+          <w:numId w:val="6"/>
+        </w:numPr>
+      </w:pPr>
+      <w:r>
+        <w:t>Supports cross platform development</w:t>
+      </w:r>
+    </w:p>
+    <w:p/>
+    <w:p>
+      <w:r>
+        <w:t>HTML</w:t>
+      </w:r>
+      <w:r>
+        <w:t>5:</w:t>
+      </w:r>
+    </w:p>
+    <w:p>
+      <w:pPr>
+        <w:pStyle w:val="ListParagraph"/>
+        <w:numPr>
+          <w:ilvl w:val="0"/>
+          <w:numId w:val="7"/>
+        </w:numPr>
+      </w:pPr>
+      <w:r>
+        <w:t>A markup language that is for structuring and presenting content for websites</w:t>
+      </w:r>
+    </w:p>
+    <w:p>
+      <w:pPr>
+        <w:pStyle w:val="ListParagraph"/>
+        <w:numPr>
+          <w:ilvl w:val="0"/>
+          <w:numId w:val="7"/>
+        </w:numPr>
+      </w:pPr>
+      <w:r>
+        <w:t>Contains many more features than the previous versions of HTML</w:t>
+      </w:r>
+    </w:p>
+    <w:p>
+      <w:pPr>
+        <w:pStyle w:val="ListParagraph"/>
+        <w:numPr>
+          <w:ilvl w:val="0"/>
+          <w:numId w:val="7"/>
+        </w:numPr>
+      </w:pPr>
+      <w:r>
+        <w:t>Supports cross platform development</w:t>
+      </w:r>
+    </w:p>
+    <w:p>
+      <w:pPr>
+        <w:pStyle w:val="ListParagraph"/>
+        <w:ind w:left="1008" w:firstLine="0"/>
+      </w:pPr>
+    </w:p>
+    <w:p>
+      <w:r>
+        <w:t>JavaScript</w:t>
+      </w:r>
+      <w:r>
+        <w:t>:</w:t>
+      </w:r>
+    </w:p>
+    <w:p>
+      <w:pPr>
+        <w:pStyle w:val="ListParagraph"/>
+        <w:numPr>
+          <w:ilvl w:val="0"/>
+          <w:numId w:val="8"/>
+        </w:numPr>
+      </w:pPr>
+      <w:r>
+        <w:t>An interpreted client-side scripting language</w:t>
+      </w:r>
+    </w:p>
+    <w:p>
+      <w:pPr>
+        <w:pStyle w:val="ListParagraph"/>
+        <w:numPr>
+          <w:ilvl w:val="0"/>
+          <w:numId w:val="8"/>
+        </w:numPr>
+      </w:pPr>
+      <w:r>
+        <w:t>Used to make user interfaces more interactive</w:t>
+      </w:r>
+    </w:p>
+    <w:p>
+      <w:pPr>
+        <w:pStyle w:val="ListParagraph"/>
+        <w:numPr>
+          <w:ilvl w:val="0"/>
+          <w:numId w:val="8"/>
+        </w:numPr>
+      </w:pPr>
+      <w:r>
+        <w:t>Used to communicate asynchronously</w:t>
+      </w:r>
+    </w:p>
+    <w:p>
+      <w:pPr>
+        <w:pStyle w:val="ListParagraph"/>
+        <w:numPr>
+          <w:ilvl w:val="0"/>
+          <w:numId w:val="8"/>
+        </w:numPr>
+      </w:pPr>
+      <w:r>
+        <w:t>Used to alter document content that the user sees dyna</w:t>
+      </w:r>
+      <w:r>
+        <w:t>mically</w:t>
+      </w:r>
+    </w:p>
+    <w:p>
+      <w:proofErr w:type="spellStart"/>
+      <w:r>
         <w:lastRenderedPageBreak/>
-        <w:t>The popcorn frame</w:t>
-      </w:r>
-      <w:r>
-        <w:t xml:space="preserve">work </w:t>
-      </w:r>
-      <w:r>
-        <w:t xml:space="preserve">is what allows us to make the different tags appear and disappear based on the timing within the videos.  There was support for the videos from YouTube and </w:t>
+        <w:t>Popcorn.js</w:t>
+      </w:r>
+      <w:proofErr w:type="spellEnd"/>
+      <w:r>
+        <w:t>:</w:t>
+      </w:r>
+    </w:p>
+    <w:p>
+      <w:pPr>
+        <w:pStyle w:val="ListParagraph"/>
+        <w:numPr>
+          <w:ilvl w:val="0"/>
+          <w:numId w:val="9"/>
+        </w:numPr>
+      </w:pPr>
+      <w:r>
+        <w:t>A JavaScript frame work for editing media in real time</w:t>
+      </w:r>
+    </w:p>
+    <w:p>
+      <w:pPr>
+        <w:pStyle w:val="ListParagraph"/>
+        <w:numPr>
+          <w:ilvl w:val="0"/>
+          <w:numId w:val="9"/>
+        </w:numPr>
+      </w:pPr>
+      <w:r>
+        <w:t>Able to edit media based on timing of the media</w:t>
+      </w:r>
+    </w:p>
+    <w:p>
+      <w:pPr>
+        <w:pStyle w:val="ListParagraph"/>
+        <w:numPr>
+          <w:ilvl w:val="0"/>
+          <w:numId w:val="9"/>
+        </w:numPr>
+      </w:pPr>
+      <w:r>
+        <w:t>We use it to control the main functionality of our site by displaying tags are specific times</w:t>
+      </w:r>
+    </w:p>
+    <w:p>
+      <w:pPr>
+        <w:pStyle w:val="ListParagraph"/>
+        <w:numPr>
+          <w:ilvl w:val="0"/>
+          <w:numId w:val="9"/>
+        </w:numPr>
+      </w:pPr>
+      <w:r>
+        <w:t xml:space="preserve">Support for YouTube and </w:t>
       </w:r>
       <w:proofErr w:type="spellStart"/>
       <w:r>
         <w:t>Vimeo</w:t>
       </w:r>
       <w:proofErr w:type="spellEnd"/>
-      <w:r>
-        <w:t>.  This framework has the ability to check an embedded video in a sub-second manor and be able to trigger events based on the timing.</w:t>
+    </w:p>
+    <w:p>
+      <w:pPr>
+        <w:pStyle w:val="ListParagraph"/>
+        <w:numPr>
+          <w:ilvl w:val="0"/>
+          <w:numId w:val="9"/>
+        </w:numPr>
+      </w:pPr>
+      <w:r>
+        <w:t xml:space="preserve">Checks media in fractions of a second </w:t>
       </w:r>
     </w:p>
     <w:p/>
     <w:p>
-      <w:pPr>
-        <w:pStyle w:val="Heading2"/>
-      </w:pPr>
-      <w:bookmarkStart w:id="7" w:name="_Toc354068650"/>
-      <w:r>
-        <w:t>Systems Goals</w:t>
-      </w:r>
-      <w:bookmarkEnd w:id="7"/>
-    </w:p>
-    <w:p>
-      <w:r>
-        <w:t xml:space="preserve">System goals include giving the user the ability to use our application to make video part of the online social experience. We want the user to have a “Natural” user interface to make the </w:t>
-      </w:r>
-      <w:r>
-        <w:t>tagging process simple for the user.  Also one major goal is to make the product as much as possible a social networking site.</w:t>
-      </w:r>
-    </w:p>
-    <w:p>
-      <w:pPr>
-        <w:pStyle w:val="Heading2"/>
-      </w:pPr>
-      <w:bookmarkStart w:id="8" w:name="_Toc354068651"/>
-      <w:r>
-        <w:t xml:space="preserve">System </w:t>
-      </w:r>
-      <w:r>
-        <w:t>Overview</w:t>
-      </w:r>
-      <w:r>
-        <w:t xml:space="preserve"> and Diagram</w:t>
-      </w:r>
-      <w:bookmarkEnd w:id="8"/>
-    </w:p>
-    <w:p>
-      <w:r>
-        <w:t xml:space="preserve">Much of the project will depend on the various APIs that are needed to make the videos display and show up well on the web page.  We will also need to use the APIs to manage the users that access the site using Facebook and Google.   In addition to the APIs needed in the project there will be a database that is used to manage the different users and the tasks that they will be able to do.  There are many different things that will be going on </w:t>
-      </w:r>
-      <w:r>
-        <w:t xml:space="preserve">per user such as knowing there favorites to logging in to the site.  The most significant system component is the </w:t>
+      <w:r>
+        <w:t>Google APIs</w:t>
+      </w:r>
+      <w:r>
+        <w:t xml:space="preserve">: </w:t>
+      </w:r>
+    </w:p>
+    <w:p>
+      <w:pPr>
+        <w:pStyle w:val="ListParagraph"/>
+        <w:numPr>
+          <w:ilvl w:val="0"/>
+          <w:numId w:val="10"/>
+        </w:numPr>
+      </w:pPr>
+      <w:r>
+        <w:t xml:space="preserve">Google Maps API </w:t>
       </w:r>
       <w:proofErr w:type="spellStart"/>
       <w:r>
-        <w:t>popcorn.js</w:t>
+        <w:t>v3</w:t>
       </w:r>
       <w:proofErr w:type="spellEnd"/>
-      <w:r>
-        <w:t xml:space="preserve"> framework that will actually allow us to make time based tags on the fly which is the main part of the project.</w:t>
+    </w:p>
+    <w:p>
+      <w:pPr>
+        <w:pStyle w:val="ListParagraph"/>
+        <w:numPr>
+          <w:ilvl w:val="1"/>
+          <w:numId w:val="10"/>
+        </w:numPr>
+      </w:pPr>
+      <w:r>
+        <w:t>Using the maps API to display the map tags in our application</w:t>
+      </w:r>
+    </w:p>
+    <w:p>
+      <w:pPr>
+        <w:pStyle w:val="ListParagraph"/>
+        <w:numPr>
+          <w:ilvl w:val="0"/>
+          <w:numId w:val="10"/>
+        </w:numPr>
+      </w:pPr>
+      <w:r>
+        <w:t xml:space="preserve">Google+ API </w:t>
+      </w:r>
+    </w:p>
+    <w:p>
+      <w:pPr>
+        <w:pStyle w:val="ListParagraph"/>
+        <w:numPr>
+          <w:ilvl w:val="1"/>
+          <w:numId w:val="10"/>
+        </w:numPr>
+      </w:pPr>
+      <w:r>
+        <w:t>Added to allow the users to login with google accounts</w:t>
+      </w:r>
+    </w:p>
+    <w:p>
+      <w:pPr>
+        <w:pStyle w:val="ListParagraph"/>
+        <w:numPr>
+          <w:ilvl w:val="0"/>
+          <w:numId w:val="10"/>
+        </w:numPr>
+      </w:pPr>
+      <w:r>
+        <w:t xml:space="preserve">YouTube Data API </w:t>
+      </w:r>
+      <w:proofErr w:type="spellStart"/>
+      <w:r>
+        <w:t>v3</w:t>
+      </w:r>
+      <w:proofErr w:type="spellEnd"/>
+    </w:p>
+    <w:p>
+      <w:pPr>
+        <w:pStyle w:val="ListParagraph"/>
+        <w:numPr>
+          <w:ilvl w:val="1"/>
+          <w:numId w:val="10"/>
+        </w:numPr>
+      </w:pPr>
+      <w:r>
+        <w:t>Allows the</w:t>
+      </w:r>
+      <w:r>
+        <w:t xml:space="preserve"> access of the YouTube search</w:t>
+      </w:r>
+    </w:p>
+    <w:p>
+      <w:pPr>
+        <w:pStyle w:val="ListParagraph"/>
+        <w:numPr>
+          <w:ilvl w:val="1"/>
+          <w:numId w:val="10"/>
+        </w:numPr>
+      </w:pPr>
+      <w:r>
+        <w:t>Allow</w:t>
+      </w:r>
+      <w:r>
+        <w:t>s</w:t>
+      </w:r>
+      <w:r>
+        <w:t xml:space="preserve"> users to upload videos to YouTube</w:t>
+      </w:r>
+    </w:p>
+    <w:p>
+      <w:pPr>
+        <w:pStyle w:val="ListParagraph"/>
+        <w:numPr>
+          <w:ilvl w:val="1"/>
+          <w:numId w:val="10"/>
+        </w:numPr>
+      </w:pPr>
+      <w:r>
+        <w:t xml:space="preserve">Allows </w:t>
+      </w:r>
+      <w:r>
+        <w:t>checks users uploads to YouTube</w:t>
       </w:r>
     </w:p>
     <w:p/>
     <w:p>
-      <w:pPr>
-        <w:keepNext/>
-      </w:pPr>
-      <w:r>
-        <w:rPr>
-          <w:noProof/>
-        </w:rPr>
+      <w:r>
+        <w:t>Facebook API</w:t>
+      </w:r>
+      <w:r>
+        <w:t xml:space="preserve">: </w:t>
+      </w:r>
+    </w:p>
+    <w:p>
+      <w:pPr>
+        <w:pStyle w:val="ListParagraph"/>
+        <w:numPr>
+          <w:ilvl w:val="0"/>
+          <w:numId w:val="11"/>
+        </w:numPr>
+      </w:pPr>
+      <w:r>
+        <w:t>Allows users to login using their Facebook accounts</w:t>
+      </w:r>
+    </w:p>
+    <w:p>
+      <w:pPr>
+        <w:pStyle w:val="ListParagraph"/>
+        <w:numPr>
+          <w:ilvl w:val="0"/>
+          <w:numId w:val="11"/>
+        </w:numPr>
+      </w:pPr>
+      <w:r>
+        <w:t>Allows users to see the friends that they have on Facebook</w:t>
+      </w:r>
+    </w:p>
+    <w:p>
+      <w:pPr>
+        <w:pStyle w:val="ListParagraph"/>
+        <w:numPr>
+          <w:ilvl w:val="0"/>
+          <w:numId w:val="11"/>
+        </w:numPr>
+      </w:pPr>
+      <w:r>
+        <w:t xml:space="preserve">Allows users to view profile pages from </w:t>
+      </w:r>
+      <w:proofErr w:type="spellStart"/>
+      <w:r>
+        <w:t>facebook</w:t>
+      </w:r>
+      <w:proofErr w:type="spellEnd"/>
+    </w:p>
+    <w:p/>
+    <w:p>
+      <w:proofErr w:type="gramStart"/>
+      <w:r>
+        <w:t>jQuery</w:t>
+      </w:r>
+      <w:proofErr w:type="gramEnd"/>
+      <w:r>
+        <w:t xml:space="preserve">:  </w:t>
+      </w:r>
+    </w:p>
+    <w:p>
+      <w:pPr>
+        <w:pStyle w:val="ListParagraph"/>
+        <w:numPr>
+          <w:ilvl w:val="0"/>
+          <w:numId w:val="12"/>
+        </w:numPr>
+      </w:pPr>
+      <w:r>
+        <w:t>A feature rich JavaScript library</w:t>
+      </w:r>
+    </w:p>
+    <w:p>
+      <w:pPr>
+        <w:pStyle w:val="ListParagraph"/>
+        <w:numPr>
+          <w:ilvl w:val="0"/>
+          <w:numId w:val="12"/>
+        </w:numPr>
+      </w:pPr>
+      <w:r>
+        <w:t>Allows for</w:t>
+      </w:r>
+      <w:r>
+        <w:t xml:space="preserve"> simpler</w:t>
+      </w:r>
+      <w:r>
+        <w:t xml:space="preserve"> </w:t>
+      </w:r>
+      <w:r>
+        <w:t xml:space="preserve">dynamic </w:t>
+      </w:r>
+      <w:r>
+        <w:t>HTML traversal/modificati</w:t>
+      </w:r>
+      <w:r>
+        <w:t>on</w:t>
+      </w:r>
+    </w:p>
+    <w:p>
+      <w:pPr>
+        <w:pStyle w:val="ListParagraph"/>
+        <w:numPr>
+          <w:ilvl w:val="0"/>
+          <w:numId w:val="12"/>
+        </w:numPr>
+      </w:pPr>
+      <w:r>
+        <w:t xml:space="preserve">Allows for simpler </w:t>
+      </w:r>
+      <w:r>
+        <w:t xml:space="preserve">dynamic </w:t>
+      </w:r>
+      <w:r>
+        <w:t>animation and Ajax coding</w:t>
+      </w:r>
+    </w:p>
+    <w:p>
+      <w:pPr>
+        <w:pStyle w:val="ListParagraph"/>
+        <w:numPr>
+          <w:ilvl w:val="0"/>
+          <w:numId w:val="12"/>
+        </w:numPr>
+      </w:pPr>
+      <w:r>
+        <w:t>Multi-browser support</w:t>
+      </w:r>
+    </w:p>
+    <w:p/>
+    <w:p>
+      <w:proofErr w:type="spellStart"/>
+      <w:r>
+        <w:t>V</w:t>
+      </w:r>
+      <w:r>
+        <w:t>i</w:t>
+      </w:r>
+      <w:r>
+        <w:t>emo</w:t>
+      </w:r>
+      <w:proofErr w:type="spellEnd"/>
+      <w:r>
+        <w:t>:</w:t>
+      </w:r>
+    </w:p>
+    <w:p>
+      <w:pPr>
+        <w:pStyle w:val="ListParagraph"/>
+        <w:numPr>
+          <w:ilvl w:val="0"/>
+          <w:numId w:val="13"/>
+        </w:numPr>
+      </w:pPr>
+      <w:r>
+        <w:t>A website for hosting videos.</w:t>
+      </w:r>
+    </w:p>
+    <w:p/>
+    <w:p>
+      <w:r>
+        <w:t>YouTube</w:t>
+      </w:r>
+      <w:r>
+        <w:t xml:space="preserve">: </w:t>
+      </w:r>
+    </w:p>
+    <w:p>
+      <w:pPr>
+        <w:pStyle w:val="ListParagraph"/>
+        <w:numPr>
+          <w:ilvl w:val="0"/>
+          <w:numId w:val="13"/>
+        </w:numPr>
+      </w:pPr>
+      <w:r>
+        <w:t>A website for hosting videos.</w:t>
+      </w:r>
+    </w:p>
+    <w:p>
+      <w:pPr>
+        <w:pStyle w:val="ListParagraph"/>
+        <w:numPr>
+          <w:ilvl w:val="0"/>
+          <w:numId w:val="13"/>
+        </w:numPr>
+      </w:pPr>
+      <w:r>
+        <w:t>Contains many useful APIs</w:t>
+      </w:r>
+    </w:p>
+    <w:p/>
+    <w:p>
+      <w:r>
+        <w:t>MySQL</w:t>
+      </w:r>
+      <w:r>
+        <w:t xml:space="preserve">: </w:t>
+      </w:r>
+    </w:p>
+    <w:p>
+      <w:pPr>
+        <w:pStyle w:val="ListParagraph"/>
+        <w:numPr>
+          <w:ilvl w:val="0"/>
+          <w:numId w:val="14"/>
+        </w:numPr>
+      </w:pPr>
+      <w:r>
+        <w:t>Open source relational database management system</w:t>
+      </w:r>
+    </w:p>
+    <w:p>
+      <w:pPr>
+        <w:pStyle w:val="ListParagraph"/>
+        <w:numPr>
+          <w:ilvl w:val="0"/>
+          <w:numId w:val="14"/>
+        </w:numPr>
+      </w:pPr>
+      <w:r>
+        <w:t xml:space="preserve">Allows </w:t>
+      </w:r>
+      <w:r>
+        <w:t>for multi-user access to a number of databases</w:t>
+      </w:r>
+    </w:p>
+    <w:p>
+      <w:pPr>
+        <w:pStyle w:val="Heading1"/>
+      </w:pPr>
+      <w:bookmarkStart w:id="10" w:name="_Toc354068653"/>
+      <w:r>
         <w:lastRenderedPageBreak/>
-        <w:drawing>
-          <wp:inline distT="0" distB="0" distL="0" distR="0">
-            <wp:extent cx="5068008" cy="5134692"/>
-            <wp:effectExtent l="0" t="0" r="0" b="8890"/>
-            <wp:docPr id="2" name="Picture 8"/>
-            <wp:cNvGraphicFramePr>
-              <a:graphicFrameLocks xmlns:a="http://schemas.openxmlformats.org/drawingml/2006/main" noChangeAspect="1"/>
-            </wp:cNvGraphicFramePr>
-            <a:graphic xmlns:a="http://schemas.openxmlformats.org/drawingml/2006/main">
-              <a:graphicData uri="http://schemas.openxmlformats.org/drawingml/2006/picture">
-                <pic:pic xmlns:pic="http://schemas.openxmlformats.org/drawingml/2006/picture">
-                  <pic:nvPicPr>
-                    <pic:cNvPr id="0" name="Interacting with Js Architecture 2.PNG"/>
-                    <pic:cNvPicPr/>
-                  </pic:nvPicPr>
-                  <pic:blipFill>
-                    <a:blip r:embed="rId8" cstate="print">
-                      <a:extLst>
-                        <a:ext uri="{28A0092B-C50C-407E-A947-70E740481C1C}">
-                          <a14:useLocalDpi xmlns:a14="http://schemas.microsoft.com/office/drawing/2010/main" val="0"/>
-                        </a:ext>
-                      </a:extLst>
-                    </a:blip>
-                    <a:stretch>
-                      <a:fillRect/>
-                    </a:stretch>
-                  </pic:blipFill>
-                  <pic:spPr>
-                    <a:xfrm>
-                      <a:off x="0" y="0"/>
-                      <a:ext cx="5068008" cy="5134692"/>
-                    </a:xfrm>
-                    <a:prstGeom prst="rect">
-                      <a:avLst/>
-                    </a:prstGeom>
-                  </pic:spPr>
-                </pic:pic>
-              </a:graphicData>
-            </a:graphic>
-          </wp:inline>
-        </w:drawing>
-      </w:r>
-    </w:p>
-    <w:p/>
-    <w:p>
-      <w:pPr>
-        <w:pStyle w:val="Heading2"/>
-      </w:pPr>
-      <w:bookmarkStart w:id="9" w:name="_Toc354068652"/>
-      <w:r>
-        <w:t>Technologies Overview</w:t>
-      </w:r>
-      <w:bookmarkEnd w:id="9"/>
-    </w:p>
-    <w:p>
-      <w:r>
-        <w:t xml:space="preserve">PHP: </w:t>
-      </w:r>
-      <w:r>
-        <w:t>A</w:t>
-      </w:r>
-      <w:r>
-        <w:t xml:space="preserve"> scripting language used in web development</w:t>
-      </w:r>
-      <w:r>
-        <w:t xml:space="preserve"> that can be embedded into HTML.</w:t>
-      </w:r>
-    </w:p>
-    <w:p/>
-    <w:p>
-      <w:r>
-        <w:t>HTML</w:t>
-      </w:r>
-      <w:r>
-        <w:t>5: A markup language that is a web standard for creating web sites, HTML5 adds many other features that the previous HTML versions.</w:t>
-      </w:r>
-    </w:p>
-    <w:p/>
-    <w:p>
-      <w:r>
-        <w:t>JavaScript</w:t>
-      </w:r>
-      <w:r>
-        <w:t>: A scripting language that make is used in making more advanced user interfaces and add scripts to HTML.</w:t>
-      </w:r>
-    </w:p>
-    <w:p/>
-    <w:p>
-      <w:proofErr w:type="spellStart"/>
-      <w:r>
-        <w:t>Popcorn.js</w:t>
-      </w:r>
-      <w:proofErr w:type="spellEnd"/>
-      <w:r>
-        <w:t>: A JavaScript frame work for editing media in real time, based on timings of a piece of media.</w:t>
-      </w:r>
-    </w:p>
-    <w:p/>
-    <w:p>
-      <w:r>
-        <w:lastRenderedPageBreak/>
-        <w:t>Google APIs</w:t>
-      </w:r>
-      <w:r>
-        <w:t>: There a number of various API that we are planning to use in order to make the use of YouTube videos simpler and also make the overall project simpler.</w:t>
-      </w:r>
-    </w:p>
-    <w:p/>
-    <w:p>
-      <w:r>
-        <w:t>Facebook API</w:t>
-      </w:r>
-      <w:r>
-        <w:t xml:space="preserve">: We needed to use the Facebook API </w:t>
-      </w:r>
-      <w:r>
-        <w:t>in order</w:t>
-      </w:r>
-      <w:r>
-        <w:t xml:space="preserve"> to use the login from Facebook and to see the friend list for a</w:t>
-      </w:r>
-      <w:r>
-        <w:t xml:space="preserve"> given user.</w:t>
-      </w:r>
-    </w:p>
-    <w:p/>
-    <w:p>
-      <w:proofErr w:type="gramStart"/>
-      <w:r>
-        <w:t>jQuery</w:t>
-      </w:r>
-      <w:proofErr w:type="gramEnd"/>
-      <w:r>
-        <w:t>:  A JavaScript framework that makes scripting with JavaScript simpler and allows for many dynamic features in a webpage.</w:t>
-      </w:r>
-    </w:p>
-    <w:p>
-      <w:proofErr w:type="spellStart"/>
-      <w:r>
-        <w:t>V</w:t>
-      </w:r>
-      <w:r>
-        <w:t>i</w:t>
-      </w:r>
-      <w:r>
-        <w:t>emo</w:t>
-      </w:r>
-      <w:proofErr w:type="spellEnd"/>
-      <w:r>
-        <w:t>: A website for hosting videos.</w:t>
-      </w:r>
-    </w:p>
-    <w:p/>
-    <w:p>
-      <w:r>
-        <w:t>YouTube</w:t>
-      </w:r>
-      <w:r>
-        <w:t>: A website for hosting videos.</w:t>
-      </w:r>
-    </w:p>
-    <w:p/>
-    <w:p>
-      <w:r>
-        <w:t>MySQL</w:t>
-      </w:r>
-      <w:r>
-        <w:t>: A database that is widely known and supported by many applications.</w:t>
-      </w:r>
-    </w:p>
-    <w:p>
-      <w:pPr>
-        <w:pStyle w:val="Heading1"/>
-      </w:pPr>
-      <w:bookmarkStart w:id="10" w:name="_Toc354068653"/>
-      <w:r>
         <w:t>Project Overview</w:t>
       </w:r>
       <w:bookmarkEnd w:id="10"/>
@@ -6474,23 +7004,23 @@
       <w:r>
         <w:t>with task card that are able to be moved from to show the progress we have done in the current sprint and assign some cards to have a higher priority than others to show the significance of each task or what is left for each task at hand.</w:t>
       </w:r>
+      <w:bookmarkStart w:id="13" w:name="_GoBack"/>
+      <w:bookmarkEnd w:id="13"/>
     </w:p>
     <w:p>
       <w:pPr>
         <w:pStyle w:val="Heading2"/>
       </w:pPr>
-      <w:bookmarkStart w:id="13" w:name="_Toc354068656"/>
+      <w:bookmarkStart w:id="14" w:name="_Toc354068656"/>
       <w:r>
         <w:t>Sprint</w:t>
       </w:r>
       <w:r>
         <w:t xml:space="preserve"> Overview</w:t>
       </w:r>
-      <w:bookmarkEnd w:id="13"/>
-    </w:p>
-    <w:p>
-      <w:bookmarkStart w:id="14" w:name="_GoBack"/>
       <w:bookmarkEnd w:id="14"/>
+    </w:p>
+    <w:p>
       <w:r>
         <w:t xml:space="preserve">The major phases in the project are as </w:t>
       </w:r>
@@ -6630,7 +7160,6 @@
           <w:rFonts w:eastAsia="Times New Roman" w:cs="Arial"/>
           <w:color w:val="000000"/>
         </w:rPr>
-        <w:lastRenderedPageBreak/>
         <w:t>Use Database to save and retrieve tags.</w:t>
       </w:r>
     </w:p>
@@ -6929,6 +7458,7 @@
           <w:rFonts w:eastAsia="Times New Roman" w:cs="Arial"/>
           <w:color w:val="000000"/>
         </w:rPr>
+        <w:lastRenderedPageBreak/>
         <w:t>Sprint VI:</w:t>
       </w:r>
     </w:p>
@@ -7036,7 +7566,6 @@
     </w:p>
     <w:p>
       <w:r>
-        <w:lastRenderedPageBreak/>
         <w:t>For the detailed list of requirements check the Software Requirements Document</w:t>
       </w:r>
       <w:r>
@@ -7195,6 +7724,7 @@
     </w:p>
     <w:p>
       <w:r>
+        <w:lastRenderedPageBreak/>
         <w:t>This section is used to describe the design details for each of the major components in the system.  This section is not brief and requires the necessary detail that can be used by the reader to truly understand the architecture and implementation details without having to dig into the code.</w:t>
       </w:r>
     </w:p>
@@ -7525,7 +8055,6 @@
       </w:pPr>
       <w:bookmarkStart w:id="25" w:name="_Toc354068667"/>
       <w:r>
-        <w:lastRenderedPageBreak/>
         <w:t>Architecture Diagram</w:t>
       </w:r>
       <w:bookmarkEnd w:id="25"/>
@@ -7535,50 +8064,12 @@
         <w:ind w:left="720" w:firstLine="0"/>
       </w:pPr>
       <w:r>
-        <w:rPr>
-          <w:noProof/>
-        </w:rPr>
-        <w:drawing>
-          <wp:inline distT="0" distB="0" distL="0" distR="0">
-            <wp:extent cx="5068008" cy="5134692"/>
-            <wp:effectExtent l="0" t="0" r="0" b="8890"/>
-            <wp:docPr id="8" name="Picture 8"/>
-            <wp:cNvGraphicFramePr>
-              <a:graphicFrameLocks xmlns:a="http://schemas.openxmlformats.org/drawingml/2006/main" noChangeAspect="1"/>
-            </wp:cNvGraphicFramePr>
-            <a:graphic xmlns:a="http://schemas.openxmlformats.org/drawingml/2006/main">
-              <a:graphicData uri="http://schemas.openxmlformats.org/drawingml/2006/picture">
-                <pic:pic xmlns:pic="http://schemas.openxmlformats.org/drawingml/2006/picture">
-                  <pic:nvPicPr>
-                    <pic:cNvPr id="0" name="Interacting with Js Architecture 2.PNG"/>
-                    <pic:cNvPicPr/>
-                  </pic:nvPicPr>
-                  <pic:blipFill>
-                    <a:blip r:embed="rId8" cstate="print">
-                      <a:extLst>
-                        <a:ext uri="{28A0092B-C50C-407E-A947-70E740481C1C}">
-                          <a14:useLocalDpi xmlns:a14="http://schemas.microsoft.com/office/drawing/2010/main" val="0"/>
-                        </a:ext>
-                      </a:extLst>
-                    </a:blip>
-                    <a:stretch>
-                      <a:fillRect/>
-                    </a:stretch>
-                  </pic:blipFill>
-                  <pic:spPr>
-                    <a:xfrm>
-                      <a:off x="0" y="0"/>
-                      <a:ext cx="5068008" cy="5134692"/>
-                    </a:xfrm>
-                    <a:prstGeom prst="rect">
-                      <a:avLst/>
-                    </a:prstGeom>
-                  </pic:spPr>
-                </pic:pic>
-              </a:graphicData>
-            </a:graphic>
-          </wp:inline>
-        </w:drawing>
+        <w:object w:dxaOrig="14566" w:dyaOrig="10426">
+          <v:shape id="_x0000_i1026" type="#_x0000_t75" style="width:467.25pt;height:334.5pt" o:ole="">
+            <v:imagedata r:id="rId10" o:title=""/>
+          </v:shape>
+          <o:OLEObject Type="Embed" ProgID="Visio.Drawing.15" ShapeID="_x0000_i1026" DrawAspect="Content" ObjectID="_1427825619" r:id="rId11"/>
+        </w:object>
       </w:r>
     </w:p>
     <w:p>
@@ -7719,7 +8210,6 @@
           <w:rFonts w:cs="Arial"/>
           <w:color w:val="000000"/>
         </w:rPr>
-        <w:lastRenderedPageBreak/>
         <w:tab/>
       </w:r>
       <w:r>
@@ -7776,6 +8266,7 @@
           <w:rFonts w:cs="Arial"/>
           <w:color w:val="000000"/>
         </w:rPr>
+        <w:lastRenderedPageBreak/>
         <w:t>Phase I:</w:t>
       </w:r>
       <w:r>
@@ -7961,7 +8452,7 @@
                     <pic:cNvPicPr/>
                   </pic:nvPicPr>
                   <pic:blipFill>
-                    <a:blip r:embed="rId9" cstate="print">
+                    <a:blip r:embed="rId12" cstate="print">
                       <a:extLst>
                         <a:ext uri="{28A0092B-C50C-407E-A947-70E740481C1C}">
                           <a14:useLocalDpi xmlns:a14="http://schemas.microsoft.com/office/drawing/2010/main" val="0"/>
@@ -8263,7 +8754,6 @@
       </w:pPr>
       <w:bookmarkStart w:id="36" w:name="_Toc354068678"/>
       <w:r>
-        <w:lastRenderedPageBreak/>
         <w:t>Phase Overview</w:t>
       </w:r>
       <w:bookmarkEnd w:id="36"/>
@@ -8325,6 +8815,7 @@
           <w:sz w:val="23"/>
           <w:szCs w:val="23"/>
         </w:rPr>
+        <w:lastRenderedPageBreak/>
         <w:t>Phase II:</w:t>
       </w:r>
       <w:r>
@@ -8371,50 +8862,18 @@
     </w:p>
     <w:p>
       <w:r>
+        <w:object w:dxaOrig="14566" w:dyaOrig="10426">
+          <v:shape id="_x0000_i1027" type="#_x0000_t75" style="width:467.25pt;height:334.5pt" o:ole="">
+            <v:imagedata r:id="rId13" o:title=""/>
+          </v:shape>
+          <o:OLEObject Type="Embed" ProgID="Visio.Drawing.15" ShapeID="_x0000_i1027" DrawAspect="Content" ObjectID="_1427825620" r:id="rId14"/>
+        </w:object>
+      </w:r>
+      <w:r>
         <w:rPr>
           <w:noProof/>
         </w:rPr>
-        <w:drawing>
-          <wp:inline distT="0" distB="0" distL="0" distR="0">
-            <wp:extent cx="5068008" cy="5134692"/>
-            <wp:effectExtent l="0" t="0" r="0" b="8890"/>
-            <wp:docPr id="1" name="Picture 1"/>
-            <wp:cNvGraphicFramePr>
-              <a:graphicFrameLocks xmlns:a="http://schemas.openxmlformats.org/drawingml/2006/main" noChangeAspect="1"/>
-            </wp:cNvGraphicFramePr>
-            <a:graphic xmlns:a="http://schemas.openxmlformats.org/drawingml/2006/main">
-              <a:graphicData uri="http://schemas.openxmlformats.org/drawingml/2006/picture">
-                <pic:pic xmlns:pic="http://schemas.openxmlformats.org/drawingml/2006/picture">
-                  <pic:nvPicPr>
-                    <pic:cNvPr id="0" name="Interacting with Js Architecture 2.PNG"/>
-                    <pic:cNvPicPr/>
-                  </pic:nvPicPr>
-                  <pic:blipFill>
-                    <a:blip r:embed="rId8" cstate="print">
-                      <a:extLst>
-                        <a:ext uri="{28A0092B-C50C-407E-A947-70E740481C1C}">
-                          <a14:useLocalDpi xmlns:a14="http://schemas.microsoft.com/office/drawing/2010/main" val="0"/>
-                        </a:ext>
-                      </a:extLst>
-                    </a:blip>
-                    <a:stretch>
-                      <a:fillRect/>
-                    </a:stretch>
-                  </pic:blipFill>
-                  <pic:spPr>
-                    <a:xfrm>
-                      <a:off x="0" y="0"/>
-                      <a:ext cx="5068008" cy="5134692"/>
-                    </a:xfrm>
-                    <a:prstGeom prst="rect">
-                      <a:avLst/>
-                    </a:prstGeom>
-                  </pic:spPr>
-                </pic:pic>
-              </a:graphicData>
-            </a:graphic>
-          </wp:inline>
-        </w:drawing>
+        <w:t xml:space="preserve"> </w:t>
       </w:r>
     </w:p>
     <w:p>
@@ -8453,32 +8912,32 @@
       </w:pPr>
       <w:bookmarkStart w:id="40" w:name="_Toc354068682"/>
       <w:r>
+        <w:t>System and Unit Testing</w:t>
+      </w:r>
+      <w:bookmarkEnd w:id="40"/>
+    </w:p>
+    <w:p>
+      <w:pPr>
+        <w:pStyle w:val="Heading3"/>
+      </w:pPr>
+      <w:bookmarkStart w:id="41" w:name="_Toc354068683"/>
+      <w:r>
+        <w:t>Popcorn</w:t>
+      </w:r>
+      <w:bookmarkEnd w:id="41"/>
+    </w:p>
+    <w:p>
+      <w:r>
+        <w:t>We will need to make sure the popcorn is behaving as we expect, by checking the timings and making sure that they are consistent with what is happening on-screen.</w:t>
+      </w:r>
+    </w:p>
+    <w:p>
+      <w:pPr>
+        <w:pStyle w:val="Heading3"/>
+      </w:pPr>
+      <w:bookmarkStart w:id="42" w:name="_Toc354068684"/>
+      <w:r>
         <w:lastRenderedPageBreak/>
-        <w:t>System and Unit Testing</w:t>
-      </w:r>
-      <w:bookmarkEnd w:id="40"/>
-    </w:p>
-    <w:p>
-      <w:pPr>
-        <w:pStyle w:val="Heading3"/>
-      </w:pPr>
-      <w:bookmarkStart w:id="41" w:name="_Toc354068683"/>
-      <w:r>
-        <w:t>Popcorn</w:t>
-      </w:r>
-      <w:bookmarkEnd w:id="41"/>
-    </w:p>
-    <w:p>
-      <w:r>
-        <w:t>We will need to make sure the popcorn is behaving as we expect, by checking the timings and making sure that they are consistent with what is happening on-screen.</w:t>
-      </w:r>
-    </w:p>
-    <w:p>
-      <w:pPr>
-        <w:pStyle w:val="Heading3"/>
-      </w:pPr>
-      <w:bookmarkStart w:id="42" w:name="_Toc354068684"/>
-      <w:r>
         <w:t>Videos</w:t>
       </w:r>
       <w:bookmarkEnd w:id="42"/>
@@ -8675,7 +9134,6 @@
       </w:pPr>
       <w:bookmarkStart w:id="51" w:name="_Toc354068693"/>
       <w:r>
-        <w:lastRenderedPageBreak/>
         <w:t>Development Tools</w:t>
       </w:r>
       <w:bookmarkEnd w:id="51"/>
@@ -8883,86 +9341,23 @@
       <w:bookmarkEnd w:id="58"/>
     </w:p>
     <w:p>
-      <w:pPr>
-        <w:pStyle w:val="TableofFigures"/>
-        <w:tabs>
-          <w:tab w:val="right" w:leader="dot" w:pos="9350"/>
-        </w:tabs>
-        <w:ind w:firstLine="0"/>
-        <w:rPr>
+      <w:r>
+        <w:fldChar w:fldCharType="begin"/>
+      </w:r>
+      <w:r>
+        <w:instrText xml:space="preserve"> TOC \h \z \c "Figure" </w:instrText>
+      </w:r>
+      <w:r>
+        <w:fldChar w:fldCharType="separate"/>
+      </w:r>
+      <w:r>
+        <w:rPr>
+          <w:b/>
+          <w:bCs/>
           <w:noProof/>
         </w:rPr>
-      </w:pPr>
-      <w:r>
-        <w:fldChar w:fldCharType="begin"/>
-      </w:r>
-      <w:r>
-        <w:instrText xml:space="preserve"> TOC \h \z \c "Figure" </w:instrText>
-      </w:r>
-      <w:r>
-        <w:fldChar w:fldCharType="separate"/>
-      </w:r>
-      <w:hyperlink w:anchor="_Toc328651691" w:history="1">
-        <w:r>
-          <w:rPr>
-            <w:rStyle w:val="Hyperlink"/>
-            <w:noProof/>
-          </w:rPr>
-          <w:t>Figure 1 System Diagram</w:t>
-        </w:r>
-        <w:r>
-          <w:rPr>
-            <w:noProof/>
-            <w:webHidden/>
-          </w:rPr>
-          <w:tab/>
-        </w:r>
-        <w:r>
-          <w:rPr>
-            <w:noProof/>
-            <w:webHidden/>
-          </w:rPr>
-          <w:fldChar w:fldCharType="begin"/>
-        </w:r>
-        <w:r>
-          <w:rPr>
-            <w:noProof/>
-            <w:webHidden/>
-          </w:rPr>
-          <w:instrText xml:space="preserve"> PAGEREF _Toc328651691 \h </w:instrText>
-        </w:r>
-        <w:r>
-          <w:rPr>
-            <w:noProof/>
-            <w:webHidden/>
-          </w:rPr>
-        </w:r>
-        <w:r>
-          <w:rPr>
-            <w:noProof/>
-            <w:webHidden/>
-          </w:rPr>
-          <w:fldChar w:fldCharType="separate"/>
-        </w:r>
-        <w:r>
-          <w:rPr>
-            <w:b/>
-            <w:bCs/>
-            <w:noProof/>
-            <w:webHidden/>
-          </w:rPr>
-          <w:t>Error! Bookmark not defined.</w:t>
-        </w:r>
-        <w:r>
-          <w:rPr>
-            <w:noProof/>
-            <w:webHidden/>
-          </w:rPr>
-          <w:fldChar w:fldCharType="end"/>
-        </w:r>
-      </w:hyperlink>
-    </w:p>
-    <w:p>
+        <w:t>No table of figures entries found.</w:t>
+      </w:r>
       <w:r>
         <w:fldChar w:fldCharType="end"/>
       </w:r>
@@ -8980,7 +9375,6 @@
         </w:rPr>
       </w:pPr>
       <w:r>
-        <w:lastRenderedPageBreak/>
         <w:br w:type="page"/>
       </w:r>
     </w:p>
@@ -9015,7 +9409,7 @@
       </w:pPr>
     </w:p>
     <w:sectPr>
-      <w:footerReference w:type="default" r:id="rId10"/>
+      <w:footerReference w:type="default" r:id="rId15"/>
       <w:pgSz w:w="12240" w:h="15840"/>
       <w:pgMar w:top="1440" w:right="1440" w:bottom="1440" w:left="1440" w:header="720" w:footer="720" w:gutter="0"/>
       <w:cols w:space="720"/>
@@ -9075,7 +9469,7 @@
       <w:rPr>
         <w:noProof/>
       </w:rPr>
-      <w:t>6</w:t>
+      <w:t>8</w:t>
     </w:r>
     <w:r>
       <w:rPr>
@@ -9109,12 +9503,803 @@
 <file path=word/numbering.xml><?xml version="1.0" encoding="utf-8"?>
 <w:numbering xmlns:wpc="http://schemas.microsoft.com/office/word/2010/wordprocessingCanvas" xmlns:mc="http://schemas.openxmlformats.org/markup-compatibility/2006" xmlns:o="urn:schemas-microsoft-com:office:office" xmlns:r="http://schemas.openxmlformats.org/officeDocument/2006/relationships" xmlns:m="http://schemas.openxmlformats.org/officeDocument/2006/math" xmlns:v="urn:schemas-microsoft-com:vml" xmlns:wp14="http://schemas.microsoft.com/office/word/2010/wordprocessingDrawing" xmlns:wp="http://schemas.openxmlformats.org/drawingml/2006/wordprocessingDrawing" xmlns:w10="urn:schemas-microsoft-com:office:word" xmlns:w="http://schemas.openxmlformats.org/wordprocessingml/2006/main" xmlns:w14="http://schemas.microsoft.com/office/word/2010/wordml" xmlns:w15="http://schemas.microsoft.com/office/word/2012/wordml" xmlns:wpg="http://schemas.microsoft.com/office/word/2010/wordprocessingGroup" xmlns:wpi="http://schemas.microsoft.com/office/word/2010/wordprocessingInk" xmlns:wne="http://schemas.microsoft.com/office/word/2006/wordml" xmlns:wps="http://schemas.microsoft.com/office/word/2010/wordprocessingShape" mc:Ignorable="w14 w15 wp14">
   <w:abstractNum w:abstractNumId="0">
+    <w:nsid w:val="07796B66"/>
+    <w:multiLevelType w:val="hybridMultilevel"/>
+    <w:tmpl w:val="DB807DD0"/>
+    <w:lvl w:ilvl="0" w:tplc="04090001">
+      <w:start w:val="1"/>
+      <w:numFmt w:val="bullet"/>
+      <w:lvlText w:val=""/>
+      <w:lvlJc w:val="left"/>
+      <w:pPr>
+        <w:ind w:left="1080" w:hanging="360"/>
+      </w:pPr>
+      <w:rPr>
+        <w:rFonts w:ascii="Symbol" w:hAnsi="Symbol" w:hint="default"/>
+      </w:rPr>
+    </w:lvl>
+    <w:lvl w:ilvl="1" w:tplc="04090003" w:tentative="1">
+      <w:start w:val="1"/>
+      <w:numFmt w:val="bullet"/>
+      <w:lvlText w:val="o"/>
+      <w:lvlJc w:val="left"/>
+      <w:pPr>
+        <w:ind w:left="1800" w:hanging="360"/>
+      </w:pPr>
+      <w:rPr>
+        <w:rFonts w:ascii="Courier New" w:hAnsi="Courier New" w:cs="Courier New" w:hint="default"/>
+      </w:rPr>
+    </w:lvl>
+    <w:lvl w:ilvl="2" w:tplc="04090005" w:tentative="1">
+      <w:start w:val="1"/>
+      <w:numFmt w:val="bullet"/>
+      <w:lvlText w:val=""/>
+      <w:lvlJc w:val="left"/>
+      <w:pPr>
+        <w:ind w:left="2520" w:hanging="360"/>
+      </w:pPr>
+      <w:rPr>
+        <w:rFonts w:ascii="Wingdings" w:hAnsi="Wingdings" w:hint="default"/>
+      </w:rPr>
+    </w:lvl>
+    <w:lvl w:ilvl="3" w:tplc="04090001" w:tentative="1">
+      <w:start w:val="1"/>
+      <w:numFmt w:val="bullet"/>
+      <w:lvlText w:val=""/>
+      <w:lvlJc w:val="left"/>
+      <w:pPr>
+        <w:ind w:left="3240" w:hanging="360"/>
+      </w:pPr>
+      <w:rPr>
+        <w:rFonts w:ascii="Symbol" w:hAnsi="Symbol" w:hint="default"/>
+      </w:rPr>
+    </w:lvl>
+    <w:lvl w:ilvl="4" w:tplc="04090003" w:tentative="1">
+      <w:start w:val="1"/>
+      <w:numFmt w:val="bullet"/>
+      <w:lvlText w:val="o"/>
+      <w:lvlJc w:val="left"/>
+      <w:pPr>
+        <w:ind w:left="3960" w:hanging="360"/>
+      </w:pPr>
+      <w:rPr>
+        <w:rFonts w:ascii="Courier New" w:hAnsi="Courier New" w:cs="Courier New" w:hint="default"/>
+      </w:rPr>
+    </w:lvl>
+    <w:lvl w:ilvl="5" w:tplc="04090005" w:tentative="1">
+      <w:start w:val="1"/>
+      <w:numFmt w:val="bullet"/>
+      <w:lvlText w:val=""/>
+      <w:lvlJc w:val="left"/>
+      <w:pPr>
+        <w:ind w:left="4680" w:hanging="360"/>
+      </w:pPr>
+      <w:rPr>
+        <w:rFonts w:ascii="Wingdings" w:hAnsi="Wingdings" w:hint="default"/>
+      </w:rPr>
+    </w:lvl>
+    <w:lvl w:ilvl="6" w:tplc="04090001" w:tentative="1">
+      <w:start w:val="1"/>
+      <w:numFmt w:val="bullet"/>
+      <w:lvlText w:val=""/>
+      <w:lvlJc w:val="left"/>
+      <w:pPr>
+        <w:ind w:left="5400" w:hanging="360"/>
+      </w:pPr>
+      <w:rPr>
+        <w:rFonts w:ascii="Symbol" w:hAnsi="Symbol" w:hint="default"/>
+      </w:rPr>
+    </w:lvl>
+    <w:lvl w:ilvl="7" w:tplc="04090003" w:tentative="1">
+      <w:start w:val="1"/>
+      <w:numFmt w:val="bullet"/>
+      <w:lvlText w:val="o"/>
+      <w:lvlJc w:val="left"/>
+      <w:pPr>
+        <w:ind w:left="6120" w:hanging="360"/>
+      </w:pPr>
+      <w:rPr>
+        <w:rFonts w:ascii="Courier New" w:hAnsi="Courier New" w:cs="Courier New" w:hint="default"/>
+      </w:rPr>
+    </w:lvl>
+    <w:lvl w:ilvl="8" w:tplc="04090005" w:tentative="1">
+      <w:start w:val="1"/>
+      <w:numFmt w:val="bullet"/>
+      <w:lvlText w:val=""/>
+      <w:lvlJc w:val="left"/>
+      <w:pPr>
+        <w:ind w:left="6840" w:hanging="360"/>
+      </w:pPr>
+      <w:rPr>
+        <w:rFonts w:ascii="Wingdings" w:hAnsi="Wingdings" w:hint="default"/>
+      </w:rPr>
+    </w:lvl>
+  </w:abstractNum>
+  <w:abstractNum w:abstractNumId="1">
+    <w:nsid w:val="22DF7251"/>
+    <w:multiLevelType w:val="hybridMultilevel"/>
+    <w:tmpl w:val="A10E17BC"/>
+    <w:lvl w:ilvl="0" w:tplc="04090001">
+      <w:start w:val="1"/>
+      <w:numFmt w:val="bullet"/>
+      <w:lvlText w:val=""/>
+      <w:lvlJc w:val="left"/>
+      <w:pPr>
+        <w:ind w:left="1065" w:hanging="360"/>
+      </w:pPr>
+      <w:rPr>
+        <w:rFonts w:ascii="Symbol" w:hAnsi="Symbol" w:hint="default"/>
+      </w:rPr>
+    </w:lvl>
+    <w:lvl w:ilvl="1" w:tplc="04090003" w:tentative="1">
+      <w:start w:val="1"/>
+      <w:numFmt w:val="bullet"/>
+      <w:lvlText w:val="o"/>
+      <w:lvlJc w:val="left"/>
+      <w:pPr>
+        <w:ind w:left="1785" w:hanging="360"/>
+      </w:pPr>
+      <w:rPr>
+        <w:rFonts w:ascii="Courier New" w:hAnsi="Courier New" w:cs="Courier New" w:hint="default"/>
+      </w:rPr>
+    </w:lvl>
+    <w:lvl w:ilvl="2" w:tplc="04090005" w:tentative="1">
+      <w:start w:val="1"/>
+      <w:numFmt w:val="bullet"/>
+      <w:lvlText w:val=""/>
+      <w:lvlJc w:val="left"/>
+      <w:pPr>
+        <w:ind w:left="2505" w:hanging="360"/>
+      </w:pPr>
+      <w:rPr>
+        <w:rFonts w:ascii="Wingdings" w:hAnsi="Wingdings" w:hint="default"/>
+      </w:rPr>
+    </w:lvl>
+    <w:lvl w:ilvl="3" w:tplc="04090001" w:tentative="1">
+      <w:start w:val="1"/>
+      <w:numFmt w:val="bullet"/>
+      <w:lvlText w:val=""/>
+      <w:lvlJc w:val="left"/>
+      <w:pPr>
+        <w:ind w:left="3225" w:hanging="360"/>
+      </w:pPr>
+      <w:rPr>
+        <w:rFonts w:ascii="Symbol" w:hAnsi="Symbol" w:hint="default"/>
+      </w:rPr>
+    </w:lvl>
+    <w:lvl w:ilvl="4" w:tplc="04090003" w:tentative="1">
+      <w:start w:val="1"/>
+      <w:numFmt w:val="bullet"/>
+      <w:lvlText w:val="o"/>
+      <w:lvlJc w:val="left"/>
+      <w:pPr>
+        <w:ind w:left="3945" w:hanging="360"/>
+      </w:pPr>
+      <w:rPr>
+        <w:rFonts w:ascii="Courier New" w:hAnsi="Courier New" w:cs="Courier New" w:hint="default"/>
+      </w:rPr>
+    </w:lvl>
+    <w:lvl w:ilvl="5" w:tplc="04090005" w:tentative="1">
+      <w:start w:val="1"/>
+      <w:numFmt w:val="bullet"/>
+      <w:lvlText w:val=""/>
+      <w:lvlJc w:val="left"/>
+      <w:pPr>
+        <w:ind w:left="4665" w:hanging="360"/>
+      </w:pPr>
+      <w:rPr>
+        <w:rFonts w:ascii="Wingdings" w:hAnsi="Wingdings" w:hint="default"/>
+      </w:rPr>
+    </w:lvl>
+    <w:lvl w:ilvl="6" w:tplc="04090001" w:tentative="1">
+      <w:start w:val="1"/>
+      <w:numFmt w:val="bullet"/>
+      <w:lvlText w:val=""/>
+      <w:lvlJc w:val="left"/>
+      <w:pPr>
+        <w:ind w:left="5385" w:hanging="360"/>
+      </w:pPr>
+      <w:rPr>
+        <w:rFonts w:ascii="Symbol" w:hAnsi="Symbol" w:hint="default"/>
+      </w:rPr>
+    </w:lvl>
+    <w:lvl w:ilvl="7" w:tplc="04090003" w:tentative="1">
+      <w:start w:val="1"/>
+      <w:numFmt w:val="bullet"/>
+      <w:lvlText w:val="o"/>
+      <w:lvlJc w:val="left"/>
+      <w:pPr>
+        <w:ind w:left="6105" w:hanging="360"/>
+      </w:pPr>
+      <w:rPr>
+        <w:rFonts w:ascii="Courier New" w:hAnsi="Courier New" w:cs="Courier New" w:hint="default"/>
+      </w:rPr>
+    </w:lvl>
+    <w:lvl w:ilvl="8" w:tplc="04090005" w:tentative="1">
+      <w:start w:val="1"/>
+      <w:numFmt w:val="bullet"/>
+      <w:lvlText w:val=""/>
+      <w:lvlJc w:val="left"/>
+      <w:pPr>
+        <w:ind w:left="6825" w:hanging="360"/>
+      </w:pPr>
+      <w:rPr>
+        <w:rFonts w:ascii="Wingdings" w:hAnsi="Wingdings" w:hint="default"/>
+      </w:rPr>
+    </w:lvl>
+  </w:abstractNum>
+  <w:abstractNum w:abstractNumId="2">
+    <w:nsid w:val="2676426F"/>
+    <w:multiLevelType w:val="hybridMultilevel"/>
+    <w:tmpl w:val="A40AC11A"/>
+    <w:lvl w:ilvl="0" w:tplc="04090001">
+      <w:start w:val="1"/>
+      <w:numFmt w:val="bullet"/>
+      <w:lvlText w:val=""/>
+      <w:lvlJc w:val="left"/>
+      <w:pPr>
+        <w:ind w:left="1440" w:hanging="360"/>
+      </w:pPr>
+      <w:rPr>
+        <w:rFonts w:ascii="Symbol" w:hAnsi="Symbol" w:hint="default"/>
+      </w:rPr>
+    </w:lvl>
+    <w:lvl w:ilvl="1" w:tplc="04090003" w:tentative="1">
+      <w:start w:val="1"/>
+      <w:numFmt w:val="bullet"/>
+      <w:lvlText w:val="o"/>
+      <w:lvlJc w:val="left"/>
+      <w:pPr>
+        <w:ind w:left="2160" w:hanging="360"/>
+      </w:pPr>
+      <w:rPr>
+        <w:rFonts w:ascii="Courier New" w:hAnsi="Courier New" w:cs="Courier New" w:hint="default"/>
+      </w:rPr>
+    </w:lvl>
+    <w:lvl w:ilvl="2" w:tplc="04090005" w:tentative="1">
+      <w:start w:val="1"/>
+      <w:numFmt w:val="bullet"/>
+      <w:lvlText w:val=""/>
+      <w:lvlJc w:val="left"/>
+      <w:pPr>
+        <w:ind w:left="2880" w:hanging="360"/>
+      </w:pPr>
+      <w:rPr>
+        <w:rFonts w:ascii="Wingdings" w:hAnsi="Wingdings" w:hint="default"/>
+      </w:rPr>
+    </w:lvl>
+    <w:lvl w:ilvl="3" w:tplc="04090001" w:tentative="1">
+      <w:start w:val="1"/>
+      <w:numFmt w:val="bullet"/>
+      <w:lvlText w:val=""/>
+      <w:lvlJc w:val="left"/>
+      <w:pPr>
+        <w:ind w:left="3600" w:hanging="360"/>
+      </w:pPr>
+      <w:rPr>
+        <w:rFonts w:ascii="Symbol" w:hAnsi="Symbol" w:hint="default"/>
+      </w:rPr>
+    </w:lvl>
+    <w:lvl w:ilvl="4" w:tplc="04090003" w:tentative="1">
+      <w:start w:val="1"/>
+      <w:numFmt w:val="bullet"/>
+      <w:lvlText w:val="o"/>
+      <w:lvlJc w:val="left"/>
+      <w:pPr>
+        <w:ind w:left="4320" w:hanging="360"/>
+      </w:pPr>
+      <w:rPr>
+        <w:rFonts w:ascii="Courier New" w:hAnsi="Courier New" w:cs="Courier New" w:hint="default"/>
+      </w:rPr>
+    </w:lvl>
+    <w:lvl w:ilvl="5" w:tplc="04090005" w:tentative="1">
+      <w:start w:val="1"/>
+      <w:numFmt w:val="bullet"/>
+      <w:lvlText w:val=""/>
+      <w:lvlJc w:val="left"/>
+      <w:pPr>
+        <w:ind w:left="5040" w:hanging="360"/>
+      </w:pPr>
+      <w:rPr>
+        <w:rFonts w:ascii="Wingdings" w:hAnsi="Wingdings" w:hint="default"/>
+      </w:rPr>
+    </w:lvl>
+    <w:lvl w:ilvl="6" w:tplc="04090001" w:tentative="1">
+      <w:start w:val="1"/>
+      <w:numFmt w:val="bullet"/>
+      <w:lvlText w:val=""/>
+      <w:lvlJc w:val="left"/>
+      <w:pPr>
+        <w:ind w:left="5760" w:hanging="360"/>
+      </w:pPr>
+      <w:rPr>
+        <w:rFonts w:ascii="Symbol" w:hAnsi="Symbol" w:hint="default"/>
+      </w:rPr>
+    </w:lvl>
+    <w:lvl w:ilvl="7" w:tplc="04090003" w:tentative="1">
+      <w:start w:val="1"/>
+      <w:numFmt w:val="bullet"/>
+      <w:lvlText w:val="o"/>
+      <w:lvlJc w:val="left"/>
+      <w:pPr>
+        <w:ind w:left="6480" w:hanging="360"/>
+      </w:pPr>
+      <w:rPr>
+        <w:rFonts w:ascii="Courier New" w:hAnsi="Courier New" w:cs="Courier New" w:hint="default"/>
+      </w:rPr>
+    </w:lvl>
+    <w:lvl w:ilvl="8" w:tplc="04090005" w:tentative="1">
+      <w:start w:val="1"/>
+      <w:numFmt w:val="bullet"/>
+      <w:lvlText w:val=""/>
+      <w:lvlJc w:val="left"/>
+      <w:pPr>
+        <w:ind w:left="7200" w:hanging="360"/>
+      </w:pPr>
+      <w:rPr>
+        <w:rFonts w:ascii="Wingdings" w:hAnsi="Wingdings" w:hint="default"/>
+      </w:rPr>
+    </w:lvl>
+  </w:abstractNum>
+  <w:abstractNum w:abstractNumId="3">
+    <w:nsid w:val="371C7908"/>
+    <w:multiLevelType w:val="hybridMultilevel"/>
+    <w:tmpl w:val="7AEACEAC"/>
+    <w:lvl w:ilvl="0" w:tplc="04090001">
+      <w:start w:val="1"/>
+      <w:numFmt w:val="bullet"/>
+      <w:lvlText w:val=""/>
+      <w:lvlJc w:val="left"/>
+      <w:pPr>
+        <w:ind w:left="1065" w:hanging="360"/>
+      </w:pPr>
+      <w:rPr>
+        <w:rFonts w:ascii="Symbol" w:hAnsi="Symbol" w:hint="default"/>
+      </w:rPr>
+    </w:lvl>
+    <w:lvl w:ilvl="1" w:tplc="04090003" w:tentative="1">
+      <w:start w:val="1"/>
+      <w:numFmt w:val="bullet"/>
+      <w:lvlText w:val="o"/>
+      <w:lvlJc w:val="left"/>
+      <w:pPr>
+        <w:ind w:left="1785" w:hanging="360"/>
+      </w:pPr>
+      <w:rPr>
+        <w:rFonts w:ascii="Courier New" w:hAnsi="Courier New" w:cs="Courier New" w:hint="default"/>
+      </w:rPr>
+    </w:lvl>
+    <w:lvl w:ilvl="2" w:tplc="04090005" w:tentative="1">
+      <w:start w:val="1"/>
+      <w:numFmt w:val="bullet"/>
+      <w:lvlText w:val=""/>
+      <w:lvlJc w:val="left"/>
+      <w:pPr>
+        <w:ind w:left="2505" w:hanging="360"/>
+      </w:pPr>
+      <w:rPr>
+        <w:rFonts w:ascii="Wingdings" w:hAnsi="Wingdings" w:hint="default"/>
+      </w:rPr>
+    </w:lvl>
+    <w:lvl w:ilvl="3" w:tplc="04090001" w:tentative="1">
+      <w:start w:val="1"/>
+      <w:numFmt w:val="bullet"/>
+      <w:lvlText w:val=""/>
+      <w:lvlJc w:val="left"/>
+      <w:pPr>
+        <w:ind w:left="3225" w:hanging="360"/>
+      </w:pPr>
+      <w:rPr>
+        <w:rFonts w:ascii="Symbol" w:hAnsi="Symbol" w:hint="default"/>
+      </w:rPr>
+    </w:lvl>
+    <w:lvl w:ilvl="4" w:tplc="04090003" w:tentative="1">
+      <w:start w:val="1"/>
+      <w:numFmt w:val="bullet"/>
+      <w:lvlText w:val="o"/>
+      <w:lvlJc w:val="left"/>
+      <w:pPr>
+        <w:ind w:left="3945" w:hanging="360"/>
+      </w:pPr>
+      <w:rPr>
+        <w:rFonts w:ascii="Courier New" w:hAnsi="Courier New" w:cs="Courier New" w:hint="default"/>
+      </w:rPr>
+    </w:lvl>
+    <w:lvl w:ilvl="5" w:tplc="04090005" w:tentative="1">
+      <w:start w:val="1"/>
+      <w:numFmt w:val="bullet"/>
+      <w:lvlText w:val=""/>
+      <w:lvlJc w:val="left"/>
+      <w:pPr>
+        <w:ind w:left="4665" w:hanging="360"/>
+      </w:pPr>
+      <w:rPr>
+        <w:rFonts w:ascii="Wingdings" w:hAnsi="Wingdings" w:hint="default"/>
+      </w:rPr>
+    </w:lvl>
+    <w:lvl w:ilvl="6" w:tplc="04090001" w:tentative="1">
+      <w:start w:val="1"/>
+      <w:numFmt w:val="bullet"/>
+      <w:lvlText w:val=""/>
+      <w:lvlJc w:val="left"/>
+      <w:pPr>
+        <w:ind w:left="5385" w:hanging="360"/>
+      </w:pPr>
+      <w:rPr>
+        <w:rFonts w:ascii="Symbol" w:hAnsi="Symbol" w:hint="default"/>
+      </w:rPr>
+    </w:lvl>
+    <w:lvl w:ilvl="7" w:tplc="04090003" w:tentative="1">
+      <w:start w:val="1"/>
+      <w:numFmt w:val="bullet"/>
+      <w:lvlText w:val="o"/>
+      <w:lvlJc w:val="left"/>
+      <w:pPr>
+        <w:ind w:left="6105" w:hanging="360"/>
+      </w:pPr>
+      <w:rPr>
+        <w:rFonts w:ascii="Courier New" w:hAnsi="Courier New" w:cs="Courier New" w:hint="default"/>
+      </w:rPr>
+    </w:lvl>
+    <w:lvl w:ilvl="8" w:tplc="04090005" w:tentative="1">
+      <w:start w:val="1"/>
+      <w:numFmt w:val="bullet"/>
+      <w:lvlText w:val=""/>
+      <w:lvlJc w:val="left"/>
+      <w:pPr>
+        <w:ind w:left="6825" w:hanging="360"/>
+      </w:pPr>
+      <w:rPr>
+        <w:rFonts w:ascii="Wingdings" w:hAnsi="Wingdings" w:hint="default"/>
+      </w:rPr>
+    </w:lvl>
+  </w:abstractNum>
+  <w:abstractNum w:abstractNumId="4">
+    <w:nsid w:val="3B4D4B02"/>
+    <w:multiLevelType w:val="hybridMultilevel"/>
+    <w:tmpl w:val="8E8400B8"/>
+    <w:lvl w:ilvl="0" w:tplc="04090001">
+      <w:start w:val="1"/>
+      <w:numFmt w:val="bullet"/>
+      <w:lvlText w:val=""/>
+      <w:lvlJc w:val="left"/>
+      <w:pPr>
+        <w:ind w:left="1008" w:hanging="360"/>
+      </w:pPr>
+      <w:rPr>
+        <w:rFonts w:ascii="Symbol" w:hAnsi="Symbol" w:hint="default"/>
+      </w:rPr>
+    </w:lvl>
+    <w:lvl w:ilvl="1" w:tplc="04090003" w:tentative="1">
+      <w:start w:val="1"/>
+      <w:numFmt w:val="bullet"/>
+      <w:lvlText w:val="o"/>
+      <w:lvlJc w:val="left"/>
+      <w:pPr>
+        <w:ind w:left="1728" w:hanging="360"/>
+      </w:pPr>
+      <w:rPr>
+        <w:rFonts w:ascii="Courier New" w:hAnsi="Courier New" w:cs="Courier New" w:hint="default"/>
+      </w:rPr>
+    </w:lvl>
+    <w:lvl w:ilvl="2" w:tplc="04090005" w:tentative="1">
+      <w:start w:val="1"/>
+      <w:numFmt w:val="bullet"/>
+      <w:lvlText w:val=""/>
+      <w:lvlJc w:val="left"/>
+      <w:pPr>
+        <w:ind w:left="2448" w:hanging="360"/>
+      </w:pPr>
+      <w:rPr>
+        <w:rFonts w:ascii="Wingdings" w:hAnsi="Wingdings" w:hint="default"/>
+      </w:rPr>
+    </w:lvl>
+    <w:lvl w:ilvl="3" w:tplc="04090001" w:tentative="1">
+      <w:start w:val="1"/>
+      <w:numFmt w:val="bullet"/>
+      <w:lvlText w:val=""/>
+      <w:lvlJc w:val="left"/>
+      <w:pPr>
+        <w:ind w:left="3168" w:hanging="360"/>
+      </w:pPr>
+      <w:rPr>
+        <w:rFonts w:ascii="Symbol" w:hAnsi="Symbol" w:hint="default"/>
+      </w:rPr>
+    </w:lvl>
+    <w:lvl w:ilvl="4" w:tplc="04090003" w:tentative="1">
+      <w:start w:val="1"/>
+      <w:numFmt w:val="bullet"/>
+      <w:lvlText w:val="o"/>
+      <w:lvlJc w:val="left"/>
+      <w:pPr>
+        <w:ind w:left="3888" w:hanging="360"/>
+      </w:pPr>
+      <w:rPr>
+        <w:rFonts w:ascii="Courier New" w:hAnsi="Courier New" w:cs="Courier New" w:hint="default"/>
+      </w:rPr>
+    </w:lvl>
+    <w:lvl w:ilvl="5" w:tplc="04090005" w:tentative="1">
+      <w:start w:val="1"/>
+      <w:numFmt w:val="bullet"/>
+      <w:lvlText w:val=""/>
+      <w:lvlJc w:val="left"/>
+      <w:pPr>
+        <w:ind w:left="4608" w:hanging="360"/>
+      </w:pPr>
+      <w:rPr>
+        <w:rFonts w:ascii="Wingdings" w:hAnsi="Wingdings" w:hint="default"/>
+      </w:rPr>
+    </w:lvl>
+    <w:lvl w:ilvl="6" w:tplc="04090001" w:tentative="1">
+      <w:start w:val="1"/>
+      <w:numFmt w:val="bullet"/>
+      <w:lvlText w:val=""/>
+      <w:lvlJc w:val="left"/>
+      <w:pPr>
+        <w:ind w:left="5328" w:hanging="360"/>
+      </w:pPr>
+      <w:rPr>
+        <w:rFonts w:ascii="Symbol" w:hAnsi="Symbol" w:hint="default"/>
+      </w:rPr>
+    </w:lvl>
+    <w:lvl w:ilvl="7" w:tplc="04090003" w:tentative="1">
+      <w:start w:val="1"/>
+      <w:numFmt w:val="bullet"/>
+      <w:lvlText w:val="o"/>
+      <w:lvlJc w:val="left"/>
+      <w:pPr>
+        <w:ind w:left="6048" w:hanging="360"/>
+      </w:pPr>
+      <w:rPr>
+        <w:rFonts w:ascii="Courier New" w:hAnsi="Courier New" w:cs="Courier New" w:hint="default"/>
+      </w:rPr>
+    </w:lvl>
+    <w:lvl w:ilvl="8" w:tplc="04090005" w:tentative="1">
+      <w:start w:val="1"/>
+      <w:numFmt w:val="bullet"/>
+      <w:lvlText w:val=""/>
+      <w:lvlJc w:val="left"/>
+      <w:pPr>
+        <w:ind w:left="6768" w:hanging="360"/>
+      </w:pPr>
+      <w:rPr>
+        <w:rFonts w:ascii="Wingdings" w:hAnsi="Wingdings" w:hint="default"/>
+      </w:rPr>
+    </w:lvl>
+  </w:abstractNum>
+  <w:abstractNum w:abstractNumId="5">
+    <w:nsid w:val="41DF3F88"/>
+    <w:multiLevelType w:val="hybridMultilevel"/>
+    <w:tmpl w:val="1FE2A41C"/>
+    <w:lvl w:ilvl="0" w:tplc="04090001">
+      <w:start w:val="1"/>
+      <w:numFmt w:val="bullet"/>
+      <w:lvlText w:val=""/>
+      <w:lvlJc w:val="left"/>
+      <w:pPr>
+        <w:ind w:left="1008" w:hanging="360"/>
+      </w:pPr>
+      <w:rPr>
+        <w:rFonts w:ascii="Symbol" w:hAnsi="Symbol" w:hint="default"/>
+      </w:rPr>
+    </w:lvl>
+    <w:lvl w:ilvl="1" w:tplc="04090003" w:tentative="1">
+      <w:start w:val="1"/>
+      <w:numFmt w:val="bullet"/>
+      <w:lvlText w:val="o"/>
+      <w:lvlJc w:val="left"/>
+      <w:pPr>
+        <w:ind w:left="1728" w:hanging="360"/>
+      </w:pPr>
+      <w:rPr>
+        <w:rFonts w:ascii="Courier New" w:hAnsi="Courier New" w:cs="Courier New" w:hint="default"/>
+      </w:rPr>
+    </w:lvl>
+    <w:lvl w:ilvl="2" w:tplc="04090005" w:tentative="1">
+      <w:start w:val="1"/>
+      <w:numFmt w:val="bullet"/>
+      <w:lvlText w:val=""/>
+      <w:lvlJc w:val="left"/>
+      <w:pPr>
+        <w:ind w:left="2448" w:hanging="360"/>
+      </w:pPr>
+      <w:rPr>
+        <w:rFonts w:ascii="Wingdings" w:hAnsi="Wingdings" w:hint="default"/>
+      </w:rPr>
+    </w:lvl>
+    <w:lvl w:ilvl="3" w:tplc="04090001" w:tentative="1">
+      <w:start w:val="1"/>
+      <w:numFmt w:val="bullet"/>
+      <w:lvlText w:val=""/>
+      <w:lvlJc w:val="left"/>
+      <w:pPr>
+        <w:ind w:left="3168" w:hanging="360"/>
+      </w:pPr>
+      <w:rPr>
+        <w:rFonts w:ascii="Symbol" w:hAnsi="Symbol" w:hint="default"/>
+      </w:rPr>
+    </w:lvl>
+    <w:lvl w:ilvl="4" w:tplc="04090003" w:tentative="1">
+      <w:start w:val="1"/>
+      <w:numFmt w:val="bullet"/>
+      <w:lvlText w:val="o"/>
+      <w:lvlJc w:val="left"/>
+      <w:pPr>
+        <w:ind w:left="3888" w:hanging="360"/>
+      </w:pPr>
+      <w:rPr>
+        <w:rFonts w:ascii="Courier New" w:hAnsi="Courier New" w:cs="Courier New" w:hint="default"/>
+      </w:rPr>
+    </w:lvl>
+    <w:lvl w:ilvl="5" w:tplc="04090005" w:tentative="1">
+      <w:start w:val="1"/>
+      <w:numFmt w:val="bullet"/>
+      <w:lvlText w:val=""/>
+      <w:lvlJc w:val="left"/>
+      <w:pPr>
+        <w:ind w:left="4608" w:hanging="360"/>
+      </w:pPr>
+      <w:rPr>
+        <w:rFonts w:ascii="Wingdings" w:hAnsi="Wingdings" w:hint="default"/>
+      </w:rPr>
+    </w:lvl>
+    <w:lvl w:ilvl="6" w:tplc="04090001" w:tentative="1">
+      <w:start w:val="1"/>
+      <w:numFmt w:val="bullet"/>
+      <w:lvlText w:val=""/>
+      <w:lvlJc w:val="left"/>
+      <w:pPr>
+        <w:ind w:left="5328" w:hanging="360"/>
+      </w:pPr>
+      <w:rPr>
+        <w:rFonts w:ascii="Symbol" w:hAnsi="Symbol" w:hint="default"/>
+      </w:rPr>
+    </w:lvl>
+    <w:lvl w:ilvl="7" w:tplc="04090003" w:tentative="1">
+      <w:start w:val="1"/>
+      <w:numFmt w:val="bullet"/>
+      <w:lvlText w:val="o"/>
+      <w:lvlJc w:val="left"/>
+      <w:pPr>
+        <w:ind w:left="6048" w:hanging="360"/>
+      </w:pPr>
+      <w:rPr>
+        <w:rFonts w:ascii="Courier New" w:hAnsi="Courier New" w:cs="Courier New" w:hint="default"/>
+      </w:rPr>
+    </w:lvl>
+    <w:lvl w:ilvl="8" w:tplc="04090005" w:tentative="1">
+      <w:start w:val="1"/>
+      <w:numFmt w:val="bullet"/>
+      <w:lvlText w:val=""/>
+      <w:lvlJc w:val="left"/>
+      <w:pPr>
+        <w:ind w:left="6768" w:hanging="360"/>
+      </w:pPr>
+      <w:rPr>
+        <w:rFonts w:ascii="Wingdings" w:hAnsi="Wingdings" w:hint="default"/>
+      </w:rPr>
+    </w:lvl>
+  </w:abstractNum>
+  <w:abstractNum w:abstractNumId="6">
+    <w:nsid w:val="53B34F02"/>
+    <w:multiLevelType w:val="hybridMultilevel"/>
+    <w:tmpl w:val="95E61FF8"/>
+    <w:lvl w:ilvl="0" w:tplc="04090001">
+      <w:start w:val="1"/>
+      <w:numFmt w:val="bullet"/>
+      <w:lvlText w:val=""/>
+      <w:lvlJc w:val="left"/>
+      <w:pPr>
+        <w:ind w:left="1008" w:hanging="360"/>
+      </w:pPr>
+      <w:rPr>
+        <w:rFonts w:ascii="Symbol" w:hAnsi="Symbol" w:hint="default"/>
+      </w:rPr>
+    </w:lvl>
+    <w:lvl w:ilvl="1" w:tplc="04090003" w:tentative="1">
+      <w:start w:val="1"/>
+      <w:numFmt w:val="bullet"/>
+      <w:lvlText w:val="o"/>
+      <w:lvlJc w:val="left"/>
+      <w:pPr>
+        <w:ind w:left="1728" w:hanging="360"/>
+      </w:pPr>
+      <w:rPr>
+        <w:rFonts w:ascii="Courier New" w:hAnsi="Courier New" w:cs="Courier New" w:hint="default"/>
+      </w:rPr>
+    </w:lvl>
+    <w:lvl w:ilvl="2" w:tplc="04090005" w:tentative="1">
+      <w:start w:val="1"/>
+      <w:numFmt w:val="bullet"/>
+      <w:lvlText w:val=""/>
+      <w:lvlJc w:val="left"/>
+      <w:pPr>
+        <w:ind w:left="2448" w:hanging="360"/>
+      </w:pPr>
+      <w:rPr>
+        <w:rFonts w:ascii="Wingdings" w:hAnsi="Wingdings" w:hint="default"/>
+      </w:rPr>
+    </w:lvl>
+    <w:lvl w:ilvl="3" w:tplc="04090001" w:tentative="1">
+      <w:start w:val="1"/>
+      <w:numFmt w:val="bullet"/>
+      <w:lvlText w:val=""/>
+      <w:lvlJc w:val="left"/>
+      <w:pPr>
+        <w:ind w:left="3168" w:hanging="360"/>
+      </w:pPr>
+      <w:rPr>
+        <w:rFonts w:ascii="Symbol" w:hAnsi="Symbol" w:hint="default"/>
+      </w:rPr>
+    </w:lvl>
+    <w:lvl w:ilvl="4" w:tplc="04090003" w:tentative="1">
+      <w:start w:val="1"/>
+      <w:numFmt w:val="bullet"/>
+      <w:lvlText w:val="o"/>
+      <w:lvlJc w:val="left"/>
+      <w:pPr>
+        <w:ind w:left="3888" w:hanging="360"/>
+      </w:pPr>
+      <w:rPr>
+        <w:rFonts w:ascii="Courier New" w:hAnsi="Courier New" w:cs="Courier New" w:hint="default"/>
+      </w:rPr>
+    </w:lvl>
+    <w:lvl w:ilvl="5" w:tplc="04090005" w:tentative="1">
+      <w:start w:val="1"/>
+      <w:numFmt w:val="bullet"/>
+      <w:lvlText w:val=""/>
+      <w:lvlJc w:val="left"/>
+      <w:pPr>
+        <w:ind w:left="4608" w:hanging="360"/>
+      </w:pPr>
+      <w:rPr>
+        <w:rFonts w:ascii="Wingdings" w:hAnsi="Wingdings" w:hint="default"/>
+      </w:rPr>
+    </w:lvl>
+    <w:lvl w:ilvl="6" w:tplc="04090001" w:tentative="1">
+      <w:start w:val="1"/>
+      <w:numFmt w:val="bullet"/>
+      <w:lvlText w:val=""/>
+      <w:lvlJc w:val="left"/>
+      <w:pPr>
+        <w:ind w:left="5328" w:hanging="360"/>
+      </w:pPr>
+      <w:rPr>
+        <w:rFonts w:ascii="Symbol" w:hAnsi="Symbol" w:hint="default"/>
+      </w:rPr>
+    </w:lvl>
+    <w:lvl w:ilvl="7" w:tplc="04090003" w:tentative="1">
+      <w:start w:val="1"/>
+      <w:numFmt w:val="bullet"/>
+      <w:lvlText w:val="o"/>
+      <w:lvlJc w:val="left"/>
+      <w:pPr>
+        <w:ind w:left="6048" w:hanging="360"/>
+      </w:pPr>
+      <w:rPr>
+        <w:rFonts w:ascii="Courier New" w:hAnsi="Courier New" w:cs="Courier New" w:hint="default"/>
+      </w:rPr>
+    </w:lvl>
+    <w:lvl w:ilvl="8" w:tplc="04090005" w:tentative="1">
+      <w:start w:val="1"/>
+      <w:numFmt w:val="bullet"/>
+      <w:lvlText w:val=""/>
+      <w:lvlJc w:val="left"/>
+      <w:pPr>
+        <w:ind w:left="6768" w:hanging="360"/>
+      </w:pPr>
+      <w:rPr>
+        <w:rFonts w:ascii="Wingdings" w:hAnsi="Wingdings" w:hint="default"/>
+      </w:rPr>
+    </w:lvl>
+  </w:abstractNum>
+  <w:abstractNum w:abstractNumId="7">
     <w:nsid w:val="56DB5D1F"/>
     <w:multiLevelType w:val="multilevel"/>
     <w:tmpl w:val="507E4C3C"/>
     <w:numStyleLink w:val="Headings"/>
   </w:abstractNum>
-  <w:abstractNum w:abstractNumId="1">
+  <w:abstractNum w:abstractNumId="8">
     <w:nsid w:val="5C724AC5"/>
     <w:multiLevelType w:val="multilevel"/>
     <w:tmpl w:val="507E4C3C"/>
@@ -9243,7 +10428,120 @@
       </w:rPr>
     </w:lvl>
   </w:abstractNum>
-  <w:abstractNum w:abstractNumId="2">
+  <w:abstractNum w:abstractNumId="9">
+    <w:nsid w:val="69FD4DA4"/>
+    <w:multiLevelType w:val="hybridMultilevel"/>
+    <w:tmpl w:val="BFACA9D4"/>
+    <w:lvl w:ilvl="0" w:tplc="04090001">
+      <w:start w:val="1"/>
+      <w:numFmt w:val="bullet"/>
+      <w:lvlText w:val=""/>
+      <w:lvlJc w:val="left"/>
+      <w:pPr>
+        <w:ind w:left="1008" w:hanging="360"/>
+      </w:pPr>
+      <w:rPr>
+        <w:rFonts w:ascii="Symbol" w:hAnsi="Symbol" w:hint="default"/>
+      </w:rPr>
+    </w:lvl>
+    <w:lvl w:ilvl="1" w:tplc="04090003" w:tentative="1">
+      <w:start w:val="1"/>
+      <w:numFmt w:val="bullet"/>
+      <w:lvlText w:val="o"/>
+      <w:lvlJc w:val="left"/>
+      <w:pPr>
+        <w:ind w:left="1728" w:hanging="360"/>
+      </w:pPr>
+      <w:rPr>
+        <w:rFonts w:ascii="Courier New" w:hAnsi="Courier New" w:cs="Courier New" w:hint="default"/>
+      </w:rPr>
+    </w:lvl>
+    <w:lvl w:ilvl="2" w:tplc="04090005" w:tentative="1">
+      <w:start w:val="1"/>
+      <w:numFmt w:val="bullet"/>
+      <w:lvlText w:val=""/>
+      <w:lvlJc w:val="left"/>
+      <w:pPr>
+        <w:ind w:left="2448" w:hanging="360"/>
+      </w:pPr>
+      <w:rPr>
+        <w:rFonts w:ascii="Wingdings" w:hAnsi="Wingdings" w:hint="default"/>
+      </w:rPr>
+    </w:lvl>
+    <w:lvl w:ilvl="3" w:tplc="04090001" w:tentative="1">
+      <w:start w:val="1"/>
+      <w:numFmt w:val="bullet"/>
+      <w:lvlText w:val=""/>
+      <w:lvlJc w:val="left"/>
+      <w:pPr>
+        <w:ind w:left="3168" w:hanging="360"/>
+      </w:pPr>
+      <w:rPr>
+        <w:rFonts w:ascii="Symbol" w:hAnsi="Symbol" w:hint="default"/>
+      </w:rPr>
+    </w:lvl>
+    <w:lvl w:ilvl="4" w:tplc="04090003" w:tentative="1">
+      <w:start w:val="1"/>
+      <w:numFmt w:val="bullet"/>
+      <w:lvlText w:val="o"/>
+      <w:lvlJc w:val="left"/>
+      <w:pPr>
+        <w:ind w:left="3888" w:hanging="360"/>
+      </w:pPr>
+      <w:rPr>
+        <w:rFonts w:ascii="Courier New" w:hAnsi="Courier New" w:cs="Courier New" w:hint="default"/>
+      </w:rPr>
+    </w:lvl>
+    <w:lvl w:ilvl="5" w:tplc="04090005" w:tentative="1">
+      <w:start w:val="1"/>
+      <w:numFmt w:val="bullet"/>
+      <w:lvlText w:val=""/>
+      <w:lvlJc w:val="left"/>
+      <w:pPr>
+        <w:ind w:left="4608" w:hanging="360"/>
+      </w:pPr>
+      <w:rPr>
+        <w:rFonts w:ascii="Wingdings" w:hAnsi="Wingdings" w:hint="default"/>
+      </w:rPr>
+    </w:lvl>
+    <w:lvl w:ilvl="6" w:tplc="04090001" w:tentative="1">
+      <w:start w:val="1"/>
+      <w:numFmt w:val="bullet"/>
+      <w:lvlText w:val=""/>
+      <w:lvlJc w:val="left"/>
+      <w:pPr>
+        <w:ind w:left="5328" w:hanging="360"/>
+      </w:pPr>
+      <w:rPr>
+        <w:rFonts w:ascii="Symbol" w:hAnsi="Symbol" w:hint="default"/>
+      </w:rPr>
+    </w:lvl>
+    <w:lvl w:ilvl="7" w:tplc="04090003" w:tentative="1">
+      <w:start w:val="1"/>
+      <w:numFmt w:val="bullet"/>
+      <w:lvlText w:val="o"/>
+      <w:lvlJc w:val="left"/>
+      <w:pPr>
+        <w:ind w:left="6048" w:hanging="360"/>
+      </w:pPr>
+      <w:rPr>
+        <w:rFonts w:ascii="Courier New" w:hAnsi="Courier New" w:cs="Courier New" w:hint="default"/>
+      </w:rPr>
+    </w:lvl>
+    <w:lvl w:ilvl="8" w:tplc="04090005" w:tentative="1">
+      <w:start w:val="1"/>
+      <w:numFmt w:val="bullet"/>
+      <w:lvlText w:val=""/>
+      <w:lvlJc w:val="left"/>
+      <w:pPr>
+        <w:ind w:left="6768" w:hanging="360"/>
+      </w:pPr>
+      <w:rPr>
+        <w:rFonts w:ascii="Wingdings" w:hAnsi="Wingdings" w:hint="default"/>
+      </w:rPr>
+    </w:lvl>
+  </w:abstractNum>
+  <w:abstractNum w:abstractNumId="10">
     <w:nsid w:val="72016DED"/>
     <w:multiLevelType w:val="hybridMultilevel"/>
     <w:tmpl w:val="E2A0C85C"/>
@@ -9355,7 +10653,120 @@
       </w:rPr>
     </w:lvl>
   </w:abstractNum>
-  <w:abstractNum w:abstractNumId="3">
+  <w:abstractNum w:abstractNumId="11">
+    <w:nsid w:val="734B5A9A"/>
+    <w:multiLevelType w:val="hybridMultilevel"/>
+    <w:tmpl w:val="FC66608A"/>
+    <w:lvl w:ilvl="0" w:tplc="04090001">
+      <w:start w:val="1"/>
+      <w:numFmt w:val="bullet"/>
+      <w:lvlText w:val=""/>
+      <w:lvlJc w:val="left"/>
+      <w:pPr>
+        <w:ind w:left="1008" w:hanging="360"/>
+      </w:pPr>
+      <w:rPr>
+        <w:rFonts w:ascii="Symbol" w:hAnsi="Symbol" w:hint="default"/>
+      </w:rPr>
+    </w:lvl>
+    <w:lvl w:ilvl="1" w:tplc="04090003" w:tentative="1">
+      <w:start w:val="1"/>
+      <w:numFmt w:val="bullet"/>
+      <w:lvlText w:val="o"/>
+      <w:lvlJc w:val="left"/>
+      <w:pPr>
+        <w:ind w:left="1728" w:hanging="360"/>
+      </w:pPr>
+      <w:rPr>
+        <w:rFonts w:ascii="Courier New" w:hAnsi="Courier New" w:cs="Courier New" w:hint="default"/>
+      </w:rPr>
+    </w:lvl>
+    <w:lvl w:ilvl="2" w:tplc="04090005" w:tentative="1">
+      <w:start w:val="1"/>
+      <w:numFmt w:val="bullet"/>
+      <w:lvlText w:val=""/>
+      <w:lvlJc w:val="left"/>
+      <w:pPr>
+        <w:ind w:left="2448" w:hanging="360"/>
+      </w:pPr>
+      <w:rPr>
+        <w:rFonts w:ascii="Wingdings" w:hAnsi="Wingdings" w:hint="default"/>
+      </w:rPr>
+    </w:lvl>
+    <w:lvl w:ilvl="3" w:tplc="04090001" w:tentative="1">
+      <w:start w:val="1"/>
+      <w:numFmt w:val="bullet"/>
+      <w:lvlText w:val=""/>
+      <w:lvlJc w:val="left"/>
+      <w:pPr>
+        <w:ind w:left="3168" w:hanging="360"/>
+      </w:pPr>
+      <w:rPr>
+        <w:rFonts w:ascii="Symbol" w:hAnsi="Symbol" w:hint="default"/>
+      </w:rPr>
+    </w:lvl>
+    <w:lvl w:ilvl="4" w:tplc="04090003" w:tentative="1">
+      <w:start w:val="1"/>
+      <w:numFmt w:val="bullet"/>
+      <w:lvlText w:val="o"/>
+      <w:lvlJc w:val="left"/>
+      <w:pPr>
+        <w:ind w:left="3888" w:hanging="360"/>
+      </w:pPr>
+      <w:rPr>
+        <w:rFonts w:ascii="Courier New" w:hAnsi="Courier New" w:cs="Courier New" w:hint="default"/>
+      </w:rPr>
+    </w:lvl>
+    <w:lvl w:ilvl="5" w:tplc="04090005" w:tentative="1">
+      <w:start w:val="1"/>
+      <w:numFmt w:val="bullet"/>
+      <w:lvlText w:val=""/>
+      <w:lvlJc w:val="left"/>
+      <w:pPr>
+        <w:ind w:left="4608" w:hanging="360"/>
+      </w:pPr>
+      <w:rPr>
+        <w:rFonts w:ascii="Wingdings" w:hAnsi="Wingdings" w:hint="default"/>
+      </w:rPr>
+    </w:lvl>
+    <w:lvl w:ilvl="6" w:tplc="04090001" w:tentative="1">
+      <w:start w:val="1"/>
+      <w:numFmt w:val="bullet"/>
+      <w:lvlText w:val=""/>
+      <w:lvlJc w:val="left"/>
+      <w:pPr>
+        <w:ind w:left="5328" w:hanging="360"/>
+      </w:pPr>
+      <w:rPr>
+        <w:rFonts w:ascii="Symbol" w:hAnsi="Symbol" w:hint="default"/>
+      </w:rPr>
+    </w:lvl>
+    <w:lvl w:ilvl="7" w:tplc="04090003" w:tentative="1">
+      <w:start w:val="1"/>
+      <w:numFmt w:val="bullet"/>
+      <w:lvlText w:val="o"/>
+      <w:lvlJc w:val="left"/>
+      <w:pPr>
+        <w:ind w:left="6048" w:hanging="360"/>
+      </w:pPr>
+      <w:rPr>
+        <w:rFonts w:ascii="Courier New" w:hAnsi="Courier New" w:cs="Courier New" w:hint="default"/>
+      </w:rPr>
+    </w:lvl>
+    <w:lvl w:ilvl="8" w:tplc="04090005" w:tentative="1">
+      <w:start w:val="1"/>
+      <w:numFmt w:val="bullet"/>
+      <w:lvlText w:val=""/>
+      <w:lvlJc w:val="left"/>
+      <w:pPr>
+        <w:ind w:left="6768" w:hanging="360"/>
+      </w:pPr>
+      <w:rPr>
+        <w:rFonts w:ascii="Wingdings" w:hAnsi="Wingdings" w:hint="default"/>
+      </w:rPr>
+    </w:lvl>
+  </w:abstractNum>
+  <w:abstractNum w:abstractNumId="12">
     <w:nsid w:val="755333B8"/>
     <w:multiLevelType w:val="hybridMultilevel"/>
     <w:tmpl w:val="AAB8C33E"/>
@@ -9468,19 +10879,162 @@
       </w:rPr>
     </w:lvl>
   </w:abstractNum>
+  <w:abstractNum w:abstractNumId="13">
+    <w:nsid w:val="78D30976"/>
+    <w:multiLevelType w:val="hybridMultilevel"/>
+    <w:tmpl w:val="4CFA6B1A"/>
+    <w:lvl w:ilvl="0" w:tplc="04090001">
+      <w:start w:val="1"/>
+      <w:numFmt w:val="bullet"/>
+      <w:lvlText w:val=""/>
+      <w:lvlJc w:val="left"/>
+      <w:pPr>
+        <w:ind w:left="1008" w:hanging="360"/>
+      </w:pPr>
+      <w:rPr>
+        <w:rFonts w:ascii="Symbol" w:hAnsi="Symbol" w:hint="default"/>
+      </w:rPr>
+    </w:lvl>
+    <w:lvl w:ilvl="1" w:tplc="04090003">
+      <w:start w:val="1"/>
+      <w:numFmt w:val="bullet"/>
+      <w:lvlText w:val="o"/>
+      <w:lvlJc w:val="left"/>
+      <w:pPr>
+        <w:ind w:left="1728" w:hanging="360"/>
+      </w:pPr>
+      <w:rPr>
+        <w:rFonts w:ascii="Courier New" w:hAnsi="Courier New" w:cs="Courier New" w:hint="default"/>
+      </w:rPr>
+    </w:lvl>
+    <w:lvl w:ilvl="2" w:tplc="04090005" w:tentative="1">
+      <w:start w:val="1"/>
+      <w:numFmt w:val="bullet"/>
+      <w:lvlText w:val=""/>
+      <w:lvlJc w:val="left"/>
+      <w:pPr>
+        <w:ind w:left="2448" w:hanging="360"/>
+      </w:pPr>
+      <w:rPr>
+        <w:rFonts w:ascii="Wingdings" w:hAnsi="Wingdings" w:hint="default"/>
+      </w:rPr>
+    </w:lvl>
+    <w:lvl w:ilvl="3" w:tplc="04090001" w:tentative="1">
+      <w:start w:val="1"/>
+      <w:numFmt w:val="bullet"/>
+      <w:lvlText w:val=""/>
+      <w:lvlJc w:val="left"/>
+      <w:pPr>
+        <w:ind w:left="3168" w:hanging="360"/>
+      </w:pPr>
+      <w:rPr>
+        <w:rFonts w:ascii="Symbol" w:hAnsi="Symbol" w:hint="default"/>
+      </w:rPr>
+    </w:lvl>
+    <w:lvl w:ilvl="4" w:tplc="04090003" w:tentative="1">
+      <w:start w:val="1"/>
+      <w:numFmt w:val="bullet"/>
+      <w:lvlText w:val="o"/>
+      <w:lvlJc w:val="left"/>
+      <w:pPr>
+        <w:ind w:left="3888" w:hanging="360"/>
+      </w:pPr>
+      <w:rPr>
+        <w:rFonts w:ascii="Courier New" w:hAnsi="Courier New" w:cs="Courier New" w:hint="default"/>
+      </w:rPr>
+    </w:lvl>
+    <w:lvl w:ilvl="5" w:tplc="04090005" w:tentative="1">
+      <w:start w:val="1"/>
+      <w:numFmt w:val="bullet"/>
+      <w:lvlText w:val=""/>
+      <w:lvlJc w:val="left"/>
+      <w:pPr>
+        <w:ind w:left="4608" w:hanging="360"/>
+      </w:pPr>
+      <w:rPr>
+        <w:rFonts w:ascii="Wingdings" w:hAnsi="Wingdings" w:hint="default"/>
+      </w:rPr>
+    </w:lvl>
+    <w:lvl w:ilvl="6" w:tplc="04090001" w:tentative="1">
+      <w:start w:val="1"/>
+      <w:numFmt w:val="bullet"/>
+      <w:lvlText w:val=""/>
+      <w:lvlJc w:val="left"/>
+      <w:pPr>
+        <w:ind w:left="5328" w:hanging="360"/>
+      </w:pPr>
+      <w:rPr>
+        <w:rFonts w:ascii="Symbol" w:hAnsi="Symbol" w:hint="default"/>
+      </w:rPr>
+    </w:lvl>
+    <w:lvl w:ilvl="7" w:tplc="04090003" w:tentative="1">
+      <w:start w:val="1"/>
+      <w:numFmt w:val="bullet"/>
+      <w:lvlText w:val="o"/>
+      <w:lvlJc w:val="left"/>
+      <w:pPr>
+        <w:ind w:left="6048" w:hanging="360"/>
+      </w:pPr>
+      <w:rPr>
+        <w:rFonts w:ascii="Courier New" w:hAnsi="Courier New" w:cs="Courier New" w:hint="default"/>
+      </w:rPr>
+    </w:lvl>
+    <w:lvl w:ilvl="8" w:tplc="04090005" w:tentative="1">
+      <w:start w:val="1"/>
+      <w:numFmt w:val="bullet"/>
+      <w:lvlText w:val=""/>
+      <w:lvlJc w:val="left"/>
+      <w:pPr>
+        <w:ind w:left="6768" w:hanging="360"/>
+      </w:pPr>
+      <w:rPr>
+        <w:rFonts w:ascii="Wingdings" w:hAnsi="Wingdings" w:hint="default"/>
+      </w:rPr>
+    </w:lvl>
+  </w:abstractNum>
   <w:num w:numId="1">
+    <w:abstractNumId w:val="8"/>
+  </w:num>
+  <w:num w:numId="2">
+    <w:abstractNumId w:val="7"/>
+  </w:num>
+  <w:num w:numId="3">
+    <w:abstractNumId w:val="7"/>
+  </w:num>
+  <w:num w:numId="4">
+    <w:abstractNumId w:val="12"/>
+  </w:num>
+  <w:num w:numId="5">
+    <w:abstractNumId w:val="10"/>
+  </w:num>
+  <w:num w:numId="6">
+    <w:abstractNumId w:val="9"/>
+  </w:num>
+  <w:num w:numId="7">
+    <w:abstractNumId w:val="11"/>
+  </w:num>
+  <w:num w:numId="8">
     <w:abstractNumId w:val="1"/>
   </w:num>
-  <w:num w:numId="2">
+  <w:num w:numId="9">
+    <w:abstractNumId w:val="6"/>
+  </w:num>
+  <w:num w:numId="10">
+    <w:abstractNumId w:val="13"/>
+  </w:num>
+  <w:num w:numId="11">
     <w:abstractNumId w:val="0"/>
   </w:num>
-  <w:num w:numId="3">
-    <w:abstractNumId w:val="0"/>
+  <w:num w:numId="12">
+    <w:abstractNumId w:val="4"/>
   </w:num>
-  <w:num w:numId="4">
+  <w:num w:numId="13">
     <w:abstractNumId w:val="3"/>
   </w:num>
-  <w:num w:numId="5">
+  <w:num w:numId="14">
+    <w:abstractNumId w:val="5"/>
+  </w:num>
+  <w:num w:numId="15">
     <w:abstractNumId w:val="2"/>
   </w:num>
   <w:numIdMacAtCleanup w:val="5"/>
@@ -13097,7 +14651,7 @@
 </file>
 
 <file path=customXml/itemProps1.xml><?xml version="1.0" encoding="utf-8"?>
-<ds:datastoreItem xmlns:ds="http://schemas.openxmlformats.org/officeDocument/2006/customXml" ds:itemID="{7671BFE1-FEBA-4ECA-B38D-E3F96ED16D7A}">
+<ds:datastoreItem xmlns:ds="http://schemas.openxmlformats.org/officeDocument/2006/customXml" ds:itemID="{4E546AD1-2608-4DBD-97BE-CEF81E8DD0F3}">
   <ds:schemaRefs>
     <ds:schemaRef ds:uri="http://schemas.openxmlformats.org/officeDocument/2006/bibliography"/>
   </ds:schemaRefs>

</xml_diff>

<commit_message>
Started Some of the test cases
</commit_message>
<xml_diff>
--- a/src/System Design Document.docx
+++ b/src/System Design Document.docx
@@ -96,28 +96,12 @@
           <w:rStyle w:val="SubtleEmphasis"/>
         </w:rPr>
       </w:pPr>
-      <w:proofErr w:type="spellStart"/>
       <w:r>
         <w:rPr>
           <w:rStyle w:val="SubtleEmphasis"/>
         </w:rPr>
-        <w:t>Anudeep</w:t>
-      </w:r>
-      <w:proofErr w:type="spellEnd"/>
-      <w:r>
-        <w:rPr>
-          <w:rStyle w:val="SubtleEmphasis"/>
-        </w:rPr>
-        <w:t xml:space="preserve"> </w:t>
-      </w:r>
-      <w:proofErr w:type="spellStart"/>
-      <w:r>
-        <w:rPr>
-          <w:rStyle w:val="SubtleEmphasis"/>
-        </w:rPr>
-        <w:t>Potlapally</w:t>
-      </w:r>
-      <w:proofErr w:type="spellEnd"/>
+        <w:t>Anudeep Potlapally</w:t>
+      </w:r>
     </w:p>
     <w:p>
       <w:pPr>
@@ -385,39 +369,8 @@
                 <w:bCs w:val="0"/>
                 <w:color w:val="auto"/>
               </w:rPr>
-              <w:t xml:space="preserve">Travis Rous &amp; </w:t>
-            </w:r>
-            <w:proofErr w:type="spellStart"/>
-            <w:r>
-              <w:rPr>
-                <w:rStyle w:val="IntenseEmphasis"/>
-                <w:b w:val="0"/>
-                <w:bCs w:val="0"/>
-                <w:color w:val="auto"/>
-              </w:rPr>
-              <w:t>Anudeep</w:t>
-            </w:r>
-            <w:proofErr w:type="spellEnd"/>
-            <w:r>
-              <w:rPr>
-                <w:rStyle w:val="IntenseEmphasis"/>
-                <w:b w:val="0"/>
-                <w:bCs w:val="0"/>
-                <w:color w:val="auto"/>
-              </w:rPr>
-              <w:t xml:space="preserve"> </w:t>
-            </w:r>
-            <w:proofErr w:type="spellStart"/>
-            <w:r>
-              <w:rPr>
-                <w:rStyle w:val="IntenseEmphasis"/>
-                <w:b w:val="0"/>
-                <w:bCs w:val="0"/>
-                <w:color w:val="auto"/>
-              </w:rPr>
-              <w:t>Potlapally</w:t>
-            </w:r>
-            <w:proofErr w:type="spellEnd"/>
+              <w:t>Travis Rous &amp; Anudeep Potlapally</w:t>
+            </w:r>
           </w:p>
         </w:tc>
         <w:tc>
@@ -536,39 +489,8 @@
                 <w:bCs w:val="0"/>
                 <w:color w:val="auto"/>
               </w:rPr>
-              <w:t xml:space="preserve">Travis Rous &amp; </w:t>
-            </w:r>
-            <w:proofErr w:type="spellStart"/>
-            <w:r>
-              <w:rPr>
-                <w:rStyle w:val="IntenseEmphasis"/>
-                <w:b w:val="0"/>
-                <w:bCs w:val="0"/>
-                <w:color w:val="auto"/>
-              </w:rPr>
-              <w:t>Anudeep</w:t>
-            </w:r>
-            <w:proofErr w:type="spellEnd"/>
-            <w:r>
-              <w:rPr>
-                <w:rStyle w:val="IntenseEmphasis"/>
-                <w:b w:val="0"/>
-                <w:bCs w:val="0"/>
-                <w:color w:val="auto"/>
-              </w:rPr>
-              <w:t xml:space="preserve"> </w:t>
-            </w:r>
-            <w:proofErr w:type="spellStart"/>
-            <w:r>
-              <w:rPr>
-                <w:rStyle w:val="IntenseEmphasis"/>
-                <w:b w:val="0"/>
-                <w:bCs w:val="0"/>
-                <w:color w:val="auto"/>
-              </w:rPr>
-              <w:t>Potlapally</w:t>
-            </w:r>
-            <w:proofErr w:type="spellEnd"/>
+              <w:t>Travis Rous &amp; Anudeep Potlapally</w:t>
+            </w:r>
           </w:p>
         </w:tc>
         <w:tc>
@@ -680,39 +602,8 @@
                 <w:bCs w:val="0"/>
                 <w:color w:val="auto"/>
               </w:rPr>
-              <w:t xml:space="preserve">Travis Rous &amp; </w:t>
-            </w:r>
-            <w:proofErr w:type="spellStart"/>
-            <w:r>
-              <w:rPr>
-                <w:rStyle w:val="IntenseEmphasis"/>
-                <w:b w:val="0"/>
-                <w:bCs w:val="0"/>
-                <w:color w:val="auto"/>
-              </w:rPr>
-              <w:t>Anudeep</w:t>
-            </w:r>
-            <w:proofErr w:type="spellEnd"/>
-            <w:r>
-              <w:rPr>
-                <w:rStyle w:val="IntenseEmphasis"/>
-                <w:b w:val="0"/>
-                <w:bCs w:val="0"/>
-                <w:color w:val="auto"/>
-              </w:rPr>
-              <w:t xml:space="preserve"> </w:t>
-            </w:r>
-            <w:proofErr w:type="spellStart"/>
-            <w:r>
-              <w:rPr>
-                <w:rStyle w:val="IntenseEmphasis"/>
-                <w:b w:val="0"/>
-                <w:bCs w:val="0"/>
-                <w:color w:val="auto"/>
-              </w:rPr>
-              <w:t>Potlapally</w:t>
-            </w:r>
-            <w:proofErr w:type="spellEnd"/>
+              <w:t>Travis Rous &amp; Anudeep Potlapally</w:t>
+            </w:r>
           </w:p>
         </w:tc>
         <w:tc>
@@ -823,39 +714,8 @@
                 <w:bCs w:val="0"/>
                 <w:color w:val="auto"/>
               </w:rPr>
-              <w:t xml:space="preserve">Travis Rous &amp; </w:t>
-            </w:r>
-            <w:proofErr w:type="spellStart"/>
-            <w:r>
-              <w:rPr>
-                <w:rStyle w:val="IntenseEmphasis"/>
-                <w:b w:val="0"/>
-                <w:bCs w:val="0"/>
-                <w:color w:val="auto"/>
-              </w:rPr>
-              <w:t>Anudeep</w:t>
-            </w:r>
-            <w:proofErr w:type="spellEnd"/>
-            <w:r>
-              <w:rPr>
-                <w:rStyle w:val="IntenseEmphasis"/>
-                <w:b w:val="0"/>
-                <w:bCs w:val="0"/>
-                <w:color w:val="auto"/>
-              </w:rPr>
-              <w:t xml:space="preserve"> </w:t>
-            </w:r>
-            <w:proofErr w:type="spellStart"/>
-            <w:r>
-              <w:rPr>
-                <w:rStyle w:val="IntenseEmphasis"/>
-                <w:b w:val="0"/>
-                <w:bCs w:val="0"/>
-                <w:color w:val="auto"/>
-              </w:rPr>
-              <w:t>Potlapally</w:t>
-            </w:r>
-            <w:proofErr w:type="spellEnd"/>
+              <w:t>Travis Rous &amp; Anudeep Potlapally</w:t>
+            </w:r>
           </w:p>
         </w:tc>
         <w:tc>
@@ -6719,41 +6579,39 @@
       <w:r>
         <w:br w:type="page"/>
       </w:r>
-      <w:bookmarkStart w:id="0" w:name="_GoBack"/>
-      <w:bookmarkEnd w:id="0"/>
     </w:p>
     <w:p>
       <w:pPr>
         <w:pStyle w:val="Heading1"/>
       </w:pPr>
-      <w:bookmarkStart w:id="1" w:name="_Toc354241991"/>
+      <w:bookmarkStart w:id="0" w:name="_Toc354241991"/>
       <w:r>
         <w:lastRenderedPageBreak/>
         <w:t>Overview</w:t>
       </w:r>
+      <w:bookmarkEnd w:id="0"/>
+    </w:p>
+    <w:p>
+      <w:r>
+        <w:t xml:space="preserve">The goal of the document is to show the way that we have implemented </w:t>
+      </w:r>
+      <w:r>
+        <w:t>the video tag portal</w:t>
+      </w:r>
+      <w:r>
+        <w:t>.  There will be details on the purpose, goals, as well as requirements and implementation.</w:t>
+      </w:r>
+    </w:p>
+    <w:p/>
+    <w:p>
+      <w:pPr>
+        <w:pStyle w:val="Heading2"/>
+      </w:pPr>
+      <w:bookmarkStart w:id="1" w:name="_Toc354241992"/>
+      <w:r>
+        <w:t>Scope</w:t>
+      </w:r>
       <w:bookmarkEnd w:id="1"/>
-    </w:p>
-    <w:p>
-      <w:r>
-        <w:t xml:space="preserve">The goal of the document is to show the way that we have implemented </w:t>
-      </w:r>
-      <w:r>
-        <w:t>the video tag portal</w:t>
-      </w:r>
-      <w:r>
-        <w:t>.  There will be details on the purpose, goals, as well as requirements and implementation.</w:t>
-      </w:r>
-    </w:p>
-    <w:p/>
-    <w:p>
-      <w:pPr>
-        <w:pStyle w:val="Heading2"/>
-      </w:pPr>
-      <w:bookmarkStart w:id="2" w:name="_Toc354241992"/>
-      <w:r>
-        <w:t>Scope</w:t>
-      </w:r>
-      <w:bookmarkEnd w:id="2"/>
     </w:p>
     <w:p>
       <w:r>
@@ -6817,44 +6675,99 @@
           <w:numId w:val="15"/>
         </w:numPr>
       </w:pPr>
+      <w:r>
+        <w:t>Popcorn.js – used to implement the tags that our project is based around</w:t>
+      </w:r>
+    </w:p>
+    <w:p>
+      <w:pPr>
+        <w:ind w:firstLine="0"/>
+      </w:pPr>
+    </w:p>
+    <w:p>
+      <w:pPr>
+        <w:pStyle w:val="Heading2"/>
+      </w:pPr>
+      <w:bookmarkStart w:id="2" w:name="_Toc354241993"/>
+      <w:r>
+        <w:t>Purpose</w:t>
+      </w:r>
+      <w:bookmarkEnd w:id="2"/>
+    </w:p>
+    <w:p>
+      <w:r>
+        <w:t xml:space="preserve">We </w:t>
+      </w:r>
+      <w:r>
+        <w:t>have created</w:t>
+      </w:r>
+      <w:r>
+        <w:t xml:space="preserve"> a video tagging system that allows users to tag points in videos with a various number of predefined tags.  After tagging a video, the user then has the ability to share the video with his or her friends.  The friends then will have the ability to also tag the shared video. The goal of the system is to make videos more soci</w:t>
+      </w:r>
+      <w:r>
+        <w:t>ally connectable between people</w:t>
+      </w:r>
+      <w:r>
+        <w:t>.</w:t>
+      </w:r>
+    </w:p>
+    <w:p>
+      <w:pPr>
+        <w:pStyle w:val="Heading3"/>
+      </w:pPr>
+      <w:bookmarkStart w:id="3" w:name="_Toc354241994"/>
+      <w:r>
+        <w:t>Major System Component #1</w:t>
+      </w:r>
+      <w:r>
+        <w:t>: Database</w:t>
+      </w:r>
+      <w:bookmarkEnd w:id="3"/>
+    </w:p>
+    <w:p>
+      <w:r>
+        <w:t>The Database hold</w:t>
+      </w:r>
+      <w:r>
+        <w:t>s</w:t>
+      </w:r>
+      <w:r>
+        <w:t xml:space="preserve"> all of the information that the system will need in order to function.  The database </w:t>
+      </w:r>
+      <w:r>
+        <w:t xml:space="preserve">contains </w:t>
+      </w:r>
+      <w:r>
+        <w:t>all of the informati</w:t>
+      </w:r>
+      <w:r>
+        <w:t>on to control the users, friends and the tags used by the player.</w:t>
+      </w:r>
+      <w:r>
+        <w:t xml:space="preserve"> The database also contains the tag timings and the list of the </w:t>
+      </w:r>
+      <w:proofErr w:type="gramStart"/>
+      <w:r>
+        <w:t>users</w:t>
+      </w:r>
+      <w:proofErr w:type="gramEnd"/>
+      <w:r>
+        <w:t xml:space="preserve"> tags, as well as the information on who tagged what videos.  In the database there are separate tables for separate videos </w:t>
+      </w:r>
+      <w:proofErr w:type="gramStart"/>
+      <w:r>
+        <w:t>venders(</w:t>
+      </w:r>
+      <w:proofErr w:type="gramEnd"/>
+      <w:r>
+        <w:t xml:space="preserve">e.g. YouTube and </w:t>
+      </w:r>
       <w:proofErr w:type="spellStart"/>
       <w:r>
-        <w:t>Popcorn.js</w:t>
+        <w:t>Vimeo</w:t>
       </w:r>
       <w:proofErr w:type="spellEnd"/>
       <w:r>
-        <w:t xml:space="preserve"> – used to implement the tags that our project is based around</w:t>
-      </w:r>
-    </w:p>
-    <w:p>
-      <w:pPr>
-        <w:ind w:firstLine="0"/>
-      </w:pPr>
-    </w:p>
-    <w:p>
-      <w:pPr>
-        <w:pStyle w:val="Heading2"/>
-      </w:pPr>
-      <w:bookmarkStart w:id="3" w:name="_Toc354241993"/>
-      <w:r>
-        <w:t>Purpose</w:t>
-      </w:r>
-      <w:bookmarkEnd w:id="3"/>
-    </w:p>
-    <w:p>
-      <w:r>
-        <w:t xml:space="preserve">We </w:t>
-      </w:r>
-      <w:r>
-        <w:t>have created</w:t>
-      </w:r>
-      <w:r>
-        <w:t xml:space="preserve"> a video tagging system that allows users to tag points in videos with a various number of predefined tags.  After tagging a video, the user then has the ability to share the video with his or her friends.  The friends then will have the ability to also tag the shared video. The goal of the system is to make videos more soci</w:t>
-      </w:r>
-      <w:r>
-        <w:t>ally connectable between people</w:t>
-      </w:r>
-      <w:r>
         <w:t>.</w:t>
       </w:r>
     </w:p>
@@ -6862,74 +6775,14 @@
       <w:pPr>
         <w:pStyle w:val="Heading3"/>
       </w:pPr>
-      <w:bookmarkStart w:id="4" w:name="_Toc354241994"/>
-      <w:r>
-        <w:t>Major System Component #1</w:t>
-      </w:r>
-      <w:r>
-        <w:t>: Database</w:t>
+      <w:bookmarkStart w:id="4" w:name="_Toc354241995"/>
+      <w:r>
+        <w:t>Major System Component #2</w:t>
+      </w:r>
+      <w:r>
+        <w:t>: APIs</w:t>
       </w:r>
       <w:bookmarkEnd w:id="4"/>
-    </w:p>
-    <w:p>
-      <w:r>
-        <w:t>The Database hold</w:t>
-      </w:r>
-      <w:r>
-        <w:t>s</w:t>
-      </w:r>
-      <w:r>
-        <w:t xml:space="preserve"> all of the information that the system will need in order to function.  The database </w:t>
-      </w:r>
-      <w:r>
-        <w:t xml:space="preserve">contains </w:t>
-      </w:r>
-      <w:r>
-        <w:t>all of the informati</w:t>
-      </w:r>
-      <w:r>
-        <w:t>on to control the users, friends and the tags used by the player.</w:t>
-      </w:r>
-      <w:r>
-        <w:t xml:space="preserve"> The database also contains the tag timings and the list of the </w:t>
-      </w:r>
-      <w:proofErr w:type="gramStart"/>
-      <w:r>
-        <w:t>users</w:t>
-      </w:r>
-      <w:proofErr w:type="gramEnd"/>
-      <w:r>
-        <w:t xml:space="preserve"> tags, as well as the information on who tagged what videos.  In the database there are separate tables for separate videos </w:t>
-      </w:r>
-      <w:proofErr w:type="gramStart"/>
-      <w:r>
-        <w:t>venders(</w:t>
-      </w:r>
-      <w:proofErr w:type="gramEnd"/>
-      <w:r>
-        <w:t xml:space="preserve">e.g. YouTube and </w:t>
-      </w:r>
-      <w:proofErr w:type="spellStart"/>
-      <w:r>
-        <w:t>Vimeo</w:t>
-      </w:r>
-      <w:proofErr w:type="spellEnd"/>
-      <w:r>
-        <w:t>.</w:t>
-      </w:r>
-    </w:p>
-    <w:p>
-      <w:pPr>
-        <w:pStyle w:val="Heading3"/>
-      </w:pPr>
-      <w:bookmarkStart w:id="5" w:name="_Toc354241995"/>
-      <w:r>
-        <w:t>Major System Component #2</w:t>
-      </w:r>
-      <w:r>
-        <w:t>: APIs</w:t>
-      </w:r>
-      <w:bookmarkEnd w:id="5"/>
     </w:p>
     <w:p>
       <w:r>
@@ -7014,7 +6867,7 @@
       <w:pPr>
         <w:pStyle w:val="Heading3"/>
       </w:pPr>
-      <w:bookmarkStart w:id="6" w:name="_Toc354241996"/>
+      <w:bookmarkStart w:id="5" w:name="_Toc354241996"/>
       <w:r>
         <w:t>Major System Component #3</w:t>
       </w:r>
@@ -7028,7 +6881,7 @@
       <w:r>
         <w:t>Vimeo</w:t>
       </w:r>
-      <w:bookmarkEnd w:id="6"/>
+      <w:bookmarkEnd w:id="5"/>
       <w:proofErr w:type="spellEnd"/>
     </w:p>
     <w:p>
@@ -7052,85 +6905,72 @@
       <w:pPr>
         <w:pStyle w:val="Heading3"/>
       </w:pPr>
-      <w:bookmarkStart w:id="7" w:name="_Toc354241997"/>
-      <w:r>
-        <w:t xml:space="preserve">Major System Component #4: </w:t>
+      <w:bookmarkStart w:id="6" w:name="_Toc354241997"/>
+      <w:r>
+        <w:t>Major System Component #4: Popcorn.js</w:t>
+      </w:r>
+      <w:bookmarkEnd w:id="6"/>
+    </w:p>
+    <w:p>
+      <w:r>
+        <w:t>The popcorn frame</w:t>
+      </w:r>
+      <w:r>
+        <w:t xml:space="preserve">work </w:t>
+      </w:r>
+      <w:r>
+        <w:t xml:space="preserve">is what allows us to make the different tags appear and disappear based on the timing within the videos.  There was support for the videos from YouTube and </w:t>
       </w:r>
       <w:proofErr w:type="spellStart"/>
       <w:r>
-        <w:t>Popcorn.js</w:t>
+        <w:t>Vimeo</w:t>
+      </w:r>
+      <w:proofErr w:type="spellEnd"/>
+      <w:r>
+        <w:t>.  This framework has the ability to check an embedded video in a sub-second manor and be able to trigger events based on the timing.</w:t>
+      </w:r>
+    </w:p>
+    <w:p/>
+    <w:p>
+      <w:pPr>
+        <w:pStyle w:val="Heading2"/>
+      </w:pPr>
+      <w:bookmarkStart w:id="7" w:name="_Toc354241998"/>
+      <w:r>
+        <w:t>Systems Goals</w:t>
       </w:r>
       <w:bookmarkEnd w:id="7"/>
-      <w:proofErr w:type="spellEnd"/>
-    </w:p>
-    <w:p>
-      <w:r>
-        <w:t>The popcorn frame</w:t>
-      </w:r>
-      <w:r>
-        <w:t xml:space="preserve">work </w:t>
-      </w:r>
-      <w:r>
-        <w:t xml:space="preserve">is what allows us to make the different tags appear and disappear based on the timing within the videos.  There was support for the videos from YouTube and </w:t>
-      </w:r>
-      <w:proofErr w:type="spellStart"/>
-      <w:r>
-        <w:t>Vimeo</w:t>
-      </w:r>
-      <w:proofErr w:type="spellEnd"/>
-      <w:r>
-        <w:t>.  This framework has the ability to check an embedded video in a sub-second manor and be able to trigger events based on the timing.</w:t>
-      </w:r>
-    </w:p>
-    <w:p/>
+    </w:p>
+    <w:p>
+      <w:r>
+        <w:t xml:space="preserve">System goals include giving the user the ability to use our application to make video part of the online social experience. We want the user to have a “Natural” user interface to make the </w:t>
+      </w:r>
+      <w:r>
+        <w:t>tagging process simple for the user.  Also one major goal is to make the product as much as possible a social networking site.</w:t>
+      </w:r>
+    </w:p>
     <w:p>
       <w:pPr>
         <w:pStyle w:val="Heading2"/>
       </w:pPr>
-      <w:bookmarkStart w:id="8" w:name="_Toc354241998"/>
-      <w:r>
-        <w:t>Systems Goals</w:t>
+      <w:bookmarkStart w:id="8" w:name="_Toc354241999"/>
+      <w:r>
+        <w:t xml:space="preserve">System </w:t>
+      </w:r>
+      <w:r>
+        <w:t>Overview</w:t>
+      </w:r>
+      <w:r>
+        <w:t xml:space="preserve"> and Diagram</w:t>
       </w:r>
       <w:bookmarkEnd w:id="8"/>
     </w:p>
     <w:p>
       <w:r>
-        <w:t xml:space="preserve">System goals include giving the user the ability to use our application to make video part of the online social experience. We want the user to have a “Natural” user interface to make the </w:t>
-      </w:r>
-      <w:r>
-        <w:t>tagging process simple for the user.  Also one major goal is to make the product as much as possible a social networking site.</w:t>
-      </w:r>
-    </w:p>
-    <w:p>
-      <w:pPr>
-        <w:pStyle w:val="Heading2"/>
-      </w:pPr>
-      <w:bookmarkStart w:id="9" w:name="_Toc354241999"/>
-      <w:r>
-        <w:t xml:space="preserve">System </w:t>
-      </w:r>
-      <w:r>
-        <w:t>Overview</w:t>
-      </w:r>
-      <w:r>
-        <w:t xml:space="preserve"> and Diagram</w:t>
-      </w:r>
-      <w:bookmarkEnd w:id="9"/>
-    </w:p>
-    <w:p>
-      <w:r>
         <w:t xml:space="preserve">Much of the project will depend on the various APIs that are needed to make the videos display and show up well on the web page.  We will also need to use the APIs to manage the users that access the site using Facebook and Google.   In addition to the APIs needed in the project there will be a database that is used to manage the different users and the tasks that they will be able to do.  There are many different things that will be going on </w:t>
       </w:r>
       <w:r>
-        <w:t xml:space="preserve">per user such as knowing there favorites to logging in to the site.  The most significant system component is the </w:t>
-      </w:r>
-      <w:proofErr w:type="spellStart"/>
-      <w:r>
-        <w:t>popcorn.js</w:t>
-      </w:r>
-      <w:proofErr w:type="spellEnd"/>
-      <w:r>
-        <w:t xml:space="preserve"> framework that will actually allow us to make time based tags on the fly which is the main part of the project.</w:t>
+        <w:t>per user such as knowing there favorites to logging in to the site.  The most significant system component is the popcorn.js framework that will actually allow us to make time based tags on the fly which is the main part of the project.</w:t>
       </w:r>
     </w:p>
     <w:p/>
@@ -7162,7 +7002,7 @@
           <v:shape id="_x0000_i1025" type="#_x0000_t75" style="width:467.25pt;height:334.5pt" o:ole="">
             <v:imagedata r:id="rId8" o:title=""/>
           </v:shape>
-          <o:OLEObject Type="Embed" ProgID="Visio.Drawing.15" ShapeID="_x0000_i1025" DrawAspect="Content" ObjectID="_1427983870" r:id="rId9"/>
+          <o:OLEObject Type="Embed" ProgID="Visio.Drawing.15" ShapeID="_x0000_i1025" DrawAspect="Content" ObjectID="_1428181060" r:id="rId9"/>
         </w:object>
       </w:r>
     </w:p>
@@ -7171,11 +7011,11 @@
       <w:pPr>
         <w:pStyle w:val="Heading2"/>
       </w:pPr>
-      <w:bookmarkStart w:id="10" w:name="_Toc354242000"/>
+      <w:bookmarkStart w:id="9" w:name="_Toc354242000"/>
       <w:r>
         <w:t>Technologies Overview</w:t>
       </w:r>
-      <w:bookmarkEnd w:id="10"/>
+      <w:bookmarkEnd w:id="9"/>
     </w:p>
     <w:p>
       <w:r>
@@ -7329,14 +7169,9 @@
       </w:r>
     </w:p>
     <w:p>
-      <w:proofErr w:type="spellStart"/>
       <w:r>
         <w:lastRenderedPageBreak/>
-        <w:t>Popcorn.js</w:t>
-      </w:r>
-      <w:proofErr w:type="spellEnd"/>
-      <w:r>
-        <w:t>:</w:t>
+        <w:t>Popcorn.js:</w:t>
       </w:r>
     </w:p>
     <w:p>
@@ -7422,13 +7257,8 @@
         </w:numPr>
       </w:pPr>
       <w:r>
-        <w:t xml:space="preserve">Google Maps API </w:t>
-      </w:r>
-      <w:proofErr w:type="spellStart"/>
-      <w:r>
-        <w:t>v3</w:t>
-      </w:r>
-      <w:proofErr w:type="spellEnd"/>
+        <w:t>Google Maps API v3</w:t>
+      </w:r>
     </w:p>
     <w:p>
       <w:pPr>
@@ -7475,13 +7305,8 @@
         </w:numPr>
       </w:pPr>
       <w:r>
-        <w:t xml:space="preserve">YouTube Data API </w:t>
-      </w:r>
-      <w:proofErr w:type="spellStart"/>
-      <w:r>
-        <w:t>v3</w:t>
-      </w:r>
-      <w:proofErr w:type="spellEnd"/>
+        <w:t>YouTube Data API v3</w:t>
+      </w:r>
     </w:p>
     <w:p>
       <w:pPr>
@@ -7757,27 +7582,27 @@
       <w:pPr>
         <w:pStyle w:val="Heading1"/>
       </w:pPr>
-      <w:bookmarkStart w:id="11" w:name="_Toc354242001"/>
+      <w:bookmarkStart w:id="10" w:name="_Toc354242001"/>
       <w:r>
         <w:lastRenderedPageBreak/>
         <w:t>Project Overview</w:t>
       </w:r>
+      <w:bookmarkEnd w:id="10"/>
+    </w:p>
+    <w:p>
+      <w:r>
+        <w:t>This section will provide some of the team roles and the way the project is managed and kept on track.</w:t>
+      </w:r>
+    </w:p>
+    <w:p>
+      <w:pPr>
+        <w:pStyle w:val="Heading2"/>
+      </w:pPr>
+      <w:bookmarkStart w:id="11" w:name="_Toc354242002"/>
+      <w:r>
+        <w:t>Team Members and Roles</w:t>
+      </w:r>
       <w:bookmarkEnd w:id="11"/>
-    </w:p>
-    <w:p>
-      <w:r>
-        <w:t>This section will provide some of the team roles and the way the project is managed and kept on track.</w:t>
-      </w:r>
-    </w:p>
-    <w:p>
-      <w:pPr>
-        <w:pStyle w:val="Heading2"/>
-      </w:pPr>
-      <w:bookmarkStart w:id="12" w:name="_Toc354242002"/>
-      <w:r>
-        <w:t>Team Members and Roles</w:t>
-      </w:r>
-      <w:bookmarkEnd w:id="12"/>
     </w:p>
     <w:p>
       <w:pPr>
@@ -7790,41 +7615,37 @@
       <w:r>
         <w:t xml:space="preserve">The two members of the project are </w:t>
       </w:r>
-      <w:proofErr w:type="spellStart"/>
       <w:r>
         <w:rPr>
           <w:rStyle w:val="SubtleEmphasis"/>
           <w:i w:val="0"/>
           <w:color w:val="auto"/>
         </w:rPr>
-        <w:t>Anudeep</w:t>
-      </w:r>
-      <w:proofErr w:type="spellEnd"/>
+        <w:t xml:space="preserve">Anudeep Potlapally and Travis Rous.  Each </w:t>
+      </w:r>
       <w:r>
         <w:rPr>
           <w:rStyle w:val="SubtleEmphasis"/>
           <w:i w:val="0"/>
           <w:color w:val="auto"/>
         </w:rPr>
-        <w:t xml:space="preserve"> </w:t>
-      </w:r>
-      <w:proofErr w:type="spellStart"/>
+        <w:t>member</w:t>
+      </w:r>
       <w:r>
         <w:rPr>
           <w:rStyle w:val="SubtleEmphasis"/>
           <w:i w:val="0"/>
           <w:color w:val="auto"/>
         </w:rPr>
-        <w:t>Potlapally</w:t>
-      </w:r>
-      <w:proofErr w:type="spellEnd"/>
+        <w:t xml:space="preserve"> is responsible for atten</w:t>
+      </w:r>
       <w:r>
         <w:rPr>
           <w:rStyle w:val="SubtleEmphasis"/>
           <w:i w:val="0"/>
           <w:color w:val="auto"/>
         </w:rPr>
-        <w:t xml:space="preserve"> and Travis Rous.  Each </w:t>
+        <w:t>ding the scrum meetings and doing what is assigned to them after each meeting.</w:t>
       </w:r>
       <w:r>
         <w:rPr>
@@ -7832,121 +7653,79 @@
           <w:i w:val="0"/>
           <w:color w:val="auto"/>
         </w:rPr>
-        <w:t>member</w:t>
-      </w:r>
-      <w:r>
-        <w:rPr>
-          <w:rStyle w:val="SubtleEmphasis"/>
-          <w:i w:val="0"/>
-          <w:color w:val="auto"/>
-        </w:rPr>
-        <w:t xml:space="preserve"> is responsible for atten</w:t>
-      </w:r>
-      <w:r>
-        <w:rPr>
-          <w:rStyle w:val="SubtleEmphasis"/>
-          <w:i w:val="0"/>
-          <w:color w:val="auto"/>
-        </w:rPr>
-        <w:t>ding the scrum meetings and doing what is assigned to them after each meeting.</w:t>
-      </w:r>
-      <w:r>
-        <w:rPr>
-          <w:rStyle w:val="SubtleEmphasis"/>
-          <w:i w:val="0"/>
-          <w:color w:val="auto"/>
-        </w:rPr>
-        <w:t xml:space="preserve"> There are only two team members so there is much overlap in the roles, however </w:t>
+        <w:t xml:space="preserve"> There are only two team members so there is much overlap in the roles, however Anudeep was the official contact to the client.  Travis had more of a testing role as well.</w:t>
+      </w:r>
+    </w:p>
+    <w:p/>
+    <w:p>
+      <w:pPr>
+        <w:pStyle w:val="Heading2"/>
+      </w:pPr>
+      <w:bookmarkStart w:id="12" w:name="_Toc354242003"/>
+      <w:r>
+        <w:t>Project Management Approach</w:t>
+      </w:r>
+      <w:bookmarkEnd w:id="12"/>
+    </w:p>
+    <w:p>
+      <w:r>
+        <w:t xml:space="preserve">We are using the Scrum development cycle to manage the project.  </w:t>
+      </w:r>
+      <w:r>
+        <w:t>This consists</w:t>
+      </w:r>
+      <w:r>
+        <w:t xml:space="preserve"> of almost daily scrum meetings that are less than 5 minutes each</w:t>
+      </w:r>
+      <w:r>
+        <w:t xml:space="preserve"> (minimum bi-weekly)</w:t>
+      </w:r>
+      <w:r>
+        <w:t>.  There are sprints that range from</w:t>
+      </w:r>
+      <w:r>
+        <w:t xml:space="preserve"> 2 to 3 weeks.  We are using </w:t>
       </w:r>
       <w:proofErr w:type="spellStart"/>
       <w:r>
-        <w:rPr>
-          <w:rStyle w:val="SubtleEmphasis"/>
-          <w:i w:val="0"/>
-          <w:color w:val="auto"/>
-        </w:rPr>
-        <w:t>Anudeep</w:t>
+        <w:t>GitHub</w:t>
       </w:r>
       <w:proofErr w:type="spellEnd"/>
       <w:r>
-        <w:rPr>
-          <w:rStyle w:val="SubtleEmphasis"/>
-          <w:i w:val="0"/>
-          <w:color w:val="auto"/>
-        </w:rPr>
-        <w:t xml:space="preserve"> was the official contact to the client.  Travis had more of a testing role as well.</w:t>
-      </w:r>
-    </w:p>
-    <w:p/>
+        <w:t xml:space="preserve"> and </w:t>
+      </w:r>
+      <w:proofErr w:type="spellStart"/>
+      <w:r>
+        <w:t>Trello</w:t>
+      </w:r>
+      <w:proofErr w:type="spellEnd"/>
+      <w:r>
+        <w:t xml:space="preserve"> to manage our code and progress over time.  </w:t>
+      </w:r>
+      <w:proofErr w:type="spellStart"/>
+      <w:r>
+        <w:t>Trello</w:t>
+      </w:r>
+      <w:proofErr w:type="spellEnd"/>
+      <w:r>
+        <w:t xml:space="preserve"> is like a digital board </w:t>
+      </w:r>
+      <w:r>
+        <w:t>with task card that are able to be moved from to show the progress we have done in the current sprint and assign some cards to have a higher priority than others to show the significance of each task or what is left for each task at hand.</w:t>
+      </w:r>
+    </w:p>
     <w:p>
       <w:pPr>
         <w:pStyle w:val="Heading2"/>
       </w:pPr>
-      <w:bookmarkStart w:id="13" w:name="_Toc354242003"/>
-      <w:r>
-        <w:t>Project Management Approach</w:t>
+      <w:bookmarkStart w:id="13" w:name="_Toc354242004"/>
+      <w:r>
+        <w:t>Sprint</w:t>
+      </w:r>
+      <w:r>
+        <w:t xml:space="preserve"> Overview</w:t>
       </w:r>
       <w:bookmarkEnd w:id="13"/>
-    </w:p>
-    <w:p>
-      <w:r>
-        <w:t xml:space="preserve">We are using the Scrum development cycle to manage the project.  </w:t>
-      </w:r>
-      <w:r>
-        <w:t>This consists</w:t>
-      </w:r>
-      <w:r>
-        <w:t xml:space="preserve"> of almost daily scrum meetings that are less than 5 minutes each</w:t>
-      </w:r>
-      <w:r>
-        <w:t xml:space="preserve"> (minimum bi-weekly)</w:t>
-      </w:r>
-      <w:r>
-        <w:t>.  There are sprints that range from</w:t>
-      </w:r>
-      <w:r>
-        <w:t xml:space="preserve"> 2 to 3 weeks.  We are using </w:t>
-      </w:r>
-      <w:proofErr w:type="spellStart"/>
-      <w:r>
-        <w:t>GitHub</w:t>
-      </w:r>
-      <w:proofErr w:type="spellEnd"/>
-      <w:r>
-        <w:t xml:space="preserve"> and </w:t>
-      </w:r>
-      <w:proofErr w:type="spellStart"/>
-      <w:r>
-        <w:t>Trello</w:t>
-      </w:r>
-      <w:proofErr w:type="spellEnd"/>
-      <w:r>
-        <w:t xml:space="preserve"> to manage our code and progress over time.  </w:t>
-      </w:r>
-      <w:proofErr w:type="spellStart"/>
-      <w:r>
-        <w:t>Trello</w:t>
-      </w:r>
-      <w:proofErr w:type="spellEnd"/>
-      <w:r>
-        <w:t xml:space="preserve"> is like a digital board </w:t>
-      </w:r>
-      <w:r>
-        <w:t>with task card that are able to be moved from to show the progress we have done in the current sprint and assign some cards to have a higher priority than others to show the significance of each task or what is left for each task at hand.</w:t>
-      </w:r>
-    </w:p>
-    <w:p>
-      <w:pPr>
-        <w:pStyle w:val="Heading2"/>
-      </w:pPr>
-      <w:bookmarkStart w:id="14" w:name="_Toc354242004"/>
-      <w:r>
-        <w:t>Sprint</w:t>
-      </w:r>
-      <w:r>
-        <w:t xml:space="preserve"> Overview</w:t>
-      </w:r>
-      <w:bookmarkEnd w:id="14"/>
     </w:p>
     <w:p>
       <w:r>
@@ -8031,23 +7810,7 @@
           <w:color w:val="000000"/>
         </w:rPr>
         <w:tab/>
-        <w:t xml:space="preserve">Implement feature to play videos from YouTube using </w:t>
-      </w:r>
-      <w:proofErr w:type="spellStart"/>
-      <w:r>
-        <w:rPr>
-          <w:rFonts w:eastAsia="Times New Roman" w:cs="Arial"/>
-          <w:color w:val="000000"/>
-        </w:rPr>
-        <w:t>Popcorn.js</w:t>
-      </w:r>
-      <w:proofErr w:type="spellEnd"/>
-      <w:r>
-        <w:rPr>
-          <w:rFonts w:eastAsia="Times New Roman" w:cs="Arial"/>
-          <w:color w:val="000000"/>
-        </w:rPr>
-        <w:t>.</w:t>
+        <w:t>Implement feature to play videos from YouTube using Popcorn.js.</w:t>
       </w:r>
     </w:p>
     <w:p>
@@ -8408,14 +8171,14 @@
       <w:pPr>
         <w:pStyle w:val="Heading3"/>
       </w:pPr>
-      <w:bookmarkStart w:id="15" w:name="_Toc354242005"/>
+      <w:bookmarkStart w:id="14" w:name="_Toc354242005"/>
       <w:r>
         <w:t xml:space="preserve">Sprint </w:t>
       </w:r>
       <w:r>
         <w:t>1: Initial prototype</w:t>
       </w:r>
-      <w:bookmarkEnd w:id="15"/>
+      <w:bookmarkEnd w:id="14"/>
     </w:p>
     <w:p>
       <w:r>
@@ -8623,14 +8386,14 @@
       <w:pPr>
         <w:pStyle w:val="Heading3"/>
       </w:pPr>
-      <w:bookmarkStart w:id="16" w:name="_Toc354242006"/>
+      <w:bookmarkStart w:id="15" w:name="_Toc354242006"/>
       <w:r>
         <w:t xml:space="preserve">Sprint </w:t>
       </w:r>
       <w:r>
         <w:t>2: Database Design</w:t>
       </w:r>
-      <w:bookmarkEnd w:id="16"/>
+      <w:bookmarkEnd w:id="15"/>
     </w:p>
     <w:p>
       <w:r>
@@ -8653,35 +8416,7 @@
           <w:rFonts w:eastAsia="Times New Roman" w:cs="Times New Roman"/>
         </w:rPr>
         <w:tab/>
-        <w:t xml:space="preserve">For this sprint there was mostly research and learning of how to implement some of the features that we will be trying to use in the project.  </w:t>
-      </w:r>
-      <w:proofErr w:type="spellStart"/>
-      <w:r>
-        <w:rPr>
-          <w:rFonts w:eastAsia="Times New Roman" w:cs="Times New Roman"/>
-        </w:rPr>
-        <w:t>Anudeep</w:t>
-      </w:r>
-      <w:proofErr w:type="spellEnd"/>
-      <w:r>
-        <w:rPr>
-          <w:rFonts w:eastAsia="Times New Roman" w:cs="Times New Roman"/>
-        </w:rPr>
-        <w:t xml:space="preserve"> had discovered and Implemented the </w:t>
-      </w:r>
-      <w:proofErr w:type="spellStart"/>
-      <w:r>
-        <w:rPr>
-          <w:rFonts w:eastAsia="Times New Roman" w:cs="Times New Roman"/>
-        </w:rPr>
-        <w:t>Popcorn.js</w:t>
-      </w:r>
-      <w:proofErr w:type="spellEnd"/>
-      <w:r>
-        <w:rPr>
-          <w:rFonts w:eastAsia="Times New Roman" w:cs="Times New Roman"/>
-        </w:rPr>
-        <w:t xml:space="preserve"> which is designed create videos with </w:t>
+        <w:t xml:space="preserve">For this sprint there was mostly research and learning of how to implement some of the features that we will be trying to use in the project.  Anudeep had discovered and Implemented the Popcorn.js which is designed create videos with </w:t>
       </w:r>
       <w:proofErr w:type="gramStart"/>
       <w:r>
@@ -8809,19 +8544,11 @@
           <w:numId w:val="20"/>
         </w:numPr>
       </w:pPr>
-      <w:proofErr w:type="spellStart"/>
       <w:r>
         <w:rPr>
           <w:rFonts w:eastAsia="Times New Roman" w:cs="Times New Roman"/>
         </w:rPr>
-        <w:t>Anudeep</w:t>
-      </w:r>
-      <w:proofErr w:type="spellEnd"/>
-      <w:r>
-        <w:rPr>
-          <w:rFonts w:eastAsia="Times New Roman" w:cs="Times New Roman"/>
-        </w:rPr>
-        <w:t xml:space="preserve"> had researched the </w:t>
+        <w:t xml:space="preserve">Anudeep had researched the </w:t>
       </w:r>
       <w:proofErr w:type="spellStart"/>
       <w:r>
@@ -9102,19 +8829,11 @@
           <w:numId w:val="20"/>
         </w:numPr>
       </w:pPr>
-      <w:proofErr w:type="spellStart"/>
       <w:r>
         <w:rPr>
           <w:rFonts w:eastAsia="Times New Roman" w:cs="Times New Roman"/>
         </w:rPr>
-        <w:t>Anudeep</w:t>
-      </w:r>
-      <w:proofErr w:type="spellEnd"/>
-      <w:r>
-        <w:rPr>
-          <w:rFonts w:eastAsia="Times New Roman" w:cs="Times New Roman"/>
-        </w:rPr>
-        <w:t xml:space="preserve"> created a database connector class to interact with MySQL from PHP and as we go we will be adding functions for frequent DB queries.</w:t>
+        <w:t>Anudeep created a database connector class to interact with MySQL from PHP and as we go we will be adding functions for frequent DB queries.</w:t>
       </w:r>
       <w:r>
         <w:t xml:space="preserve"> </w:t>
@@ -9140,75 +8859,25 @@
           <w:numId w:val="21"/>
         </w:numPr>
       </w:pPr>
-      <w:proofErr w:type="spellStart"/>
       <w:r>
         <w:rPr>
           <w:rFonts w:eastAsia="Times New Roman" w:cs="Times New Roman"/>
         </w:rPr>
-        <w:t>Popcorn.js</w:t>
-      </w:r>
-      <w:proofErr w:type="spellEnd"/>
+        <w:t xml:space="preserve">Popcorn.js is an open source library developed by Mozilla Corporation which allows audio, videos to interact with HTML elements. Anudeep researched and integrated popcorn.js into the system and also automated displaying image </w:t>
+      </w:r>
+      <w:proofErr w:type="gramStart"/>
       <w:r>
         <w:rPr>
           <w:rFonts w:eastAsia="Times New Roman" w:cs="Times New Roman"/>
         </w:rPr>
-        <w:t xml:space="preserve"> is an open source library developed by Mozilla Corporation which allows audio, videos to interact with HTML elements. </w:t>
-      </w:r>
-      <w:proofErr w:type="spellStart"/>
+        <w:t>tag’s</w:t>
+      </w:r>
+      <w:proofErr w:type="gramEnd"/>
       <w:r>
         <w:rPr>
           <w:rFonts w:eastAsia="Times New Roman" w:cs="Times New Roman"/>
         </w:rPr>
-        <w:t>Anudeep</w:t>
-      </w:r>
-      <w:proofErr w:type="spellEnd"/>
-      <w:r>
-        <w:rPr>
-          <w:rFonts w:eastAsia="Times New Roman" w:cs="Times New Roman"/>
-        </w:rPr>
-        <w:t xml:space="preserve"> researched and integrated </w:t>
-      </w:r>
-      <w:proofErr w:type="spellStart"/>
-      <w:r>
-        <w:rPr>
-          <w:rFonts w:eastAsia="Times New Roman" w:cs="Times New Roman"/>
-        </w:rPr>
-        <w:t>popcorn.js</w:t>
-      </w:r>
-      <w:proofErr w:type="spellEnd"/>
-      <w:r>
-        <w:rPr>
-          <w:rFonts w:eastAsia="Times New Roman" w:cs="Times New Roman"/>
-        </w:rPr>
-        <w:t xml:space="preserve"> into the system and also automated displaying image </w:t>
-      </w:r>
-      <w:proofErr w:type="gramStart"/>
-      <w:r>
-        <w:rPr>
-          <w:rFonts w:eastAsia="Times New Roman" w:cs="Times New Roman"/>
-        </w:rPr>
-        <w:t>tag’s</w:t>
-      </w:r>
-      <w:proofErr w:type="gramEnd"/>
-      <w:r>
-        <w:rPr>
-          <w:rFonts w:eastAsia="Times New Roman" w:cs="Times New Roman"/>
-        </w:rPr>
-        <w:t xml:space="preserve"> for videos with tag entries in database. </w:t>
-      </w:r>
-      <w:proofErr w:type="spellStart"/>
-      <w:r>
-        <w:rPr>
-          <w:rFonts w:eastAsia="Times New Roman" w:cs="Times New Roman"/>
-        </w:rPr>
-        <w:t>Popcorn.js</w:t>
-      </w:r>
-      <w:proofErr w:type="spellEnd"/>
-      <w:r>
-        <w:rPr>
-          <w:rFonts w:eastAsia="Times New Roman" w:cs="Times New Roman"/>
-        </w:rPr>
-        <w:t xml:space="preserve"> supports HTML5, </w:t>
+        <w:t xml:space="preserve"> for videos with tag entries in database. Popcorn.js supports HTML5, </w:t>
       </w:r>
       <w:proofErr w:type="spellStart"/>
       <w:r>
@@ -9305,19 +8974,11 @@
           <w:numId w:val="21"/>
         </w:numPr>
       </w:pPr>
-      <w:proofErr w:type="spellStart"/>
       <w:r>
         <w:rPr>
           <w:rFonts w:eastAsia="Times New Roman" w:cs="Times New Roman"/>
         </w:rPr>
-        <w:t>Anudeep</w:t>
-      </w:r>
-      <w:proofErr w:type="spellEnd"/>
-      <w:r>
-        <w:rPr>
-          <w:rFonts w:eastAsia="Times New Roman" w:cs="Times New Roman"/>
-        </w:rPr>
-        <w:t xml:space="preserve"> Integrated </w:t>
+        <w:t xml:space="preserve">Anudeep Integrated </w:t>
       </w:r>
       <w:proofErr w:type="spellStart"/>
       <w:r>
@@ -9375,20 +9036,12 @@
           <w:numId w:val="21"/>
         </w:numPr>
       </w:pPr>
-      <w:proofErr w:type="spellStart"/>
       <w:r>
         <w:rPr>
           <w:rFonts w:eastAsia="Times New Roman" w:cs="Times New Roman"/>
         </w:rPr>
         <w:lastRenderedPageBreak/>
-        <w:t>Anudeep</w:t>
-      </w:r>
-      <w:proofErr w:type="spellEnd"/>
-      <w:r>
-        <w:rPr>
-          <w:rFonts w:eastAsia="Times New Roman" w:cs="Times New Roman"/>
-        </w:rPr>
-        <w:t xml:space="preserve"> created error log function to keep track of all PHP generated errors. This function will create detailed entry for each error so that developers can attend the server-side bugs.</w:t>
+        <w:t>Anudeep created error log function to keep track of all PHP generated errors. This function will create detailed entry for each error so that developers can attend the server-side bugs.</w:t>
       </w:r>
     </w:p>
     <w:p>
@@ -9435,35 +9088,7 @@
         <w:rPr>
           <w:rFonts w:eastAsia="Times New Roman" w:cs="Times New Roman"/>
         </w:rPr>
-        <w:t xml:space="preserve"> and google accounts. </w:t>
-      </w:r>
-      <w:proofErr w:type="spellStart"/>
-      <w:r>
-        <w:rPr>
-          <w:rFonts w:eastAsia="Times New Roman" w:cs="Times New Roman"/>
-        </w:rPr>
-        <w:t>Anudeep</w:t>
-      </w:r>
-      <w:proofErr w:type="spellEnd"/>
-      <w:r>
-        <w:rPr>
-          <w:rFonts w:eastAsia="Times New Roman" w:cs="Times New Roman"/>
-        </w:rPr>
-        <w:t xml:space="preserve"> has begun use of the </w:t>
-      </w:r>
-      <w:proofErr w:type="spellStart"/>
-      <w:r>
-        <w:rPr>
-          <w:rFonts w:eastAsia="Times New Roman" w:cs="Times New Roman"/>
-        </w:rPr>
-        <w:t>popcorn.js</w:t>
-      </w:r>
-      <w:proofErr w:type="spellEnd"/>
-      <w:r>
-        <w:rPr>
-          <w:rFonts w:eastAsia="Times New Roman" w:cs="Times New Roman"/>
-        </w:rPr>
-        <w:t>.</w:t>
+        <w:t xml:space="preserve"> and google accounts. Anudeep has begun use of the popcorn.js.</w:t>
       </w:r>
     </w:p>
     <w:p>
@@ -9534,7 +9159,7 @@
       <w:pPr>
         <w:pStyle w:val="Heading3"/>
       </w:pPr>
-      <w:bookmarkStart w:id="17" w:name="_Toc354242007"/>
+      <w:bookmarkStart w:id="16" w:name="_Toc354242007"/>
       <w:r>
         <w:t xml:space="preserve">Sprint </w:t>
       </w:r>
@@ -9544,7 +9169,7 @@
       <w:r>
         <w:t xml:space="preserve"> Design and Connect pages</w:t>
       </w:r>
-      <w:bookmarkEnd w:id="17"/>
+      <w:bookmarkEnd w:id="16"/>
     </w:p>
     <w:p>
       <w:pPr>
@@ -10188,7 +9813,6 @@
           <w:szCs w:val="27"/>
         </w:rPr>
       </w:pPr>
-      <w:proofErr w:type="spellStart"/>
       <w:r>
         <w:rPr>
           <w:rFonts w:eastAsia="Times New Roman" w:cs="Arial"/>
@@ -10196,17 +9820,7 @@
           <w:sz w:val="23"/>
           <w:szCs w:val="23"/>
         </w:rPr>
-        <w:t>Anudeep</w:t>
-      </w:r>
-      <w:proofErr w:type="spellEnd"/>
-      <w:r>
-        <w:rPr>
-          <w:rFonts w:eastAsia="Times New Roman" w:cs="Arial"/>
-          <w:color w:val="000000"/>
-          <w:sz w:val="23"/>
-          <w:szCs w:val="23"/>
-        </w:rPr>
-        <w:t xml:space="preserve"> created a form for users to add Image tags and link it with a video and save information in the database. Wrote code to pull the saved tag information from database and show on the page at appropriate time. Tags should be played between appropriate timings of the video so linked the form to the player so that users can use </w:t>
+        <w:t xml:space="preserve">Anudeep created a form for users to add Image tags and link it with a video and save information in the database. Wrote code to pull the saved tag information from database and show on the page at appropriate time. Tags should be played between appropriate timings of the video so linked the form to the player so that users can use </w:t>
       </w:r>
       <w:r>
         <w:rPr>
@@ -10361,7 +9975,6 @@
           <w:szCs w:val="27"/>
         </w:rPr>
       </w:pPr>
-      <w:proofErr w:type="spellStart"/>
       <w:r>
         <w:rPr>
           <w:rFonts w:eastAsia="Times New Roman" w:cs="Arial"/>
@@ -10369,31 +9982,44 @@
           <w:sz w:val="23"/>
           <w:szCs w:val="23"/>
         </w:rPr>
-        <w:t>Anudeep</w:t>
-      </w:r>
-      <w:proofErr w:type="spellEnd"/>
-      <w:r>
-        <w:rPr>
-          <w:rFonts w:eastAsia="Times New Roman" w:cs="Arial"/>
+        <w:t>Anudeep found a website to host the code which can run PHP and use MySQL database. Made required changes in Google API and Database classes to make them work on the new server.</w:t>
+      </w:r>
+    </w:p>
+    <w:p>
+      <w:pPr>
+        <w:pStyle w:val="Heading3"/>
+      </w:pPr>
+      <w:bookmarkStart w:id="17" w:name="_Toc354242008"/>
+      <w:r>
+        <w:t xml:space="preserve">Sprint </w:t>
+      </w:r>
+      <w:r>
+        <w:t>4: Giving the users an attractive interface</w:t>
+      </w:r>
+      <w:bookmarkEnd w:id="17"/>
+    </w:p>
+    <w:p>
+      <w:pPr>
+        <w:spacing w:after="0"/>
+        <w:ind w:firstLine="0"/>
+        <w:rPr>
+          <w:rFonts w:eastAsia="Times New Roman" w:cs="Times New Roman"/>
+          <w:color w:val="000000"/>
+          <w:sz w:val="27"/>
+          <w:szCs w:val="27"/>
+        </w:rPr>
+      </w:pPr>
+      <w:r>
+        <w:rPr>
+          <w:rFonts w:eastAsia="Times New Roman" w:cs="Arial"/>
+          <w:b/>
+          <w:bCs/>
           <w:color w:val="000000"/>
           <w:sz w:val="23"/>
           <w:szCs w:val="23"/>
         </w:rPr>
-        <w:t xml:space="preserve"> found a website to host the code which can run PHP and use MySQL database. Made required changes in Google API and Database classes to make them work on the new server.</w:t>
-      </w:r>
-    </w:p>
-    <w:p>
-      <w:pPr>
-        <w:pStyle w:val="Heading3"/>
-      </w:pPr>
-      <w:bookmarkStart w:id="18" w:name="_Toc354242008"/>
-      <w:r>
-        <w:t xml:space="preserve">Sprint </w:t>
-      </w:r>
-      <w:r>
-        <w:t>4: Giving the users an attractive interface</w:t>
-      </w:r>
-      <w:bookmarkEnd w:id="18"/>
+        <w:t>Summary:</w:t>
+      </w:r>
     </w:p>
     <w:p>
       <w:pPr>
@@ -10415,59 +10041,16 @@
           <w:sz w:val="23"/>
           <w:szCs w:val="23"/>
         </w:rPr>
-        <w:t>Summary:</w:t>
-      </w:r>
-    </w:p>
-    <w:p>
-      <w:pPr>
-        <w:spacing w:after="0"/>
-        <w:ind w:firstLine="0"/>
-        <w:rPr>
-          <w:rFonts w:eastAsia="Times New Roman" w:cs="Times New Roman"/>
-          <w:color w:val="000000"/>
-          <w:sz w:val="27"/>
-          <w:szCs w:val="27"/>
-        </w:rPr>
-      </w:pPr>
-      <w:r>
-        <w:rPr>
-          <w:rFonts w:eastAsia="Times New Roman" w:cs="Arial"/>
-          <w:b/>
-          <w:bCs/>
+        <w:tab/>
+      </w:r>
+      <w:r>
+        <w:rPr>
+          <w:rFonts w:eastAsia="Times New Roman" w:cs="Arial"/>
           <w:color w:val="000000"/>
           <w:sz w:val="23"/>
           <w:szCs w:val="23"/>
         </w:rPr>
-        <w:tab/>
-      </w:r>
-      <w:r>
-        <w:rPr>
-          <w:rFonts w:eastAsia="Times New Roman" w:cs="Arial"/>
-          <w:color w:val="000000"/>
-          <w:sz w:val="23"/>
-          <w:szCs w:val="23"/>
-        </w:rPr>
-        <w:t xml:space="preserve">Travis started the upload page, however it took more time that what was anticipated and still needs work before moving on. On the upload page, originally the user needed to put their credentials into the YouTube upload page on the VTP site.  This is not done well so Travis is in the process of getting the user authentication to work with the upload. </w:t>
-      </w:r>
-      <w:proofErr w:type="spellStart"/>
-      <w:r>
-        <w:rPr>
-          <w:rFonts w:eastAsia="Times New Roman" w:cs="Arial"/>
-          <w:color w:val="000000"/>
-          <w:sz w:val="23"/>
-          <w:szCs w:val="23"/>
-        </w:rPr>
-        <w:t>Anudeep</w:t>
-      </w:r>
-      <w:proofErr w:type="spellEnd"/>
-      <w:r>
-        <w:rPr>
-          <w:rFonts w:eastAsia="Times New Roman" w:cs="Arial"/>
-          <w:color w:val="000000"/>
-          <w:sz w:val="23"/>
-          <w:szCs w:val="23"/>
-        </w:rPr>
-        <w:t xml:space="preserve"> had implemented the YouTube search with user authentication and also implemented other tags.</w:t>
+        <w:t>Travis started the upload page, however it took more time that what was anticipated and still needs work before moving on. On the upload page, originally the user needed to put their credentials into the YouTube upload page on the VTP site.  This is not done well so Travis is in the process of getting the user authentication to work with the upload. Anudeep had implemented the YouTube search with user authentication and also implemented other tags.</w:t>
       </w:r>
     </w:p>
     <w:p>
@@ -11074,47 +10657,7 @@
           <w:sz w:val="23"/>
           <w:szCs w:val="23"/>
         </w:rPr>
-        <w:t xml:space="preserve"> </w:t>
-      </w:r>
-      <w:proofErr w:type="spellStart"/>
-      <w:r>
-        <w:rPr>
-          <w:rFonts w:eastAsia="Times New Roman" w:cs="Arial"/>
-          <w:color w:val="000000"/>
-          <w:sz w:val="23"/>
-          <w:szCs w:val="23"/>
-        </w:rPr>
-        <w:t>V3</w:t>
-      </w:r>
-      <w:proofErr w:type="spellEnd"/>
-      <w:r>
-        <w:rPr>
-          <w:rFonts w:eastAsia="Times New Roman" w:cs="Arial"/>
-          <w:color w:val="000000"/>
-          <w:sz w:val="23"/>
-          <w:szCs w:val="23"/>
-        </w:rPr>
-        <w:t xml:space="preserve"> publicly available for all the developers </w:t>
-      </w:r>
-      <w:proofErr w:type="spellStart"/>
-      <w:r>
-        <w:rPr>
-          <w:rFonts w:eastAsia="Times New Roman" w:cs="Arial"/>
-          <w:color w:val="000000"/>
-          <w:sz w:val="23"/>
-          <w:szCs w:val="23"/>
-        </w:rPr>
-        <w:t>Anudeep</w:t>
-      </w:r>
-      <w:proofErr w:type="spellEnd"/>
-      <w:r>
-        <w:rPr>
-          <w:rFonts w:eastAsia="Times New Roman" w:cs="Arial"/>
-          <w:color w:val="000000"/>
-          <w:sz w:val="23"/>
-          <w:szCs w:val="23"/>
-        </w:rPr>
-        <w:t xml:space="preserve"> implemented the search functionality for the videos. Now users can search YouTube videos </w:t>
+        <w:t xml:space="preserve"> V3 publicly available for all the developers Anudeep implemented the search functionality for the videos. Now users can search YouTube videos </w:t>
       </w:r>
       <w:r>
         <w:rPr>
@@ -11427,7 +10970,6 @@
           <w:szCs w:val="27"/>
         </w:rPr>
       </w:pPr>
-      <w:proofErr w:type="spellStart"/>
       <w:r>
         <w:rPr>
           <w:rFonts w:eastAsia="Times New Roman" w:cs="Arial"/>
@@ -11436,17 +10978,7 @@
           <w:szCs w:val="23"/>
         </w:rPr>
         <w:lastRenderedPageBreak/>
-        <w:t>Anudeep</w:t>
-      </w:r>
-      <w:proofErr w:type="spellEnd"/>
-      <w:r>
-        <w:rPr>
-          <w:rFonts w:eastAsia="Times New Roman" w:cs="Arial"/>
-          <w:color w:val="000000"/>
-          <w:sz w:val="23"/>
-          <w:szCs w:val="23"/>
-        </w:rPr>
-        <w:t xml:space="preserve"> implemented map tags using Google Maps </w:t>
+        <w:t xml:space="preserve">Anudeep implemented map tags using Google Maps </w:t>
       </w:r>
       <w:proofErr w:type="spellStart"/>
       <w:r>
@@ -11696,14 +11228,14 @@
       <w:pPr>
         <w:pStyle w:val="Heading3"/>
       </w:pPr>
-      <w:bookmarkStart w:id="19" w:name="_Toc354242009"/>
+      <w:bookmarkStart w:id="18" w:name="_Toc354242009"/>
       <w:r>
         <w:t xml:space="preserve">Sprint 5: </w:t>
       </w:r>
       <w:r>
         <w:t>Authentication and Finalizing Layouts</w:t>
       </w:r>
-      <w:bookmarkEnd w:id="19"/>
+      <w:bookmarkEnd w:id="18"/>
     </w:p>
     <w:p>
       <w:pPr>
@@ -11750,9 +11282,9 @@
           <w:sz w:val="23"/>
           <w:szCs w:val="23"/>
         </w:rPr>
-        <w:t xml:space="preserve">Google authentication continues to be an annoying task.  Travis was not getting anywhere with the Google authentication so handed to </w:t>
-      </w:r>
-      <w:proofErr w:type="spellStart"/>
+        <w:t xml:space="preserve">Google authentication continues to be an annoying task.  Travis was not getting anywhere with the Google authentication so handed to Anudeep to play with.  Travis was able to make a profile page for users to see other </w:t>
+      </w:r>
+      <w:proofErr w:type="gramStart"/>
       <w:r>
         <w:rPr>
           <w:rFonts w:eastAsia="Times New Roman" w:cs="Arial"/>
@@ -11760,9 +11292,9 @@
           <w:sz w:val="23"/>
           <w:szCs w:val="23"/>
         </w:rPr>
-        <w:t>Anudeep</w:t>
-      </w:r>
-      <w:proofErr w:type="spellEnd"/>
+        <w:t>users</w:t>
+      </w:r>
+      <w:proofErr w:type="gramEnd"/>
       <w:r>
         <w:rPr>
           <w:rFonts w:eastAsia="Times New Roman" w:cs="Arial"/>
@@ -11770,9 +11302,9 @@
           <w:sz w:val="23"/>
           <w:szCs w:val="23"/>
         </w:rPr>
-        <w:t xml:space="preserve"> to play with.  Travis was able to make a profile page for users to see other </w:t>
-      </w:r>
-      <w:proofErr w:type="gramStart"/>
+        <w:t xml:space="preserve"> pages and will be changing the favorites page to look more like a profile page for a more individualized page.  Travis also made the friend page that displays the user’s friends from </w:t>
+      </w:r>
+      <w:proofErr w:type="spellStart"/>
       <w:r>
         <w:rPr>
           <w:rFonts w:eastAsia="Times New Roman" w:cs="Arial"/>
@@ -11780,9 +11312,9 @@
           <w:sz w:val="23"/>
           <w:szCs w:val="23"/>
         </w:rPr>
-        <w:t>users</w:t>
-      </w:r>
-      <w:proofErr w:type="gramEnd"/>
+        <w:t>facebook</w:t>
+      </w:r>
+      <w:proofErr w:type="spellEnd"/>
       <w:r>
         <w:rPr>
           <w:rFonts w:eastAsia="Times New Roman" w:cs="Arial"/>
@@ -11790,7 +11322,7 @@
           <w:sz w:val="23"/>
           <w:szCs w:val="23"/>
         </w:rPr>
-        <w:t xml:space="preserve"> pages and will be changing the favorites page to look more like a profile page for a more individualized page.  Travis also made the friend page that displays the user’s friends from </w:t>
+        <w:t xml:space="preserve"> that have linked their </w:t>
       </w:r>
       <w:proofErr w:type="spellStart"/>
       <w:r>
@@ -11810,7 +11342,7 @@
           <w:sz w:val="23"/>
           <w:szCs w:val="23"/>
         </w:rPr>
-        <w:t xml:space="preserve"> that have linked their </w:t>
+        <w:t xml:space="preserve"> accounts to VTP. Travis also fixed some small bugs with the tags when being added to the database. Then Travis also played with some of the CSS in preparation of adding themes to the web pages. Anudeep integrated </w:t>
       </w:r>
       <w:proofErr w:type="spellStart"/>
       <w:r>
@@ -11820,7 +11352,7 @@
           <w:sz w:val="23"/>
           <w:szCs w:val="23"/>
         </w:rPr>
-        <w:t>facebook</w:t>
+        <w:t>Vimeo</w:t>
       </w:r>
       <w:proofErr w:type="spellEnd"/>
       <w:r>
@@ -11830,67 +11362,7 @@
           <w:sz w:val="23"/>
           <w:szCs w:val="23"/>
         </w:rPr>
-        <w:t xml:space="preserve"> accounts to VTP. Travis also fixed some small bugs with the tags when being added to the database. Then Travis also played with some of the CSS in preparation of adding themes to the web pages. </w:t>
-      </w:r>
-      <w:proofErr w:type="spellStart"/>
-      <w:r>
-        <w:rPr>
-          <w:rFonts w:eastAsia="Times New Roman" w:cs="Arial"/>
-          <w:color w:val="000000"/>
-          <w:sz w:val="23"/>
-          <w:szCs w:val="23"/>
-        </w:rPr>
-        <w:t>Anudeep</w:t>
-      </w:r>
-      <w:proofErr w:type="spellEnd"/>
-      <w:r>
-        <w:rPr>
-          <w:rFonts w:eastAsia="Times New Roman" w:cs="Arial"/>
-          <w:color w:val="000000"/>
-          <w:sz w:val="23"/>
-          <w:szCs w:val="23"/>
-        </w:rPr>
-        <w:t xml:space="preserve"> integrated </w:t>
-      </w:r>
-      <w:proofErr w:type="spellStart"/>
-      <w:r>
-        <w:rPr>
-          <w:rFonts w:eastAsia="Times New Roman" w:cs="Arial"/>
-          <w:color w:val="000000"/>
-          <w:sz w:val="23"/>
-          <w:szCs w:val="23"/>
-        </w:rPr>
-        <w:t>Vimeo</w:t>
-      </w:r>
-      <w:proofErr w:type="spellEnd"/>
-      <w:r>
-        <w:rPr>
-          <w:rFonts w:eastAsia="Times New Roman" w:cs="Arial"/>
-          <w:color w:val="000000"/>
-          <w:sz w:val="23"/>
-          <w:szCs w:val="23"/>
-        </w:rPr>
-        <w:t xml:space="preserve"> player and wrote required code to add and display tags, and also combined the search and load bar to search YouTube videos or load videos from either of the sources. </w:t>
-      </w:r>
-      <w:proofErr w:type="spellStart"/>
-      <w:r>
-        <w:rPr>
-          <w:rFonts w:eastAsia="Times New Roman" w:cs="Arial"/>
-          <w:color w:val="000000"/>
-          <w:sz w:val="23"/>
-          <w:szCs w:val="23"/>
-        </w:rPr>
-        <w:t>Anudeep</w:t>
-      </w:r>
-      <w:proofErr w:type="spellEnd"/>
-      <w:r>
-        <w:rPr>
-          <w:rFonts w:eastAsia="Times New Roman" w:cs="Arial"/>
-          <w:color w:val="000000"/>
-          <w:sz w:val="23"/>
-          <w:szCs w:val="23"/>
-        </w:rPr>
-        <w:t xml:space="preserve"> added feature to link Google and Facebook accounts.  </w:t>
+        <w:t xml:space="preserve"> player and wrote required code to add and display tags, and also combined the search and load bar to search YouTube videos or load videos from either of the sources. Anudeep added feature to link Google and Facebook accounts.  </w:t>
       </w:r>
     </w:p>
     <w:p>
@@ -12799,7 +12271,6 @@
           <w:szCs w:val="27"/>
         </w:rPr>
       </w:pPr>
-      <w:proofErr w:type="spellStart"/>
       <w:r>
         <w:rPr>
           <w:rFonts w:eastAsia="Times New Roman" w:cs="Arial"/>
@@ -12807,17 +12278,7 @@
           <w:sz w:val="23"/>
           <w:szCs w:val="23"/>
         </w:rPr>
-        <w:t>Anudeep</w:t>
-      </w:r>
-      <w:proofErr w:type="spellEnd"/>
-      <w:r>
-        <w:rPr>
-          <w:rFonts w:eastAsia="Times New Roman" w:cs="Arial"/>
-          <w:color w:val="000000"/>
-          <w:sz w:val="23"/>
-          <w:szCs w:val="23"/>
-        </w:rPr>
-        <w:t xml:space="preserve"> made changes to the user authentication method, now users can login into Google and link their Facebook account or the other way around. This gives the ability for users to upload videos into YouTube and tag, share them with </w:t>
+        <w:t xml:space="preserve">Anudeep made changes to the user authentication method, now users can login into Google and link their Facebook account or the other way around. This gives the ability for users to upload videos into YouTube and tag, share them with </w:t>
       </w:r>
       <w:proofErr w:type="spellStart"/>
       <w:r>
@@ -12997,7 +12458,7 @@
           <w:sz w:val="23"/>
           <w:szCs w:val="23"/>
         </w:rPr>
-        <w:t xml:space="preserve"> is fully integrated into the system. </w:t>
+        <w:t xml:space="preserve"> is fully integrated into the system. Anudeep integrated the </w:t>
       </w:r>
       <w:proofErr w:type="spellStart"/>
       <w:r>
@@ -13007,7 +12468,7 @@
           <w:sz w:val="23"/>
           <w:szCs w:val="23"/>
         </w:rPr>
-        <w:t>Anudeep</w:t>
+        <w:t>Vimeo</w:t>
       </w:r>
       <w:proofErr w:type="spellEnd"/>
       <w:r>
@@ -13017,7 +12478,7 @@
           <w:sz w:val="23"/>
           <w:szCs w:val="23"/>
         </w:rPr>
-        <w:t xml:space="preserve"> integrated the </w:t>
+        <w:t xml:space="preserve"> player and added ability to add tags to the video and display them along with the video. </w:t>
       </w:r>
       <w:proofErr w:type="spellStart"/>
       <w:r>
@@ -13037,9 +12498,9 @@
           <w:sz w:val="23"/>
           <w:szCs w:val="23"/>
         </w:rPr>
-        <w:t xml:space="preserve"> player and added ability to add tags to the video and display them along with the video. </w:t>
-      </w:r>
-      <w:proofErr w:type="spellStart"/>
+        <w:t xml:space="preserve"> does not give permissions for embedded players to suggestions after the videos are being played and when user clicks on the suggestion it take user to the new </w:t>
+      </w:r>
+      <w:proofErr w:type="gramStart"/>
       <w:r>
         <w:rPr>
           <w:rFonts w:eastAsia="Times New Roman" w:cs="Arial"/>
@@ -13047,9 +12508,9 @@
           <w:sz w:val="23"/>
           <w:szCs w:val="23"/>
         </w:rPr>
-        <w:t>Vimeo</w:t>
-      </w:r>
-      <w:proofErr w:type="spellEnd"/>
+        <w:t>webpage(</w:t>
+      </w:r>
+      <w:proofErr w:type="gramEnd"/>
       <w:r>
         <w:rPr>
           <w:rFonts w:eastAsia="Times New Roman" w:cs="Arial"/>
@@ -13057,38 +12518,7 @@
           <w:sz w:val="23"/>
           <w:szCs w:val="23"/>
         </w:rPr>
-        <w:t xml:space="preserve"> does not give permissions for embedded players to suggestions after the videos are being played and when user clicks on the suggestion it take user to the new </w:t>
-      </w:r>
-      <w:proofErr w:type="gramStart"/>
-      <w:r>
-        <w:rPr>
-          <w:rFonts w:eastAsia="Times New Roman" w:cs="Arial"/>
-          <w:color w:val="000000"/>
-          <w:sz w:val="23"/>
-          <w:szCs w:val="23"/>
-        </w:rPr>
-        <w:t>webpage(</w:t>
-      </w:r>
-      <w:proofErr w:type="spellStart"/>
-      <w:proofErr w:type="gramEnd"/>
-      <w:r>
-        <w:rPr>
-          <w:rFonts w:eastAsia="Times New Roman" w:cs="Arial"/>
-          <w:color w:val="000000"/>
-          <w:sz w:val="23"/>
-          <w:szCs w:val="23"/>
-        </w:rPr>
-        <w:t>Viemo.com</w:t>
-      </w:r>
-      <w:proofErr w:type="spellEnd"/>
-      <w:r>
-        <w:rPr>
-          <w:rFonts w:eastAsia="Times New Roman" w:cs="Arial"/>
-          <w:color w:val="000000"/>
-          <w:sz w:val="23"/>
-          <w:szCs w:val="23"/>
-        </w:rPr>
-        <w:t>).</w:t>
+        <w:t>Viemo.com).</w:t>
       </w:r>
     </w:p>
     <w:p>
@@ -13327,11 +12757,11 @@
       <w:pPr>
         <w:pStyle w:val="Heading3"/>
       </w:pPr>
-      <w:bookmarkStart w:id="20" w:name="_Toc354242010"/>
+      <w:bookmarkStart w:id="19" w:name="_Toc354242010"/>
       <w:r>
         <w:t>Sprint 6: Finalization and Testing</w:t>
       </w:r>
-      <w:bookmarkEnd w:id="20"/>
+      <w:bookmarkEnd w:id="19"/>
     </w:p>
     <w:p>
       <w:pPr>
@@ -13346,11 +12776,11 @@
       <w:pPr>
         <w:pStyle w:val="Heading1"/>
       </w:pPr>
-      <w:bookmarkStart w:id="21" w:name="_Toc354242011"/>
+      <w:bookmarkStart w:id="20" w:name="_Toc354242011"/>
       <w:r>
         <w:t>Requirements</w:t>
       </w:r>
-      <w:bookmarkEnd w:id="21"/>
+      <w:bookmarkEnd w:id="20"/>
     </w:p>
     <w:p>
       <w:r>
@@ -13402,13 +12832,8 @@
         </w:rPr>
       </w:pPr>
       <w:r>
-        <w:t xml:space="preserve">Possible integration with </w:t>
-      </w:r>
-      <w:proofErr w:type="spellStart"/>
-      <w:r>
-        <w:t>sling.com</w:t>
-      </w:r>
-      <w:proofErr w:type="spellEnd"/>
+        <w:t>Possible integration with sling.com</w:t>
+      </w:r>
       <w:r>
         <w:t xml:space="preserve"> -- </w:t>
       </w:r>
@@ -13505,36 +12930,36 @@
       <w:pPr>
         <w:pStyle w:val="Heading1"/>
       </w:pPr>
-      <w:bookmarkStart w:id="22" w:name="_Toc354242012"/>
+      <w:bookmarkStart w:id="21" w:name="_Toc354242012"/>
       <w:r>
         <w:t>Design and Implementation</w:t>
       </w:r>
+      <w:bookmarkEnd w:id="21"/>
+    </w:p>
+    <w:p>
+      <w:r>
+        <w:t>This section is used to describe the design details for each of the major components in the system.  This section is not brief and requires the necessary detail that can be used by the reader to truly understand the architecture and implementation details without having to dig into the code.</w:t>
+      </w:r>
+    </w:p>
+    <w:p>
+      <w:pPr>
+        <w:pStyle w:val="Heading2"/>
+      </w:pPr>
+      <w:bookmarkStart w:id="22" w:name="_Toc354242013"/>
+      <w:r>
+        <w:t>Client Browser</w:t>
+      </w:r>
       <w:bookmarkEnd w:id="22"/>
     </w:p>
     <w:p>
-      <w:r>
-        <w:t>This section is used to describe the design details for each of the major components in the system.  This section is not brief and requires the necessary detail that can be used by the reader to truly understand the architecture and implementation details without having to dig into the code.</w:t>
-      </w:r>
-    </w:p>
-    <w:p>
-      <w:pPr>
-        <w:pStyle w:val="Heading2"/>
-      </w:pPr>
-      <w:bookmarkStart w:id="23" w:name="_Toc354242013"/>
-      <w:r>
-        <w:t>Client Browser</w:t>
+      <w:pPr>
+        <w:pStyle w:val="Heading3"/>
+      </w:pPr>
+      <w:bookmarkStart w:id="23" w:name="_Toc354242014"/>
+      <w:r>
+        <w:t>Technologies Used</w:t>
       </w:r>
       <w:bookmarkEnd w:id="23"/>
-    </w:p>
-    <w:p>
-      <w:pPr>
-        <w:pStyle w:val="Heading3"/>
-      </w:pPr>
-      <w:bookmarkStart w:id="24" w:name="_Toc354242014"/>
-      <w:r>
-        <w:t>Technologies Used</w:t>
-      </w:r>
-      <w:bookmarkEnd w:id="24"/>
     </w:p>
     <w:p>
       <w:pPr>
@@ -13596,11 +13021,11 @@
       <w:pPr>
         <w:pStyle w:val="Heading3"/>
       </w:pPr>
-      <w:bookmarkStart w:id="25" w:name="_Toc354242015"/>
+      <w:bookmarkStart w:id="24" w:name="_Toc354242015"/>
       <w:r>
         <w:t>Component Overview</w:t>
       </w:r>
-      <w:bookmarkEnd w:id="25"/>
+      <w:bookmarkEnd w:id="24"/>
     </w:p>
     <w:p>
       <w:pPr>
@@ -13653,11 +13078,11 @@
       <w:pPr>
         <w:pStyle w:val="Heading3"/>
       </w:pPr>
-      <w:bookmarkStart w:id="26" w:name="_Toc354242016"/>
+      <w:bookmarkStart w:id="25" w:name="_Toc354242016"/>
       <w:r>
         <w:t>Sprint Overview</w:t>
       </w:r>
-      <w:bookmarkEnd w:id="26"/>
+      <w:bookmarkEnd w:id="25"/>
     </w:p>
     <w:p>
       <w:pPr>
@@ -13893,12 +13318,12 @@
       <w:pPr>
         <w:pStyle w:val="Heading3"/>
       </w:pPr>
-      <w:bookmarkStart w:id="27" w:name="_Toc354242017"/>
+      <w:bookmarkStart w:id="26" w:name="_Toc354242017"/>
       <w:r>
         <w:lastRenderedPageBreak/>
         <w:t>Architecture Diagram</w:t>
       </w:r>
-      <w:bookmarkEnd w:id="27"/>
+      <w:bookmarkEnd w:id="26"/>
     </w:p>
     <w:p>
       <w:pPr>
@@ -13910,10 +13335,10 @@
       </w:pPr>
       <w:r>
         <w:object w:dxaOrig="14566" w:dyaOrig="13306">
-          <v:shape id="_x0000_i1028" type="#_x0000_t75" style="width:467.25pt;height:426.75pt" o:ole="">
+          <v:shape id="_x0000_i1026" type="#_x0000_t75" style="width:467.25pt;height:426.75pt" o:ole="">
             <v:imagedata r:id="rId28" o:title=""/>
           </v:shape>
-          <o:OLEObject Type="Embed" ProgID="Visio.Drawing.15" ShapeID="_x0000_i1028" DrawAspect="Content" ObjectID="_1427983871" r:id="rId29"/>
+          <o:OLEObject Type="Embed" ProgID="Visio.Drawing.15" ShapeID="_x0000_i1026" DrawAspect="Content" ObjectID="_1428181061" r:id="rId29"/>
         </w:object>
       </w:r>
     </w:p>
@@ -13926,23 +13351,23 @@
       <w:pPr>
         <w:pStyle w:val="Heading2"/>
       </w:pPr>
-      <w:bookmarkStart w:id="28" w:name="_Toc354242018"/>
+      <w:bookmarkStart w:id="27" w:name="_Toc354242018"/>
       <w:proofErr w:type="gramStart"/>
       <w:r>
         <w:t>jQuery</w:t>
       </w:r>
+      <w:bookmarkEnd w:id="27"/>
+      <w:proofErr w:type="gramEnd"/>
+    </w:p>
+    <w:p>
+      <w:pPr>
+        <w:pStyle w:val="Heading3"/>
+      </w:pPr>
+      <w:bookmarkStart w:id="28" w:name="_Toc354242019"/>
+      <w:r>
+        <w:t>Technologies Used</w:t>
+      </w:r>
       <w:bookmarkEnd w:id="28"/>
-      <w:proofErr w:type="gramEnd"/>
-    </w:p>
-    <w:p>
-      <w:pPr>
-        <w:pStyle w:val="Heading3"/>
-      </w:pPr>
-      <w:bookmarkStart w:id="29" w:name="_Toc354242019"/>
-      <w:r>
-        <w:t>Technologies Used</w:t>
-      </w:r>
-      <w:bookmarkEnd w:id="29"/>
     </w:p>
     <w:p>
       <w:pPr>
@@ -14009,11 +13434,11 @@
       <w:pPr>
         <w:pStyle w:val="Heading3"/>
       </w:pPr>
-      <w:bookmarkStart w:id="30" w:name="_Toc354242020"/>
+      <w:bookmarkStart w:id="29" w:name="_Toc354242020"/>
       <w:r>
         <w:t>Architecture Diagram</w:t>
       </w:r>
-      <w:bookmarkEnd w:id="30"/>
+      <w:bookmarkEnd w:id="29"/>
     </w:p>
     <w:p>
       <w:pPr>
@@ -14021,10 +13446,10 @@
       </w:pPr>
       <w:r>
         <w:object w:dxaOrig="14566" w:dyaOrig="13306">
-          <v:shape id="_x0000_i1031" type="#_x0000_t75" style="width:467.25pt;height:426.75pt" o:ole="">
+          <v:shape id="_x0000_i1027" type="#_x0000_t75" style="width:467.25pt;height:426.75pt" o:ole="">
             <v:imagedata r:id="rId30" o:title=""/>
           </v:shape>
-          <o:OLEObject Type="Embed" ProgID="Visio.Drawing.15" ShapeID="_x0000_i1031" DrawAspect="Content" ObjectID="_1427983872" r:id="rId31"/>
+          <o:OLEObject Type="Embed" ProgID="Visio.Drawing.15" ShapeID="_x0000_i1027" DrawAspect="Content" ObjectID="_1428181062" r:id="rId31"/>
         </w:object>
       </w:r>
     </w:p>
@@ -14037,35 +13462,28 @@
       <w:pPr>
         <w:pStyle w:val="Heading2"/>
       </w:pPr>
-      <w:bookmarkStart w:id="31" w:name="_Toc354242021"/>
-      <w:proofErr w:type="spellStart"/>
+      <w:bookmarkStart w:id="30" w:name="_Toc354242021"/>
       <w:r>
         <w:t>Popcorn.js</w:t>
       </w:r>
+      <w:bookmarkEnd w:id="30"/>
+    </w:p>
+    <w:p>
+      <w:pPr>
+        <w:pStyle w:val="Heading3"/>
+      </w:pPr>
+      <w:bookmarkStart w:id="31" w:name="_Toc354242022"/>
+      <w:r>
+        <w:t>Technologies Used</w:t>
+      </w:r>
       <w:bookmarkEnd w:id="31"/>
-      <w:proofErr w:type="spellEnd"/>
-    </w:p>
-    <w:p>
-      <w:pPr>
-        <w:pStyle w:val="Heading3"/>
-      </w:pPr>
-      <w:bookmarkStart w:id="32" w:name="_Toc354242022"/>
-      <w:r>
-        <w:t>Technologies Used</w:t>
-      </w:r>
-      <w:bookmarkEnd w:id="32"/>
     </w:p>
     <w:p>
       <w:pPr>
         <w:ind w:firstLine="0"/>
       </w:pPr>
-      <w:proofErr w:type="spellStart"/>
-      <w:r>
-        <w:t>Popcorn.js</w:t>
-      </w:r>
-      <w:proofErr w:type="spellEnd"/>
-      <w:r>
-        <w:t>:</w:t>
+      <w:r>
+        <w:t>Popcorn.js:</w:t>
       </w:r>
     </w:p>
     <w:p>
@@ -14140,11 +13558,11 @@
       <w:pPr>
         <w:pStyle w:val="Heading3"/>
       </w:pPr>
-      <w:bookmarkStart w:id="33" w:name="_Toc354242023"/>
+      <w:bookmarkStart w:id="32" w:name="_Toc354242023"/>
       <w:r>
         <w:t>Component Overview</w:t>
       </w:r>
-      <w:bookmarkEnd w:id="33"/>
+      <w:bookmarkEnd w:id="32"/>
     </w:p>
     <w:p>
       <w:pPr>
@@ -14209,14 +13627,14 @@
       <w:pPr>
         <w:pStyle w:val="Heading3"/>
       </w:pPr>
-      <w:bookmarkStart w:id="34" w:name="_Toc354242024"/>
+      <w:bookmarkStart w:id="33" w:name="_Toc354242024"/>
       <w:r>
         <w:t>Sprint</w:t>
       </w:r>
       <w:r>
         <w:t xml:space="preserve"> Overview</w:t>
       </w:r>
-      <w:bookmarkEnd w:id="34"/>
+      <w:bookmarkEnd w:id="33"/>
     </w:p>
     <w:p>
       <w:pPr>
@@ -14290,23 +13708,7 @@
           <w:color w:val="000000"/>
         </w:rPr>
         <w:tab/>
-        <w:t xml:space="preserve">Implement feature to play videos from YouTube using </w:t>
-      </w:r>
-      <w:proofErr w:type="spellStart"/>
-      <w:r>
-        <w:rPr>
-          <w:rFonts w:eastAsia="Times New Roman" w:cs="Arial"/>
-          <w:color w:val="000000"/>
-        </w:rPr>
-        <w:t>Popcorn.js</w:t>
-      </w:r>
-      <w:proofErr w:type="spellEnd"/>
-      <w:r>
-        <w:rPr>
-          <w:rFonts w:eastAsia="Times New Roman" w:cs="Arial"/>
-          <w:color w:val="000000"/>
-        </w:rPr>
-        <w:t>.</w:t>
+        <w:t>Implement feature to play videos from YouTube using Popcorn.js.</w:t>
       </w:r>
     </w:p>
     <w:p>
@@ -14448,17 +13850,8 @@
           <w:color w:val="000000"/>
         </w:rPr>
         <w:tab/>
-        <w:t xml:space="preserve">Map tags added using </w:t>
-      </w:r>
-      <w:proofErr w:type="spellStart"/>
-      <w:r>
-        <w:rPr>
-          <w:rFonts w:eastAsia="Times New Roman" w:cs="Arial"/>
-          <w:color w:val="000000"/>
-        </w:rPr>
-        <w:t>Popcorn.js</w:t>
-      </w:r>
-      <w:proofErr w:type="spellEnd"/>
+        <w:t>Map tags added using Popcorn.js</w:t>
+      </w:r>
     </w:p>
     <w:p>
       <w:pPr>
@@ -14474,17 +13867,8 @@
           <w:color w:val="000000"/>
         </w:rPr>
         <w:tab/>
-        <w:t xml:space="preserve">Web Link tags added using </w:t>
-      </w:r>
-      <w:proofErr w:type="spellStart"/>
-      <w:r>
-        <w:rPr>
-          <w:rFonts w:eastAsia="Times New Roman" w:cs="Arial"/>
-          <w:color w:val="000000"/>
-        </w:rPr>
-        <w:t>Popcorn.js</w:t>
-      </w:r>
-      <w:proofErr w:type="spellEnd"/>
+        <w:t>Web Link tags added using Popcorn.js</w:t>
+      </w:r>
     </w:p>
     <w:p>
       <w:pPr>
@@ -14500,17 +13884,8 @@
           <w:color w:val="000000"/>
         </w:rPr>
         <w:tab/>
-        <w:t xml:space="preserve">Comment tags added using </w:t>
-      </w:r>
-      <w:proofErr w:type="spellStart"/>
-      <w:r>
-        <w:rPr>
-          <w:rFonts w:eastAsia="Times New Roman" w:cs="Arial"/>
-          <w:color w:val="000000"/>
-        </w:rPr>
-        <w:t>Popcorn.js</w:t>
-      </w:r>
-      <w:proofErr w:type="spellEnd"/>
+        <w:t>Comment tags added using Popcorn.js</w:t>
+      </w:r>
     </w:p>
     <w:p>
       <w:pPr>
@@ -14597,11 +13972,11 @@
       <w:pPr>
         <w:pStyle w:val="Heading3"/>
       </w:pPr>
-      <w:bookmarkStart w:id="35" w:name="_Toc354242025"/>
+      <w:bookmarkStart w:id="34" w:name="_Toc354242025"/>
       <w:r>
         <w:t>Architecture Diagram</w:t>
       </w:r>
-      <w:bookmarkEnd w:id="35"/>
+      <w:bookmarkEnd w:id="34"/>
     </w:p>
     <w:p>
       <w:pPr>
@@ -14609,10 +13984,10 @@
       </w:pPr>
       <w:r>
         <w:object w:dxaOrig="14566" w:dyaOrig="13306">
-          <v:shape id="_x0000_i1027" type="#_x0000_t75" style="width:467.25pt;height:426.75pt" o:ole="">
+          <v:shape id="_x0000_i1028" type="#_x0000_t75" style="width:467.25pt;height:426.75pt" o:ole="">
             <v:imagedata r:id="rId32" o:title=""/>
           </v:shape>
-          <o:OLEObject Type="Embed" ProgID="Visio.Drawing.15" ShapeID="_x0000_i1027" DrawAspect="Content" ObjectID="_1427983873" r:id="rId33"/>
+          <o:OLEObject Type="Embed" ProgID="Visio.Drawing.15" ShapeID="_x0000_i1028" DrawAspect="Content" ObjectID="_1428181063" r:id="rId33"/>
         </w:object>
       </w:r>
     </w:p>
@@ -14620,75 +13995,75 @@
       <w:pPr>
         <w:pStyle w:val="Heading2"/>
       </w:pPr>
-      <w:bookmarkStart w:id="36" w:name="_Toc354242026"/>
+      <w:bookmarkStart w:id="35" w:name="_Toc354242026"/>
       <w:r>
         <w:t>Database Management</w:t>
       </w:r>
+      <w:bookmarkEnd w:id="35"/>
+    </w:p>
+    <w:p>
+      <w:pPr>
+        <w:pStyle w:val="Heading3"/>
+      </w:pPr>
+      <w:bookmarkStart w:id="36" w:name="_Toc354242027"/>
+      <w:r>
+        <w:t>Technologies Used</w:t>
+      </w:r>
       <w:bookmarkEnd w:id="36"/>
     </w:p>
     <w:p>
+      <w:r>
+        <w:rPr>
+          <w:rFonts w:cs="Arial"/>
+          <w:color w:val="000000"/>
+        </w:rPr>
+        <w:t xml:space="preserve">Created </w:t>
+      </w:r>
+      <w:proofErr w:type="spellStart"/>
+      <w:r>
+        <w:rPr>
+          <w:rFonts w:cs="Arial"/>
+          <w:color w:val="000000"/>
+        </w:rPr>
+        <w:t>DbConnector</w:t>
+      </w:r>
+      <w:proofErr w:type="spellEnd"/>
+      <w:r>
+        <w:rPr>
+          <w:rFonts w:cs="Arial"/>
+          <w:color w:val="000000"/>
+        </w:rPr>
+        <w:t xml:space="preserve"> class in PHP to interact with MySQL Database. All queries are written as individual functions in </w:t>
+      </w:r>
+      <w:proofErr w:type="spellStart"/>
+      <w:r>
+        <w:rPr>
+          <w:rFonts w:cs="Arial"/>
+          <w:color w:val="000000"/>
+        </w:rPr>
+        <w:t>DbConnector</w:t>
+      </w:r>
+      <w:proofErr w:type="spellEnd"/>
+      <w:r>
+        <w:rPr>
+          <w:rFonts w:cs="Arial"/>
+          <w:color w:val="000000"/>
+        </w:rPr>
+        <w:t xml:space="preserve"> class</w:t>
+      </w:r>
+      <w:r>
+        <w:t>.</w:t>
+      </w:r>
+    </w:p>
+    <w:p>
       <w:pPr>
         <w:pStyle w:val="Heading3"/>
       </w:pPr>
-      <w:bookmarkStart w:id="37" w:name="_Toc354242027"/>
-      <w:r>
-        <w:t>Technologies Used</w:t>
+      <w:bookmarkStart w:id="37" w:name="_Toc354242028"/>
+      <w:r>
+        <w:t>Component Overview</w:t>
       </w:r>
       <w:bookmarkEnd w:id="37"/>
-    </w:p>
-    <w:p>
-      <w:r>
-        <w:rPr>
-          <w:rFonts w:cs="Arial"/>
-          <w:color w:val="000000"/>
-        </w:rPr>
-        <w:t xml:space="preserve">Created </w:t>
-      </w:r>
-      <w:proofErr w:type="spellStart"/>
-      <w:r>
-        <w:rPr>
-          <w:rFonts w:cs="Arial"/>
-          <w:color w:val="000000"/>
-        </w:rPr>
-        <w:t>DbConnector</w:t>
-      </w:r>
-      <w:proofErr w:type="spellEnd"/>
-      <w:r>
-        <w:rPr>
-          <w:rFonts w:cs="Arial"/>
-          <w:color w:val="000000"/>
-        </w:rPr>
-        <w:t xml:space="preserve"> class in PHP to interact with MySQL Database. All queries are written as individual functions in </w:t>
-      </w:r>
-      <w:proofErr w:type="spellStart"/>
-      <w:r>
-        <w:rPr>
-          <w:rFonts w:cs="Arial"/>
-          <w:color w:val="000000"/>
-        </w:rPr>
-        <w:t>DbConnector</w:t>
-      </w:r>
-      <w:proofErr w:type="spellEnd"/>
-      <w:r>
-        <w:rPr>
-          <w:rFonts w:cs="Arial"/>
-          <w:color w:val="000000"/>
-        </w:rPr>
-        <w:t xml:space="preserve"> class</w:t>
-      </w:r>
-      <w:r>
-        <w:t>.</w:t>
-      </w:r>
-    </w:p>
-    <w:p>
-      <w:pPr>
-        <w:pStyle w:val="Heading3"/>
-      </w:pPr>
-      <w:bookmarkStart w:id="38" w:name="_Toc354242028"/>
-      <w:r>
-        <w:t>Component Overview</w:t>
-      </w:r>
-      <w:bookmarkEnd w:id="38"/>
     </w:p>
     <w:p>
       <w:pPr>
@@ -14775,7 +14150,7 @@
       <w:pPr>
         <w:pStyle w:val="Heading3"/>
       </w:pPr>
-      <w:bookmarkStart w:id="39" w:name="_Toc354242029"/>
+      <w:bookmarkStart w:id="38" w:name="_Toc354242029"/>
       <w:r>
         <w:lastRenderedPageBreak/>
         <w:t>Sprint</w:t>
@@ -14783,7 +14158,7 @@
       <w:r>
         <w:t xml:space="preserve"> Overview</w:t>
       </w:r>
-      <w:bookmarkEnd w:id="39"/>
+      <w:bookmarkEnd w:id="38"/>
     </w:p>
     <w:p>
       <w:pPr>
@@ -15179,11 +14554,11 @@
       <w:pPr>
         <w:pStyle w:val="Heading3"/>
       </w:pPr>
-      <w:bookmarkStart w:id="40" w:name="_Toc354242030"/>
+      <w:bookmarkStart w:id="39" w:name="_Toc354242030"/>
       <w:r>
         <w:t>Database Schema</w:t>
       </w:r>
-      <w:bookmarkEnd w:id="40"/>
+      <w:bookmarkEnd w:id="39"/>
     </w:p>
     <w:p>
       <w:pPr>
@@ -15199,7 +14574,7 @@
           <v:shape id="_x0000_i1029" type="#_x0000_t75" style="width:398.25pt;height:585pt" o:ole="">
             <v:imagedata r:id="rId34" o:title=""/>
           </v:shape>
-          <o:OLEObject Type="Embed" ProgID="Visio.Drawing.15" ShapeID="_x0000_i1029" DrawAspect="Content" ObjectID="_1427983874" r:id="rId35"/>
+          <o:OLEObject Type="Embed" ProgID="Visio.Drawing.15" ShapeID="_x0000_i1029" DrawAspect="Content" ObjectID="_1428181064" r:id="rId35"/>
         </w:object>
       </w:r>
     </w:p>
@@ -15207,11 +14582,11 @@
       <w:pPr>
         <w:pStyle w:val="Heading3"/>
       </w:pPr>
-      <w:bookmarkStart w:id="41" w:name="_Toc354242031"/>
+      <w:bookmarkStart w:id="40" w:name="_Toc354242031"/>
       <w:r>
         <w:t>Architecture Diagram</w:t>
       </w:r>
-      <w:bookmarkEnd w:id="41"/>
+      <w:bookmarkEnd w:id="40"/>
     </w:p>
     <w:p>
       <w:r>
@@ -15219,7 +14594,7 @@
           <v:shape id="_x0000_i1030" type="#_x0000_t75" style="width:467.25pt;height:426.75pt" o:ole="">
             <v:imagedata r:id="rId36" o:title=""/>
           </v:shape>
-          <o:OLEObject Type="Embed" ProgID="Visio.Drawing.15" ShapeID="_x0000_i1030" DrawAspect="Content" ObjectID="_1427983875" r:id="rId37"/>
+          <o:OLEObject Type="Embed" ProgID="Visio.Drawing.15" ShapeID="_x0000_i1030" DrawAspect="Content" ObjectID="_1428181065" r:id="rId37"/>
         </w:object>
       </w:r>
     </w:p>
@@ -15227,36 +14602,36 @@
       <w:pPr>
         <w:pStyle w:val="Heading2"/>
       </w:pPr>
-      <w:bookmarkStart w:id="42" w:name="_Toc354242032"/>
+      <w:bookmarkStart w:id="41" w:name="_Toc354242032"/>
       <w:r>
         <w:t>User Authentication</w:t>
       </w:r>
+      <w:bookmarkEnd w:id="41"/>
+    </w:p>
+    <w:p>
+      <w:pPr>
+        <w:pStyle w:val="Heading3"/>
+      </w:pPr>
+      <w:bookmarkStart w:id="42" w:name="_Toc354242033"/>
+      <w:r>
+        <w:t>Technologies Used</w:t>
+      </w:r>
       <w:bookmarkEnd w:id="42"/>
     </w:p>
     <w:p>
+      <w:r>
+        <w:t>Implement user authentications using Google API PHP Client and Facebook SDK.</w:t>
+      </w:r>
+    </w:p>
+    <w:p>
       <w:pPr>
         <w:pStyle w:val="Heading3"/>
       </w:pPr>
-      <w:bookmarkStart w:id="43" w:name="_Toc354242033"/>
-      <w:r>
-        <w:t>Technologies Used</w:t>
+      <w:bookmarkStart w:id="43" w:name="_Toc354242034"/>
+      <w:r>
+        <w:t>Component Overview</w:t>
       </w:r>
       <w:bookmarkEnd w:id="43"/>
-    </w:p>
-    <w:p>
-      <w:r>
-        <w:t>Implement user authentications using Google API PHP Client and Facebook SDK.</w:t>
-      </w:r>
-    </w:p>
-    <w:p>
-      <w:pPr>
-        <w:pStyle w:val="Heading3"/>
-      </w:pPr>
-      <w:bookmarkStart w:id="44" w:name="_Toc354242034"/>
-      <w:r>
-        <w:t>Component Overview</w:t>
-      </w:r>
-      <w:bookmarkEnd w:id="44"/>
     </w:p>
     <w:p>
       <w:r>
@@ -15482,14 +14857,14 @@
       <w:pPr>
         <w:pStyle w:val="Heading3"/>
       </w:pPr>
-      <w:bookmarkStart w:id="45" w:name="_Toc354242035"/>
+      <w:bookmarkStart w:id="44" w:name="_Toc354242035"/>
       <w:r>
         <w:t>Sprint</w:t>
       </w:r>
       <w:r>
         <w:t xml:space="preserve"> Overview</w:t>
       </w:r>
-      <w:bookmarkEnd w:id="45"/>
+      <w:bookmarkEnd w:id="44"/>
     </w:p>
     <w:p>
       <w:pPr>
@@ -15672,19 +15047,19 @@
       <w:pPr>
         <w:pStyle w:val="Heading3"/>
       </w:pPr>
-      <w:bookmarkStart w:id="46" w:name="_Toc354242036"/>
+      <w:bookmarkStart w:id="45" w:name="_Toc354242036"/>
       <w:r>
         <w:t>Architecture Diagram</w:t>
       </w:r>
-      <w:bookmarkEnd w:id="46"/>
+      <w:bookmarkEnd w:id="45"/>
     </w:p>
     <w:p>
       <w:r>
         <w:object w:dxaOrig="14566" w:dyaOrig="13306">
-          <v:shape id="_x0000_i1026" type="#_x0000_t75" style="width:467.25pt;height:426.75pt" o:ole="">
+          <v:shape id="_x0000_i1031" type="#_x0000_t75" style="width:467.25pt;height:426.75pt" o:ole="">
             <v:imagedata r:id="rId38" o:title=""/>
           </v:shape>
-          <o:OLEObject Type="Embed" ProgID="Visio.Drawing.15" ShapeID="_x0000_i1026" DrawAspect="Content" ObjectID="_1427983876" r:id="rId39"/>
+          <o:OLEObject Type="Embed" ProgID="Visio.Drawing.15" ShapeID="_x0000_i1031" DrawAspect="Content" ObjectID="_1428181066" r:id="rId39"/>
         </w:object>
       </w:r>
     </w:p>
@@ -15692,33 +15067,28 @@
       <w:pPr>
         <w:pStyle w:val="Heading2"/>
       </w:pPr>
-      <w:bookmarkStart w:id="47" w:name="_Toc354242037"/>
+      <w:bookmarkStart w:id="46" w:name="_Toc354242037"/>
       <w:r>
         <w:t>Video Source</w:t>
       </w:r>
+      <w:bookmarkEnd w:id="46"/>
+    </w:p>
+    <w:p>
+      <w:pPr>
+        <w:pStyle w:val="Heading3"/>
+      </w:pPr>
+      <w:bookmarkStart w:id="47" w:name="_Toc354242038"/>
+      <w:r>
+        <w:t>Technologies Used</w:t>
+      </w:r>
       <w:bookmarkEnd w:id="47"/>
     </w:p>
     <w:p>
       <w:pPr>
-        <w:pStyle w:val="Heading3"/>
-      </w:pPr>
-      <w:bookmarkStart w:id="48" w:name="_Toc354242038"/>
-      <w:r>
-        <w:t>Technologies Used</w:t>
-      </w:r>
-      <w:bookmarkEnd w:id="48"/>
-    </w:p>
-    <w:p>
-      <w:pPr>
         <w:ind w:firstLine="0"/>
       </w:pPr>
-      <w:proofErr w:type="spellStart"/>
-      <w:r>
-        <w:t>Popcorn.js</w:t>
-      </w:r>
-      <w:proofErr w:type="spellEnd"/>
-      <w:r>
-        <w:t>:</w:t>
+      <w:r>
+        <w:t>Popcorn.js:</w:t>
       </w:r>
     </w:p>
     <w:p>
@@ -15824,12 +15194,12 @@
       <w:pPr>
         <w:pStyle w:val="Heading3"/>
       </w:pPr>
-      <w:bookmarkStart w:id="49" w:name="_Toc354242039"/>
+      <w:bookmarkStart w:id="48" w:name="_Toc354242039"/>
       <w:r>
         <w:lastRenderedPageBreak/>
         <w:t>Sprint Overview</w:t>
       </w:r>
-      <w:bookmarkEnd w:id="49"/>
+      <w:bookmarkEnd w:id="48"/>
     </w:p>
     <w:p>
       <w:pPr>
@@ -15898,8 +15268,6 @@
       </w:pPr>
       <w:r>
         <w:tab/>
-      </w:r>
-      <w:r>
         <w:t>Only supporting YouTube</w:t>
       </w:r>
     </w:p>
@@ -15946,11 +15314,11 @@
       <w:pPr>
         <w:pStyle w:val="Heading3"/>
       </w:pPr>
-      <w:bookmarkStart w:id="50" w:name="_Toc354242040"/>
+      <w:bookmarkStart w:id="49" w:name="_Toc354242040"/>
       <w:r>
         <w:t>Architecture Diagram</w:t>
       </w:r>
-      <w:bookmarkEnd w:id="50"/>
+      <w:bookmarkEnd w:id="49"/>
     </w:p>
     <w:p>
       <w:pPr>
@@ -15961,7 +15329,7 @@
           <v:shape id="_x0000_i1032" type="#_x0000_t75" style="width:467.25pt;height:426.75pt" o:ole="">
             <v:imagedata r:id="rId40" o:title=""/>
           </v:shape>
-          <o:OLEObject Type="Embed" ProgID="Visio.Drawing.15" ShapeID="_x0000_i1032" DrawAspect="Content" ObjectID="_1427983877" r:id="rId41"/>
+          <o:OLEObject Type="Embed" ProgID="Visio.Drawing.15" ShapeID="_x0000_i1032" DrawAspect="Content" ObjectID="_1428181067" r:id="rId41"/>
         </w:object>
       </w:r>
     </w:p>
@@ -15979,160 +15347,538 @@
       <w:pPr>
         <w:pStyle w:val="Heading1"/>
       </w:pPr>
-      <w:bookmarkStart w:id="51" w:name="_Toc354242041"/>
+      <w:bookmarkStart w:id="50" w:name="_Toc354242041"/>
       <w:r>
         <w:t>System and Unit Testing</w:t>
       </w:r>
+      <w:bookmarkEnd w:id="50"/>
+    </w:p>
+    <w:p>
+      <w:pPr>
+        <w:pStyle w:val="Heading3"/>
+      </w:pPr>
+      <w:r>
+        <w:t>General Testing</w:t>
+      </w:r>
+    </w:p>
+    <w:p/>
+    <w:p>
+      <w:pPr>
+        <w:pStyle w:val="Heading4"/>
+      </w:pPr>
+      <w:bookmarkStart w:id="51" w:name="_Toc354242042"/>
+      <w:r>
+        <w:t>Popcorn</w:t>
+      </w:r>
       <w:bookmarkEnd w:id="51"/>
     </w:p>
     <w:p>
+      <w:r>
+        <w:t>We will need to make sure the popcorn is behaving as we expect, by checking the timings and making sure that they are consistent with what is happening on-screen.</w:t>
+      </w:r>
+    </w:p>
+    <w:p>
+      <w:pPr>
+        <w:pStyle w:val="Heading4"/>
+      </w:pPr>
+      <w:bookmarkStart w:id="52" w:name="_Toc354242043"/>
+      <w:r>
+        <w:t>Videos</w:t>
+      </w:r>
+      <w:bookmarkEnd w:id="52"/>
+    </w:p>
+    <w:p>
+      <w:r>
+        <w:lastRenderedPageBreak/>
+        <w:t>We need to make sure that the videos are being displayed correctly and are sized properly.  The videos need to be able to be played while to tags are being updated.</w:t>
+      </w:r>
+    </w:p>
+    <w:p>
+      <w:pPr>
+        <w:pStyle w:val="Heading4"/>
+      </w:pPr>
+      <w:bookmarkStart w:id="53" w:name="_Toc354242044"/>
+      <w:r>
+        <w:t>Database</w:t>
+      </w:r>
+      <w:bookmarkEnd w:id="53"/>
+    </w:p>
+    <w:p>
+      <w:r>
+        <w:t>We ne</w:t>
+      </w:r>
+      <w:r>
+        <w:t xml:space="preserve">ed to make sure the database is secure as well as </w:t>
+      </w:r>
+      <w:r>
+        <w:t>able to be responsive for the users accessing it.</w:t>
+      </w:r>
+    </w:p>
+    <w:p>
+      <w:pPr>
+        <w:pStyle w:val="Heading4"/>
+      </w:pPr>
+      <w:bookmarkStart w:id="54" w:name="_Toc354242045"/>
+      <w:r>
+        <w:t>Host Server</w:t>
+      </w:r>
+      <w:bookmarkEnd w:id="54"/>
+    </w:p>
+    <w:p>
+      <w:r>
+        <w:t xml:space="preserve">Security is the major concern that is associated with the Host Server. </w:t>
+      </w:r>
+    </w:p>
+    <w:p>
+      <w:pPr>
+        <w:pStyle w:val="Heading4"/>
+      </w:pPr>
+      <w:bookmarkStart w:id="55" w:name="_Toc354242046"/>
+      <w:r>
+        <w:t>JavaScript</w:t>
+      </w:r>
+      <w:bookmarkEnd w:id="55"/>
+    </w:p>
+    <w:p>
+      <w:r>
+        <w:t>We will be using the</w:t>
+      </w:r>
+      <w:r>
+        <w:t xml:space="preserve"> </w:t>
+      </w:r>
+      <w:proofErr w:type="spellStart"/>
+      <w:r>
+        <w:t>JSLInt</w:t>
+      </w:r>
+      <w:proofErr w:type="spellEnd"/>
+      <w:r>
+        <w:t xml:space="preserve"> to test the quality of the JavaScript functions.</w:t>
+      </w:r>
+    </w:p>
+    <w:p>
+      <w:pPr>
+        <w:pStyle w:val="Heading4"/>
+      </w:pPr>
+      <w:bookmarkStart w:id="56" w:name="_Toc354242047"/>
+      <w:r>
+        <w:t>Range of Browsers</w:t>
+      </w:r>
+      <w:bookmarkEnd w:id="56"/>
+    </w:p>
+    <w:p>
+      <w:r>
+        <w:t>We will need to test the functionality of the different browsers on our site.</w:t>
+      </w:r>
+    </w:p>
+    <w:p>
       <w:pPr>
         <w:pStyle w:val="Heading3"/>
       </w:pPr>
-      <w:bookmarkStart w:id="52" w:name="_Toc354242042"/>
-      <w:r>
-        <w:t>Popcorn</w:t>
-      </w:r>
-      <w:bookmarkEnd w:id="52"/>
-    </w:p>
-    <w:p>
-      <w:r>
-        <w:t>We will need to make sure the popcorn is behaving as we expect, by checking the timings and making sure that they are consistent with what is happening on-screen.</w:t>
+      <w:r>
+        <w:t>Manual Test Cases</w:t>
+      </w:r>
+    </w:p>
+    <w:p>
+      <w:r>
+        <w:t>The overall purpose of the test cases is to try to break the code.  So here are the methods that are used and the results of trying to break the code. These are test cases that will need to have human interaction in order to complete them and see if they are correct.</w:t>
+      </w:r>
+    </w:p>
+    <w:p/>
+    <w:p>
+      <w:pPr>
+        <w:rPr>
+          <w:b/>
+        </w:rPr>
+      </w:pPr>
+      <w:r>
+        <w:rPr>
+          <w:b/>
+        </w:rPr>
+        <w:t>Login</w:t>
+      </w:r>
+    </w:p>
+    <w:p>
+      <w:r>
+        <w:tab/>
+        <w:t>Many early test were promising when a user could only login with either Facebook or Google. Once the two need to be linked there was a number of issues that needed to be addressed.</w:t>
+      </w:r>
+      <w:r>
+        <w:t xml:space="preserve"> One issue is that Google authentication cannot be easily used at the same time the Facebook Authentication is active. Another problem was that users could only login to google first if they wanted to link their accounts. One problem that can arise is if a user is logged in but a database admin deletes their account, they are still logged in because the browser will store the login information and will attempt to access account specific things with and get errors however still seem to be logged in. This problem is not critical because there should be no cases where a person is deleted from the database.</w:t>
+      </w:r>
+    </w:p>
+    <w:p>
+      <w:pPr>
+        <w:rPr>
+          <w:b/>
+        </w:rPr>
+      </w:pPr>
+      <w:r>
+        <w:rPr>
+          <w:b/>
+        </w:rPr>
+        <w:t>Logout</w:t>
+      </w:r>
+    </w:p>
+    <w:p>
+      <w:r>
+        <w:rPr>
+          <w:b/>
+        </w:rPr>
+        <w:tab/>
+      </w:r>
+      <w:r>
+        <w:t>There were no problems with the logout because it only deletes things that are on the client side that tell the user that they are logged in. The user account information is all saved on the database server and is only accessed the next time the user is logged in.</w:t>
+      </w:r>
+      <w:bookmarkStart w:id="57" w:name="_GoBack"/>
+      <w:bookmarkEnd w:id="57"/>
+    </w:p>
+    <w:p>
+      <w:pPr>
+        <w:rPr>
+          <w:b/>
+        </w:rPr>
+      </w:pPr>
+      <w:r>
+        <w:rPr>
+          <w:b/>
+        </w:rPr>
+        <w:t>Add to favorites</w:t>
+      </w:r>
+    </w:p>
+    <w:p>
+      <w:pPr>
+        <w:pStyle w:val="ListParagraph"/>
+        <w:numPr>
+          <w:ilvl w:val="0"/>
+          <w:numId w:val="9"/>
+        </w:numPr>
+        <w:rPr>
+          <w:b/>
+        </w:rPr>
+      </w:pPr>
+      <w:r>
+        <w:rPr>
+          <w:b/>
+        </w:rPr>
+        <w:t>If no favorites</w:t>
+      </w:r>
+    </w:p>
+    <w:p>
+      <w:pPr>
+        <w:pStyle w:val="ListParagraph"/>
+        <w:numPr>
+          <w:ilvl w:val="0"/>
+          <w:numId w:val="9"/>
+        </w:numPr>
+        <w:rPr>
+          <w:b/>
+        </w:rPr>
+      </w:pPr>
+      <w:r>
+        <w:rPr>
+          <w:b/>
+        </w:rPr>
+        <w:t>If one favorite</w:t>
+      </w:r>
+    </w:p>
+    <w:p>
+      <w:pPr>
+        <w:rPr>
+          <w:b/>
+        </w:rPr>
+      </w:pPr>
+      <w:r>
+        <w:rPr>
+          <w:b/>
+        </w:rPr>
+        <w:t>Link accounts</w:t>
+      </w:r>
+    </w:p>
+    <w:p>
+      <w:pPr>
+        <w:pStyle w:val="ListParagraph"/>
+        <w:numPr>
+          <w:ilvl w:val="0"/>
+          <w:numId w:val="37"/>
+        </w:numPr>
+        <w:rPr>
+          <w:b/>
+        </w:rPr>
+      </w:pPr>
+      <w:r>
+        <w:rPr>
+          <w:b/>
+        </w:rPr>
+        <w:t>Facebook to Google</w:t>
+      </w:r>
+    </w:p>
+    <w:p>
+      <w:pPr>
+        <w:pStyle w:val="ListParagraph"/>
+        <w:numPr>
+          <w:ilvl w:val="0"/>
+          <w:numId w:val="37"/>
+        </w:numPr>
+        <w:rPr>
+          <w:b/>
+        </w:rPr>
+      </w:pPr>
+      <w:r>
+        <w:rPr>
+          <w:b/>
+        </w:rPr>
+        <w:t>Google to Facebook</w:t>
+      </w:r>
+    </w:p>
+    <w:p>
+      <w:pPr>
+        <w:rPr>
+          <w:b/>
+        </w:rPr>
+      </w:pPr>
+      <w:r>
+        <w:rPr>
+          <w:b/>
+        </w:rPr>
+        <w:t>Open a favorite</w:t>
+      </w:r>
+    </w:p>
+    <w:p>
+      <w:pPr>
+        <w:pStyle w:val="ListParagraph"/>
+        <w:numPr>
+          <w:ilvl w:val="0"/>
+          <w:numId w:val="38"/>
+        </w:numPr>
+        <w:rPr>
+          <w:b/>
+        </w:rPr>
+      </w:pPr>
+      <w:r>
+        <w:rPr>
+          <w:b/>
+        </w:rPr>
+        <w:t>Open the first one</w:t>
+      </w:r>
+    </w:p>
+    <w:p>
+      <w:pPr>
+        <w:pStyle w:val="ListParagraph"/>
+        <w:numPr>
+          <w:ilvl w:val="0"/>
+          <w:numId w:val="38"/>
+        </w:numPr>
+        <w:rPr>
+          <w:b/>
+        </w:rPr>
+      </w:pPr>
+      <w:r>
+        <w:rPr>
+          <w:b/>
+        </w:rPr>
+        <w:t>Open the last one</w:t>
+      </w:r>
+    </w:p>
+    <w:p>
+      <w:pPr>
+        <w:pStyle w:val="ListParagraph"/>
+        <w:numPr>
+          <w:ilvl w:val="0"/>
+          <w:numId w:val="38"/>
+        </w:numPr>
+        <w:rPr>
+          <w:b/>
+        </w:rPr>
+      </w:pPr>
+      <w:r>
+        <w:rPr>
+          <w:b/>
+        </w:rPr>
+        <w:lastRenderedPageBreak/>
+        <w:t>Check for only one favorite</w:t>
+      </w:r>
+    </w:p>
+    <w:p>
+      <w:pPr>
+        <w:rPr>
+          <w:b/>
+        </w:rPr>
+      </w:pPr>
+      <w:r>
+        <w:rPr>
+          <w:b/>
+        </w:rPr>
+        <w:t>Open a Friend</w:t>
+      </w:r>
+    </w:p>
+    <w:p>
+      <w:pPr>
+        <w:pStyle w:val="ListParagraph"/>
+        <w:numPr>
+          <w:ilvl w:val="0"/>
+          <w:numId w:val="39"/>
+        </w:numPr>
+        <w:rPr>
+          <w:b/>
+        </w:rPr>
+      </w:pPr>
+      <w:r>
+        <w:rPr>
+          <w:b/>
+        </w:rPr>
+        <w:t>Open the first one</w:t>
+      </w:r>
+    </w:p>
+    <w:p>
+      <w:pPr>
+        <w:pStyle w:val="ListParagraph"/>
+        <w:numPr>
+          <w:ilvl w:val="0"/>
+          <w:numId w:val="39"/>
+        </w:numPr>
+        <w:rPr>
+          <w:b/>
+        </w:rPr>
+      </w:pPr>
+      <w:r>
+        <w:rPr>
+          <w:b/>
+        </w:rPr>
+        <w:t>Open the last one</w:t>
+      </w:r>
+    </w:p>
+    <w:p>
+      <w:pPr>
+        <w:pStyle w:val="ListParagraph"/>
+        <w:numPr>
+          <w:ilvl w:val="0"/>
+          <w:numId w:val="39"/>
+        </w:numPr>
+        <w:rPr>
+          <w:b/>
+        </w:rPr>
+      </w:pPr>
+      <w:r>
+        <w:rPr>
+          <w:b/>
+        </w:rPr>
+        <w:t>Check for only one friend</w:t>
+      </w:r>
+    </w:p>
+    <w:p>
+      <w:pPr>
+        <w:rPr>
+          <w:b/>
+        </w:rPr>
+      </w:pPr>
+      <w:r>
+        <w:rPr>
+          <w:b/>
+        </w:rPr>
+        <w:t>Upload a Video</w:t>
+      </w:r>
+    </w:p>
+    <w:p>
+      <w:pPr>
+        <w:pStyle w:val="ListParagraph"/>
+        <w:numPr>
+          <w:ilvl w:val="0"/>
+          <w:numId w:val="40"/>
+        </w:numPr>
+        <w:rPr>
+          <w:b/>
+        </w:rPr>
+      </w:pPr>
+      <w:r>
+        <w:rPr>
+          <w:b/>
+        </w:rPr>
+        <w:t>Check for incorrect format</w:t>
+      </w:r>
+    </w:p>
+    <w:p>
+      <w:pPr>
+        <w:pStyle w:val="ListParagraph"/>
+        <w:numPr>
+          <w:ilvl w:val="0"/>
+          <w:numId w:val="40"/>
+        </w:numPr>
+        <w:rPr>
+          <w:b/>
+        </w:rPr>
+      </w:pPr>
+      <w:r>
+        <w:rPr>
+          <w:b/>
+        </w:rPr>
+        <w:t>Check for duplicate video</w:t>
       </w:r>
     </w:p>
     <w:p>
       <w:pPr>
         <w:pStyle w:val="Heading3"/>
       </w:pPr>
-      <w:bookmarkStart w:id="53" w:name="_Toc354242043"/>
-      <w:r>
-        <w:t>Videos</w:t>
-      </w:r>
-      <w:bookmarkEnd w:id="53"/>
-    </w:p>
-    <w:p>
-      <w:r>
-        <w:t>We need to make sure that the videos are being displayed correctly and are sized properly.  The videos need to be able to be played while to tags are being updated.</w:t>
-      </w:r>
-    </w:p>
-    <w:p>
-      <w:pPr>
-        <w:pStyle w:val="Heading3"/>
-      </w:pPr>
-      <w:bookmarkStart w:id="54" w:name="_Toc354242044"/>
-      <w:r>
-        <w:lastRenderedPageBreak/>
-        <w:t>Database</w:t>
-      </w:r>
-      <w:bookmarkEnd w:id="54"/>
-    </w:p>
-    <w:p>
-      <w:r>
-        <w:t>We ne</w:t>
-      </w:r>
-      <w:r>
-        <w:t xml:space="preserve">ed to make sure the database is secure as well as </w:t>
-      </w:r>
-      <w:r>
-        <w:t>able to be responsive for the users accessing it.</w:t>
-      </w:r>
-    </w:p>
-    <w:p>
-      <w:pPr>
-        <w:pStyle w:val="Heading3"/>
-      </w:pPr>
-      <w:bookmarkStart w:id="55" w:name="_Toc354242045"/>
-      <w:r>
-        <w:t>Host Server</w:t>
-      </w:r>
-      <w:bookmarkEnd w:id="55"/>
-    </w:p>
-    <w:p>
-      <w:r>
-        <w:t xml:space="preserve">Security is the major concern that is associated with the Host Server. </w:t>
-      </w:r>
-    </w:p>
-    <w:p>
-      <w:pPr>
-        <w:pStyle w:val="Heading3"/>
-      </w:pPr>
-      <w:bookmarkStart w:id="56" w:name="_Toc354242046"/>
-      <w:r>
-        <w:t>JavaScript</w:t>
-      </w:r>
-      <w:bookmarkEnd w:id="56"/>
-    </w:p>
-    <w:p>
-      <w:r>
-        <w:t>We will be using the</w:t>
-      </w:r>
-      <w:r>
-        <w:t xml:space="preserve"> </w:t>
+      <w:r>
+        <w:t>Automated Test Case</w:t>
+      </w:r>
+      <w:r>
+        <w:t>s</w:t>
+      </w:r>
+    </w:p>
+    <w:p>
+      <w:r>
+        <w:t xml:space="preserve">Once a user is logged into the site many of the actions can be automated using a </w:t>
+      </w:r>
+      <w:r>
+        <w:t>tool called selenium. Selenium is used to automating web applications. All though most of the Manual test cases could be automated using this tool they need to have interaction with the database and the tester would need to check for correct results both on screen and on the database. So the test will consist of navigating the website and adding rand</w:t>
+      </w:r>
+      <w:r>
+        <w:t xml:space="preserve">om videos to the database for </w:t>
+      </w:r>
+      <w:r>
+        <w:t>different users and the scripts will be located in the Appendix.</w:t>
+      </w:r>
+    </w:p>
+    <w:p>
+      <w:pPr>
+        <w:pStyle w:val="Heading2"/>
+      </w:pPr>
+      <w:bookmarkStart w:id="58" w:name="_Toc354242048"/>
+      <w:r>
+        <w:t>Overview</w:t>
+      </w:r>
+      <w:bookmarkEnd w:id="58"/>
+    </w:p>
+    <w:p>
+      <w:r>
+        <w:t xml:space="preserve">At this time we only have one framework for testing and that is the </w:t>
       </w:r>
       <w:proofErr w:type="spellStart"/>
       <w:r>
-        <w:t>JSLInt</w:t>
+        <w:t>JSLint</w:t>
       </w:r>
       <w:proofErr w:type="spellEnd"/>
       <w:r>
-        <w:t xml:space="preserve"> to test the quality of the JavaScript functions.</w:t>
-      </w:r>
-    </w:p>
-    <w:p>
-      <w:pPr>
-        <w:pStyle w:val="Heading3"/>
-      </w:pPr>
-      <w:bookmarkStart w:id="57" w:name="_Toc354242047"/>
-      <w:r>
-        <w:t>Range of Browsers</w:t>
-      </w:r>
-      <w:bookmarkEnd w:id="57"/>
-    </w:p>
-    <w:p>
-      <w:r>
-        <w:t>We will need to test the functionality of the different browsers on our site.</w:t>
+        <w:t xml:space="preserve"> framework described below.</w:t>
       </w:r>
     </w:p>
     <w:p>
       <w:pPr>
         <w:pStyle w:val="Heading2"/>
       </w:pPr>
-      <w:bookmarkStart w:id="58" w:name="_Toc354242048"/>
-      <w:r>
-        <w:t>Overview</w:t>
-      </w:r>
-      <w:bookmarkEnd w:id="58"/>
-    </w:p>
-    <w:p>
-      <w:r>
-        <w:t xml:space="preserve">At this time we only have one framework for testing and that is the </w:t>
-      </w:r>
+      <w:bookmarkStart w:id="59" w:name="_Toc354242049"/>
+      <w:r>
+        <w:t>Dependencies</w:t>
+      </w:r>
+      <w:bookmarkEnd w:id="59"/>
+    </w:p>
+    <w:p>
       <w:proofErr w:type="spellStart"/>
       <w:r>
         <w:t>JSLint</w:t>
       </w:r>
       <w:proofErr w:type="spellEnd"/>
       <w:r>
-        <w:t xml:space="preserve"> framework described below.</w:t>
-      </w:r>
-    </w:p>
-    <w:p>
-      <w:pPr>
-        <w:pStyle w:val="Heading2"/>
-      </w:pPr>
-      <w:bookmarkStart w:id="59" w:name="_Toc354242049"/>
-      <w:r>
-        <w:t>Dependencies</w:t>
-      </w:r>
-      <w:bookmarkEnd w:id="59"/>
-    </w:p>
-    <w:p>
-      <w:proofErr w:type="spellStart"/>
-      <w:r>
-        <w:t>JSLint</w:t>
-      </w:r>
-      <w:proofErr w:type="spellEnd"/>
-      <w:r>
         <w:t xml:space="preserve"> for testing the individual JavaScript functions to make sure that they are living up to some standards</w:t>
       </w:r>
       <w:r>
@@ -16141,15 +15887,7 @@
     </w:p>
     <w:p>
       <w:r>
-        <w:t>http://</w:t>
-      </w:r>
-      <w:proofErr w:type="spellStart"/>
-      <w:r>
-        <w:t>www.jslint.com</w:t>
-      </w:r>
-      <w:proofErr w:type="spellEnd"/>
-      <w:r>
-        <w:t>/</w:t>
+        <w:t>http://www.jslint.com/</w:t>
       </w:r>
       <w:r>
         <w:t xml:space="preserve">  </w:t>
@@ -16244,6 +15982,7 @@
       </w:pPr>
       <w:proofErr w:type="spellStart"/>
       <w:r>
+        <w:lastRenderedPageBreak/>
         <w:t>PHPMyAdmin</w:t>
       </w:r>
       <w:proofErr w:type="spellEnd"/>
@@ -16266,7 +16005,6 @@
     </w:p>
     <w:p>
       <w:r>
-        <w:lastRenderedPageBreak/>
         <w:t xml:space="preserve">For the source control we are using the </w:t>
       </w:r>
       <w:proofErr w:type="spellStart"/>
@@ -16284,6 +16022,36 @@
       <w:proofErr w:type="spellEnd"/>
       <w:r>
         <w:t xml:space="preserve"> is completely open to the public to see unless you pay for a private service.</w:t>
+      </w:r>
+      <w:r>
+        <w:t xml:space="preserve">  A few problems with the source control was that we could not directly host the code on </w:t>
+      </w:r>
+      <w:proofErr w:type="spellStart"/>
+      <w:r>
+        <w:t>GitHub</w:t>
+      </w:r>
+      <w:proofErr w:type="spellEnd"/>
+      <w:r>
+        <w:t xml:space="preserve"> because we need the code to be located in a place that the team could easily get to at any point in the day and from anywhere.  We found a free domain where we hosted the server.  Our typical strategy for development was to have two copies of the project so that we could both work on it.  Then we could copy our code to </w:t>
+      </w:r>
+      <w:proofErr w:type="spellStart"/>
+      <w:r>
+        <w:t>GitHub</w:t>
+      </w:r>
+      <w:proofErr w:type="spellEnd"/>
+      <w:r>
+        <w:t xml:space="preserve"> and resolve any conflicts that happened between our two copies. </w:t>
+      </w:r>
+      <w:r>
+        <w:t xml:space="preserve">Using this method of development caused some pauses of work on </w:t>
+      </w:r>
+      <w:proofErr w:type="spellStart"/>
+      <w:r>
+        <w:t>GitHub</w:t>
+      </w:r>
+      <w:proofErr w:type="spellEnd"/>
+      <w:r>
+        <w:t xml:space="preserve"> even though there was still work being done.</w:t>
       </w:r>
     </w:p>
     <w:p>
@@ -16539,7 +16307,7 @@
       <w:rPr>
         <w:noProof/>
       </w:rPr>
-      <w:t>21</w:t>
+      <w:t>41</w:t>
     </w:r>
     <w:r>
       <w:rPr>
@@ -17400,6 +17168,119 @@
     </w:lvl>
   </w:abstractNum>
   <w:abstractNum w:abstractNumId="7">
+    <w:nsid w:val="17D4582B"/>
+    <w:multiLevelType w:val="hybridMultilevel"/>
+    <w:tmpl w:val="44668904"/>
+    <w:lvl w:ilvl="0" w:tplc="04090001">
+      <w:start w:val="1"/>
+      <w:numFmt w:val="bullet"/>
+      <w:lvlText w:val=""/>
+      <w:lvlJc w:val="left"/>
+      <w:pPr>
+        <w:ind w:left="1008" w:hanging="360"/>
+      </w:pPr>
+      <w:rPr>
+        <w:rFonts w:ascii="Symbol" w:hAnsi="Symbol" w:hint="default"/>
+      </w:rPr>
+    </w:lvl>
+    <w:lvl w:ilvl="1" w:tplc="04090003" w:tentative="1">
+      <w:start w:val="1"/>
+      <w:numFmt w:val="bullet"/>
+      <w:lvlText w:val="o"/>
+      <w:lvlJc w:val="left"/>
+      <w:pPr>
+        <w:ind w:left="1728" w:hanging="360"/>
+      </w:pPr>
+      <w:rPr>
+        <w:rFonts w:ascii="Courier New" w:hAnsi="Courier New" w:cs="Courier New" w:hint="default"/>
+      </w:rPr>
+    </w:lvl>
+    <w:lvl w:ilvl="2" w:tplc="04090005" w:tentative="1">
+      <w:start w:val="1"/>
+      <w:numFmt w:val="bullet"/>
+      <w:lvlText w:val=""/>
+      <w:lvlJc w:val="left"/>
+      <w:pPr>
+        <w:ind w:left="2448" w:hanging="360"/>
+      </w:pPr>
+      <w:rPr>
+        <w:rFonts w:ascii="Wingdings" w:hAnsi="Wingdings" w:hint="default"/>
+      </w:rPr>
+    </w:lvl>
+    <w:lvl w:ilvl="3" w:tplc="04090001" w:tentative="1">
+      <w:start w:val="1"/>
+      <w:numFmt w:val="bullet"/>
+      <w:lvlText w:val=""/>
+      <w:lvlJc w:val="left"/>
+      <w:pPr>
+        <w:ind w:left="3168" w:hanging="360"/>
+      </w:pPr>
+      <w:rPr>
+        <w:rFonts w:ascii="Symbol" w:hAnsi="Symbol" w:hint="default"/>
+      </w:rPr>
+    </w:lvl>
+    <w:lvl w:ilvl="4" w:tplc="04090003" w:tentative="1">
+      <w:start w:val="1"/>
+      <w:numFmt w:val="bullet"/>
+      <w:lvlText w:val="o"/>
+      <w:lvlJc w:val="left"/>
+      <w:pPr>
+        <w:ind w:left="3888" w:hanging="360"/>
+      </w:pPr>
+      <w:rPr>
+        <w:rFonts w:ascii="Courier New" w:hAnsi="Courier New" w:cs="Courier New" w:hint="default"/>
+      </w:rPr>
+    </w:lvl>
+    <w:lvl w:ilvl="5" w:tplc="04090005" w:tentative="1">
+      <w:start w:val="1"/>
+      <w:numFmt w:val="bullet"/>
+      <w:lvlText w:val=""/>
+      <w:lvlJc w:val="left"/>
+      <w:pPr>
+        <w:ind w:left="4608" w:hanging="360"/>
+      </w:pPr>
+      <w:rPr>
+        <w:rFonts w:ascii="Wingdings" w:hAnsi="Wingdings" w:hint="default"/>
+      </w:rPr>
+    </w:lvl>
+    <w:lvl w:ilvl="6" w:tplc="04090001" w:tentative="1">
+      <w:start w:val="1"/>
+      <w:numFmt w:val="bullet"/>
+      <w:lvlText w:val=""/>
+      <w:lvlJc w:val="left"/>
+      <w:pPr>
+        <w:ind w:left="5328" w:hanging="360"/>
+      </w:pPr>
+      <w:rPr>
+        <w:rFonts w:ascii="Symbol" w:hAnsi="Symbol" w:hint="default"/>
+      </w:rPr>
+    </w:lvl>
+    <w:lvl w:ilvl="7" w:tplc="04090003" w:tentative="1">
+      <w:start w:val="1"/>
+      <w:numFmt w:val="bullet"/>
+      <w:lvlText w:val="o"/>
+      <w:lvlJc w:val="left"/>
+      <w:pPr>
+        <w:ind w:left="6048" w:hanging="360"/>
+      </w:pPr>
+      <w:rPr>
+        <w:rFonts w:ascii="Courier New" w:hAnsi="Courier New" w:cs="Courier New" w:hint="default"/>
+      </w:rPr>
+    </w:lvl>
+    <w:lvl w:ilvl="8" w:tplc="04090005" w:tentative="1">
+      <w:start w:val="1"/>
+      <w:numFmt w:val="bullet"/>
+      <w:lvlText w:val=""/>
+      <w:lvlJc w:val="left"/>
+      <w:pPr>
+        <w:ind w:left="6768" w:hanging="360"/>
+      </w:pPr>
+      <w:rPr>
+        <w:rFonts w:ascii="Wingdings" w:hAnsi="Wingdings" w:hint="default"/>
+      </w:rPr>
+    </w:lvl>
+  </w:abstractNum>
+  <w:abstractNum w:abstractNumId="8">
     <w:nsid w:val="22DF7251"/>
     <w:multiLevelType w:val="hybridMultilevel"/>
     <w:tmpl w:val="A10E17BC"/>
@@ -17512,7 +17393,7 @@
       </w:rPr>
     </w:lvl>
   </w:abstractNum>
-  <w:abstractNum w:abstractNumId="8">
+  <w:abstractNum w:abstractNumId="9">
     <w:nsid w:val="2676426F"/>
     <w:multiLevelType w:val="hybridMultilevel"/>
     <w:tmpl w:val="A40AC11A"/>
@@ -17625,7 +17506,7 @@
       </w:rPr>
     </w:lvl>
   </w:abstractNum>
-  <w:abstractNum w:abstractNumId="9">
+  <w:abstractNum w:abstractNumId="10">
     <w:nsid w:val="2DED2171"/>
     <w:multiLevelType w:val="hybridMultilevel"/>
     <w:tmpl w:val="60B6A9B8"/>
@@ -17738,7 +17619,7 @@
       </w:rPr>
     </w:lvl>
   </w:abstractNum>
-  <w:abstractNum w:abstractNumId="10">
+  <w:abstractNum w:abstractNumId="11">
     <w:nsid w:val="2E617379"/>
     <w:multiLevelType w:val="hybridMultilevel"/>
     <w:tmpl w:val="EE04D150"/>
@@ -17851,7 +17732,120 @@
       </w:rPr>
     </w:lvl>
   </w:abstractNum>
-  <w:abstractNum w:abstractNumId="11">
+  <w:abstractNum w:abstractNumId="12">
+    <w:nsid w:val="30FD1DC2"/>
+    <w:multiLevelType w:val="hybridMultilevel"/>
+    <w:tmpl w:val="9252B842"/>
+    <w:lvl w:ilvl="0" w:tplc="04090001">
+      <w:start w:val="1"/>
+      <w:numFmt w:val="bullet"/>
+      <w:lvlText w:val=""/>
+      <w:lvlJc w:val="left"/>
+      <w:pPr>
+        <w:ind w:left="1008" w:hanging="360"/>
+      </w:pPr>
+      <w:rPr>
+        <w:rFonts w:ascii="Symbol" w:hAnsi="Symbol" w:hint="default"/>
+      </w:rPr>
+    </w:lvl>
+    <w:lvl w:ilvl="1" w:tplc="04090003" w:tentative="1">
+      <w:start w:val="1"/>
+      <w:numFmt w:val="bullet"/>
+      <w:lvlText w:val="o"/>
+      <w:lvlJc w:val="left"/>
+      <w:pPr>
+        <w:ind w:left="1728" w:hanging="360"/>
+      </w:pPr>
+      <w:rPr>
+        <w:rFonts w:ascii="Courier New" w:hAnsi="Courier New" w:cs="Courier New" w:hint="default"/>
+      </w:rPr>
+    </w:lvl>
+    <w:lvl w:ilvl="2" w:tplc="04090005" w:tentative="1">
+      <w:start w:val="1"/>
+      <w:numFmt w:val="bullet"/>
+      <w:lvlText w:val=""/>
+      <w:lvlJc w:val="left"/>
+      <w:pPr>
+        <w:ind w:left="2448" w:hanging="360"/>
+      </w:pPr>
+      <w:rPr>
+        <w:rFonts w:ascii="Wingdings" w:hAnsi="Wingdings" w:hint="default"/>
+      </w:rPr>
+    </w:lvl>
+    <w:lvl w:ilvl="3" w:tplc="04090001" w:tentative="1">
+      <w:start w:val="1"/>
+      <w:numFmt w:val="bullet"/>
+      <w:lvlText w:val=""/>
+      <w:lvlJc w:val="left"/>
+      <w:pPr>
+        <w:ind w:left="3168" w:hanging="360"/>
+      </w:pPr>
+      <w:rPr>
+        <w:rFonts w:ascii="Symbol" w:hAnsi="Symbol" w:hint="default"/>
+      </w:rPr>
+    </w:lvl>
+    <w:lvl w:ilvl="4" w:tplc="04090003" w:tentative="1">
+      <w:start w:val="1"/>
+      <w:numFmt w:val="bullet"/>
+      <w:lvlText w:val="o"/>
+      <w:lvlJc w:val="left"/>
+      <w:pPr>
+        <w:ind w:left="3888" w:hanging="360"/>
+      </w:pPr>
+      <w:rPr>
+        <w:rFonts w:ascii="Courier New" w:hAnsi="Courier New" w:cs="Courier New" w:hint="default"/>
+      </w:rPr>
+    </w:lvl>
+    <w:lvl w:ilvl="5" w:tplc="04090005" w:tentative="1">
+      <w:start w:val="1"/>
+      <w:numFmt w:val="bullet"/>
+      <w:lvlText w:val=""/>
+      <w:lvlJc w:val="left"/>
+      <w:pPr>
+        <w:ind w:left="4608" w:hanging="360"/>
+      </w:pPr>
+      <w:rPr>
+        <w:rFonts w:ascii="Wingdings" w:hAnsi="Wingdings" w:hint="default"/>
+      </w:rPr>
+    </w:lvl>
+    <w:lvl w:ilvl="6" w:tplc="04090001" w:tentative="1">
+      <w:start w:val="1"/>
+      <w:numFmt w:val="bullet"/>
+      <w:lvlText w:val=""/>
+      <w:lvlJc w:val="left"/>
+      <w:pPr>
+        <w:ind w:left="5328" w:hanging="360"/>
+      </w:pPr>
+      <w:rPr>
+        <w:rFonts w:ascii="Symbol" w:hAnsi="Symbol" w:hint="default"/>
+      </w:rPr>
+    </w:lvl>
+    <w:lvl w:ilvl="7" w:tplc="04090003" w:tentative="1">
+      <w:start w:val="1"/>
+      <w:numFmt w:val="bullet"/>
+      <w:lvlText w:val="o"/>
+      <w:lvlJc w:val="left"/>
+      <w:pPr>
+        <w:ind w:left="6048" w:hanging="360"/>
+      </w:pPr>
+      <w:rPr>
+        <w:rFonts w:ascii="Courier New" w:hAnsi="Courier New" w:cs="Courier New" w:hint="default"/>
+      </w:rPr>
+    </w:lvl>
+    <w:lvl w:ilvl="8" w:tplc="04090005" w:tentative="1">
+      <w:start w:val="1"/>
+      <w:numFmt w:val="bullet"/>
+      <w:lvlText w:val=""/>
+      <w:lvlJc w:val="left"/>
+      <w:pPr>
+        <w:ind w:left="6768" w:hanging="360"/>
+      </w:pPr>
+      <w:rPr>
+        <w:rFonts w:ascii="Wingdings" w:hAnsi="Wingdings" w:hint="default"/>
+      </w:rPr>
+    </w:lvl>
+  </w:abstractNum>
+  <w:abstractNum w:abstractNumId="13">
     <w:nsid w:val="371C7908"/>
     <w:multiLevelType w:val="hybridMultilevel"/>
     <w:tmpl w:val="7AEACEAC"/>
@@ -17964,7 +17958,7 @@
       </w:rPr>
     </w:lvl>
   </w:abstractNum>
-  <w:abstractNum w:abstractNumId="12">
+  <w:abstractNum w:abstractNumId="14">
     <w:nsid w:val="3A7E2F66"/>
     <w:multiLevelType w:val="hybridMultilevel"/>
     <w:tmpl w:val="1EE6DBF6"/>
@@ -18077,7 +18071,7 @@
       </w:rPr>
     </w:lvl>
   </w:abstractNum>
-  <w:abstractNum w:abstractNumId="13">
+  <w:abstractNum w:abstractNumId="15">
     <w:nsid w:val="3B4D4B02"/>
     <w:multiLevelType w:val="hybridMultilevel"/>
     <w:tmpl w:val="8E8400B8"/>
@@ -18190,7 +18184,7 @@
       </w:rPr>
     </w:lvl>
   </w:abstractNum>
-  <w:abstractNum w:abstractNumId="14">
+  <w:abstractNum w:abstractNumId="16">
     <w:nsid w:val="41DF3F88"/>
     <w:multiLevelType w:val="hybridMultilevel"/>
     <w:tmpl w:val="1FE2A41C"/>
@@ -18303,7 +18297,7 @@
       </w:rPr>
     </w:lvl>
   </w:abstractNum>
-  <w:abstractNum w:abstractNumId="15">
+  <w:abstractNum w:abstractNumId="17">
     <w:nsid w:val="431B2C4B"/>
     <w:multiLevelType w:val="hybridMultilevel"/>
     <w:tmpl w:val="BAACC806"/>
@@ -18416,7 +18410,7 @@
       </w:rPr>
     </w:lvl>
   </w:abstractNum>
-  <w:abstractNum w:abstractNumId="16">
+  <w:abstractNum w:abstractNumId="18">
     <w:nsid w:val="48D96039"/>
     <w:multiLevelType w:val="multilevel"/>
     <w:tmpl w:val="794605E4"/>
@@ -18565,7 +18559,7 @@
       </w:rPr>
     </w:lvl>
   </w:abstractNum>
-  <w:abstractNum w:abstractNumId="17">
+  <w:abstractNum w:abstractNumId="19">
     <w:nsid w:val="4B23319C"/>
     <w:multiLevelType w:val="hybridMultilevel"/>
     <w:tmpl w:val="F7EA7D0A"/>
@@ -18678,7 +18672,120 @@
       </w:rPr>
     </w:lvl>
   </w:abstractNum>
-  <w:abstractNum w:abstractNumId="18">
+  <w:abstractNum w:abstractNumId="20">
+    <w:nsid w:val="4FAC509D"/>
+    <w:multiLevelType w:val="hybridMultilevel"/>
+    <w:tmpl w:val="C2E451C4"/>
+    <w:lvl w:ilvl="0" w:tplc="04090001">
+      <w:start w:val="1"/>
+      <w:numFmt w:val="bullet"/>
+      <w:lvlText w:val=""/>
+      <w:lvlJc w:val="left"/>
+      <w:pPr>
+        <w:ind w:left="1008" w:hanging="360"/>
+      </w:pPr>
+      <w:rPr>
+        <w:rFonts w:ascii="Symbol" w:hAnsi="Symbol" w:hint="default"/>
+      </w:rPr>
+    </w:lvl>
+    <w:lvl w:ilvl="1" w:tplc="04090003" w:tentative="1">
+      <w:start w:val="1"/>
+      <w:numFmt w:val="bullet"/>
+      <w:lvlText w:val="o"/>
+      <w:lvlJc w:val="left"/>
+      <w:pPr>
+        <w:ind w:left="1728" w:hanging="360"/>
+      </w:pPr>
+      <w:rPr>
+        <w:rFonts w:ascii="Courier New" w:hAnsi="Courier New" w:cs="Courier New" w:hint="default"/>
+      </w:rPr>
+    </w:lvl>
+    <w:lvl w:ilvl="2" w:tplc="04090005" w:tentative="1">
+      <w:start w:val="1"/>
+      <w:numFmt w:val="bullet"/>
+      <w:lvlText w:val=""/>
+      <w:lvlJc w:val="left"/>
+      <w:pPr>
+        <w:ind w:left="2448" w:hanging="360"/>
+      </w:pPr>
+      <w:rPr>
+        <w:rFonts w:ascii="Wingdings" w:hAnsi="Wingdings" w:hint="default"/>
+      </w:rPr>
+    </w:lvl>
+    <w:lvl w:ilvl="3" w:tplc="04090001" w:tentative="1">
+      <w:start w:val="1"/>
+      <w:numFmt w:val="bullet"/>
+      <w:lvlText w:val=""/>
+      <w:lvlJc w:val="left"/>
+      <w:pPr>
+        <w:ind w:left="3168" w:hanging="360"/>
+      </w:pPr>
+      <w:rPr>
+        <w:rFonts w:ascii="Symbol" w:hAnsi="Symbol" w:hint="default"/>
+      </w:rPr>
+    </w:lvl>
+    <w:lvl w:ilvl="4" w:tplc="04090003" w:tentative="1">
+      <w:start w:val="1"/>
+      <w:numFmt w:val="bullet"/>
+      <w:lvlText w:val="o"/>
+      <w:lvlJc w:val="left"/>
+      <w:pPr>
+        <w:ind w:left="3888" w:hanging="360"/>
+      </w:pPr>
+      <w:rPr>
+        <w:rFonts w:ascii="Courier New" w:hAnsi="Courier New" w:cs="Courier New" w:hint="default"/>
+      </w:rPr>
+    </w:lvl>
+    <w:lvl w:ilvl="5" w:tplc="04090005" w:tentative="1">
+      <w:start w:val="1"/>
+      <w:numFmt w:val="bullet"/>
+      <w:lvlText w:val=""/>
+      <w:lvlJc w:val="left"/>
+      <w:pPr>
+        <w:ind w:left="4608" w:hanging="360"/>
+      </w:pPr>
+      <w:rPr>
+        <w:rFonts w:ascii="Wingdings" w:hAnsi="Wingdings" w:hint="default"/>
+      </w:rPr>
+    </w:lvl>
+    <w:lvl w:ilvl="6" w:tplc="04090001" w:tentative="1">
+      <w:start w:val="1"/>
+      <w:numFmt w:val="bullet"/>
+      <w:lvlText w:val=""/>
+      <w:lvlJc w:val="left"/>
+      <w:pPr>
+        <w:ind w:left="5328" w:hanging="360"/>
+      </w:pPr>
+      <w:rPr>
+        <w:rFonts w:ascii="Symbol" w:hAnsi="Symbol" w:hint="default"/>
+      </w:rPr>
+    </w:lvl>
+    <w:lvl w:ilvl="7" w:tplc="04090003" w:tentative="1">
+      <w:start w:val="1"/>
+      <w:numFmt w:val="bullet"/>
+      <w:lvlText w:val="o"/>
+      <w:lvlJc w:val="left"/>
+      <w:pPr>
+        <w:ind w:left="6048" w:hanging="360"/>
+      </w:pPr>
+      <w:rPr>
+        <w:rFonts w:ascii="Courier New" w:hAnsi="Courier New" w:cs="Courier New" w:hint="default"/>
+      </w:rPr>
+    </w:lvl>
+    <w:lvl w:ilvl="8" w:tplc="04090005" w:tentative="1">
+      <w:start w:val="1"/>
+      <w:numFmt w:val="bullet"/>
+      <w:lvlText w:val=""/>
+      <w:lvlJc w:val="left"/>
+      <w:pPr>
+        <w:ind w:left="6768" w:hanging="360"/>
+      </w:pPr>
+      <w:rPr>
+        <w:rFonts w:ascii="Wingdings" w:hAnsi="Wingdings" w:hint="default"/>
+      </w:rPr>
+    </w:lvl>
+  </w:abstractNum>
+  <w:abstractNum w:abstractNumId="21">
     <w:nsid w:val="5059251C"/>
     <w:multiLevelType w:val="hybridMultilevel"/>
     <w:tmpl w:val="B5EA753A"/>
@@ -18791,7 +18898,7 @@
       </w:rPr>
     </w:lvl>
   </w:abstractNum>
-  <w:abstractNum w:abstractNumId="19">
+  <w:abstractNum w:abstractNumId="22">
     <w:nsid w:val="537F7E9B"/>
     <w:multiLevelType w:val="hybridMultilevel"/>
     <w:tmpl w:val="C61CC036"/>
@@ -18904,10 +19011,10 @@
       </w:rPr>
     </w:lvl>
   </w:abstractNum>
-  <w:abstractNum w:abstractNumId="20">
+  <w:abstractNum w:abstractNumId="23">
     <w:nsid w:val="53B34F02"/>
     <w:multiLevelType w:val="hybridMultilevel"/>
-    <w:tmpl w:val="95E61FF8"/>
+    <w:tmpl w:val="1C7E6DB2"/>
     <w:lvl w:ilvl="0" w:tplc="04090001">
       <w:start w:val="1"/>
       <w:numFmt w:val="bullet"/>
@@ -19017,13 +19124,13 @@
       </w:rPr>
     </w:lvl>
   </w:abstractNum>
-  <w:abstractNum w:abstractNumId="21">
+  <w:abstractNum w:abstractNumId="24">
     <w:nsid w:val="56DB5D1F"/>
     <w:multiLevelType w:val="multilevel"/>
     <w:tmpl w:val="507E4C3C"/>
     <w:numStyleLink w:val="Headings"/>
   </w:abstractNum>
-  <w:abstractNum w:abstractNumId="22">
+  <w:abstractNum w:abstractNumId="25">
     <w:nsid w:val="5C724AC5"/>
     <w:multiLevelType w:val="multilevel"/>
     <w:tmpl w:val="507E4C3C"/>
@@ -19152,7 +19259,7 @@
       </w:rPr>
     </w:lvl>
   </w:abstractNum>
-  <w:abstractNum w:abstractNumId="23">
+  <w:abstractNum w:abstractNumId="26">
     <w:nsid w:val="628A201F"/>
     <w:multiLevelType w:val="hybridMultilevel"/>
     <w:tmpl w:val="0E94802E"/>
@@ -19265,7 +19372,7 @@
       </w:rPr>
     </w:lvl>
   </w:abstractNum>
-  <w:abstractNum w:abstractNumId="24">
+  <w:abstractNum w:abstractNumId="27">
     <w:nsid w:val="6341713B"/>
     <w:multiLevelType w:val="hybridMultilevel"/>
     <w:tmpl w:val="46D84718"/>
@@ -19378,7 +19485,7 @@
       </w:rPr>
     </w:lvl>
   </w:abstractNum>
-  <w:abstractNum w:abstractNumId="25">
+  <w:abstractNum w:abstractNumId="28">
     <w:nsid w:val="64637AE2"/>
     <w:multiLevelType w:val="hybridMultilevel"/>
     <w:tmpl w:val="EE640AB2"/>
@@ -19491,7 +19598,7 @@
       </w:rPr>
     </w:lvl>
   </w:abstractNum>
-  <w:abstractNum w:abstractNumId="26">
+  <w:abstractNum w:abstractNumId="29">
     <w:nsid w:val="681E2040"/>
     <w:multiLevelType w:val="hybridMultilevel"/>
     <w:tmpl w:val="C05E5632"/>
@@ -19604,7 +19711,120 @@
       </w:rPr>
     </w:lvl>
   </w:abstractNum>
-  <w:abstractNum w:abstractNumId="27">
+  <w:abstractNum w:abstractNumId="30">
+    <w:nsid w:val="687803BF"/>
+    <w:multiLevelType w:val="hybridMultilevel"/>
+    <w:tmpl w:val="A58EA264"/>
+    <w:lvl w:ilvl="0" w:tplc="04090001">
+      <w:start w:val="1"/>
+      <w:numFmt w:val="bullet"/>
+      <w:lvlText w:val=""/>
+      <w:lvlJc w:val="left"/>
+      <w:pPr>
+        <w:ind w:left="1008" w:hanging="360"/>
+      </w:pPr>
+      <w:rPr>
+        <w:rFonts w:ascii="Symbol" w:hAnsi="Symbol" w:hint="default"/>
+      </w:rPr>
+    </w:lvl>
+    <w:lvl w:ilvl="1" w:tplc="04090003" w:tentative="1">
+      <w:start w:val="1"/>
+      <w:numFmt w:val="bullet"/>
+      <w:lvlText w:val="o"/>
+      <w:lvlJc w:val="left"/>
+      <w:pPr>
+        <w:ind w:left="1728" w:hanging="360"/>
+      </w:pPr>
+      <w:rPr>
+        <w:rFonts w:ascii="Courier New" w:hAnsi="Courier New" w:cs="Courier New" w:hint="default"/>
+      </w:rPr>
+    </w:lvl>
+    <w:lvl w:ilvl="2" w:tplc="04090005" w:tentative="1">
+      <w:start w:val="1"/>
+      <w:numFmt w:val="bullet"/>
+      <w:lvlText w:val=""/>
+      <w:lvlJc w:val="left"/>
+      <w:pPr>
+        <w:ind w:left="2448" w:hanging="360"/>
+      </w:pPr>
+      <w:rPr>
+        <w:rFonts w:ascii="Wingdings" w:hAnsi="Wingdings" w:hint="default"/>
+      </w:rPr>
+    </w:lvl>
+    <w:lvl w:ilvl="3" w:tplc="04090001" w:tentative="1">
+      <w:start w:val="1"/>
+      <w:numFmt w:val="bullet"/>
+      <w:lvlText w:val=""/>
+      <w:lvlJc w:val="left"/>
+      <w:pPr>
+        <w:ind w:left="3168" w:hanging="360"/>
+      </w:pPr>
+      <w:rPr>
+        <w:rFonts w:ascii="Symbol" w:hAnsi="Symbol" w:hint="default"/>
+      </w:rPr>
+    </w:lvl>
+    <w:lvl w:ilvl="4" w:tplc="04090003" w:tentative="1">
+      <w:start w:val="1"/>
+      <w:numFmt w:val="bullet"/>
+      <w:lvlText w:val="o"/>
+      <w:lvlJc w:val="left"/>
+      <w:pPr>
+        <w:ind w:left="3888" w:hanging="360"/>
+      </w:pPr>
+      <w:rPr>
+        <w:rFonts w:ascii="Courier New" w:hAnsi="Courier New" w:cs="Courier New" w:hint="default"/>
+      </w:rPr>
+    </w:lvl>
+    <w:lvl w:ilvl="5" w:tplc="04090005" w:tentative="1">
+      <w:start w:val="1"/>
+      <w:numFmt w:val="bullet"/>
+      <w:lvlText w:val=""/>
+      <w:lvlJc w:val="left"/>
+      <w:pPr>
+        <w:ind w:left="4608" w:hanging="360"/>
+      </w:pPr>
+      <w:rPr>
+        <w:rFonts w:ascii="Wingdings" w:hAnsi="Wingdings" w:hint="default"/>
+      </w:rPr>
+    </w:lvl>
+    <w:lvl w:ilvl="6" w:tplc="04090001" w:tentative="1">
+      <w:start w:val="1"/>
+      <w:numFmt w:val="bullet"/>
+      <w:lvlText w:val=""/>
+      <w:lvlJc w:val="left"/>
+      <w:pPr>
+        <w:ind w:left="5328" w:hanging="360"/>
+      </w:pPr>
+      <w:rPr>
+        <w:rFonts w:ascii="Symbol" w:hAnsi="Symbol" w:hint="default"/>
+      </w:rPr>
+    </w:lvl>
+    <w:lvl w:ilvl="7" w:tplc="04090003" w:tentative="1">
+      <w:start w:val="1"/>
+      <w:numFmt w:val="bullet"/>
+      <w:lvlText w:val="o"/>
+      <w:lvlJc w:val="left"/>
+      <w:pPr>
+        <w:ind w:left="6048" w:hanging="360"/>
+      </w:pPr>
+      <w:rPr>
+        <w:rFonts w:ascii="Courier New" w:hAnsi="Courier New" w:cs="Courier New" w:hint="default"/>
+      </w:rPr>
+    </w:lvl>
+    <w:lvl w:ilvl="8" w:tplc="04090005" w:tentative="1">
+      <w:start w:val="1"/>
+      <w:numFmt w:val="bullet"/>
+      <w:lvlText w:val=""/>
+      <w:lvlJc w:val="left"/>
+      <w:pPr>
+        <w:ind w:left="6768" w:hanging="360"/>
+      </w:pPr>
+      <w:rPr>
+        <w:rFonts w:ascii="Wingdings" w:hAnsi="Wingdings" w:hint="default"/>
+      </w:rPr>
+    </w:lvl>
+  </w:abstractNum>
+  <w:abstractNum w:abstractNumId="31">
     <w:nsid w:val="69FD4DA4"/>
     <w:multiLevelType w:val="hybridMultilevel"/>
     <w:tmpl w:val="BFACA9D4"/>
@@ -19717,7 +19937,7 @@
       </w:rPr>
     </w:lvl>
   </w:abstractNum>
-  <w:abstractNum w:abstractNumId="28">
+  <w:abstractNum w:abstractNumId="32">
     <w:nsid w:val="6C321949"/>
     <w:multiLevelType w:val="hybridMultilevel"/>
     <w:tmpl w:val="61A2DB88"/>
@@ -19830,7 +20050,7 @@
       </w:rPr>
     </w:lvl>
   </w:abstractNum>
-  <w:abstractNum w:abstractNumId="29">
+  <w:abstractNum w:abstractNumId="33">
     <w:nsid w:val="7026302C"/>
     <w:multiLevelType w:val="multilevel"/>
     <w:tmpl w:val="ACB06A96"/>
@@ -20024,7 +20244,7 @@
       </w:rPr>
     </w:lvl>
   </w:abstractNum>
-  <w:abstractNum w:abstractNumId="30">
+  <w:abstractNum w:abstractNumId="34">
     <w:nsid w:val="70A70A17"/>
     <w:multiLevelType w:val="hybridMultilevel"/>
     <w:tmpl w:val="094E58EE"/>
@@ -20137,7 +20357,7 @@
       </w:rPr>
     </w:lvl>
   </w:abstractNum>
-  <w:abstractNum w:abstractNumId="31">
+  <w:abstractNum w:abstractNumId="35">
     <w:nsid w:val="72016DED"/>
     <w:multiLevelType w:val="hybridMultilevel"/>
     <w:tmpl w:val="E2A0C85C"/>
@@ -20249,7 +20469,7 @@
       </w:rPr>
     </w:lvl>
   </w:abstractNum>
-  <w:abstractNum w:abstractNumId="32">
+  <w:abstractNum w:abstractNumId="36">
     <w:nsid w:val="734B5A9A"/>
     <w:multiLevelType w:val="hybridMultilevel"/>
     <w:tmpl w:val="FC66608A"/>
@@ -20362,7 +20582,7 @@
       </w:rPr>
     </w:lvl>
   </w:abstractNum>
-  <w:abstractNum w:abstractNumId="33">
+  <w:abstractNum w:abstractNumId="37">
     <w:nsid w:val="755333B8"/>
     <w:multiLevelType w:val="hybridMultilevel"/>
     <w:tmpl w:val="AAB8C33E"/>
@@ -20475,7 +20695,7 @@
       </w:rPr>
     </w:lvl>
   </w:abstractNum>
-  <w:abstractNum w:abstractNumId="34">
+  <w:abstractNum w:abstractNumId="38">
     <w:nsid w:val="78D30976"/>
     <w:multiLevelType w:val="hybridMultilevel"/>
     <w:tmpl w:val="4CFA6B1A"/>
@@ -20589,64 +20809,64 @@
     </w:lvl>
   </w:abstractNum>
   <w:num w:numId="1">
-    <w:abstractNumId w:val="22"/>
+    <w:abstractNumId w:val="25"/>
   </w:num>
   <w:num w:numId="2">
-    <w:abstractNumId w:val="21"/>
+    <w:abstractNumId w:val="24"/>
   </w:num>
   <w:num w:numId="3">
-    <w:abstractNumId w:val="21"/>
+    <w:abstractNumId w:val="24"/>
   </w:num>
   <w:num w:numId="4">
-    <w:abstractNumId w:val="33"/>
+    <w:abstractNumId w:val="37"/>
   </w:num>
   <w:num w:numId="5">
+    <w:abstractNumId w:val="35"/>
+  </w:num>
+  <w:num w:numId="6">
     <w:abstractNumId w:val="31"/>
   </w:num>
-  <w:num w:numId="6">
-    <w:abstractNumId w:val="27"/>
-  </w:num>
   <w:num w:numId="7">
-    <w:abstractNumId w:val="32"/>
+    <w:abstractNumId w:val="36"/>
   </w:num>
   <w:num w:numId="8">
-    <w:abstractNumId w:val="7"/>
+    <w:abstractNumId w:val="8"/>
   </w:num>
   <w:num w:numId="9">
-    <w:abstractNumId w:val="20"/>
+    <w:abstractNumId w:val="23"/>
   </w:num>
   <w:num w:numId="10">
-    <w:abstractNumId w:val="34"/>
+    <w:abstractNumId w:val="38"/>
   </w:num>
   <w:num w:numId="11">
     <w:abstractNumId w:val="4"/>
   </w:num>
   <w:num w:numId="12">
+    <w:abstractNumId w:val="15"/>
+  </w:num>
+  <w:num w:numId="13">
     <w:abstractNumId w:val="13"/>
   </w:num>
-  <w:num w:numId="13">
-    <w:abstractNumId w:val="11"/>
-  </w:num>
   <w:num w:numId="14">
-    <w:abstractNumId w:val="14"/>
+    <w:abstractNumId w:val="16"/>
   </w:num>
   <w:num w:numId="15">
-    <w:abstractNumId w:val="8"/>
+    <w:abstractNumId w:val="9"/>
   </w:num>
   <w:num w:numId="16">
-    <w:abstractNumId w:val="28"/>
+    <w:abstractNumId w:val="32"/>
   </w:num>
   <w:num w:numId="17">
-    <w:abstractNumId w:val="19"/>
+    <w:abstractNumId w:val="22"/>
   </w:num>
   <w:num w:numId="18">
-    <w:abstractNumId w:val="29"/>
+    <w:abstractNumId w:val="33"/>
   </w:num>
   <w:num w:numId="19">
     <w:abstractNumId w:val="1"/>
   </w:num>
   <w:num w:numId="20">
-    <w:abstractNumId w:val="15"/>
+    <w:abstractNumId w:val="17"/>
   </w:num>
   <w:num w:numId="21">
     <w:abstractNumId w:val="0"/>
@@ -20655,46 +20875,58 @@
     <w:abstractNumId w:val="3"/>
   </w:num>
   <w:num w:numId="23">
+    <w:abstractNumId w:val="21"/>
+  </w:num>
+  <w:num w:numId="24">
     <w:abstractNumId w:val="18"/>
   </w:num>
-  <w:num w:numId="24">
-    <w:abstractNumId w:val="16"/>
-  </w:num>
   <w:num w:numId="25">
-    <w:abstractNumId w:val="30"/>
+    <w:abstractNumId w:val="34"/>
   </w:num>
   <w:num w:numId="26">
-    <w:abstractNumId w:val="10"/>
+    <w:abstractNumId w:val="11"/>
   </w:num>
   <w:num w:numId="27">
     <w:abstractNumId w:val="6"/>
   </w:num>
   <w:num w:numId="28">
-    <w:abstractNumId w:val="9"/>
+    <w:abstractNumId w:val="10"/>
   </w:num>
   <w:num w:numId="29">
-    <w:abstractNumId w:val="23"/>
+    <w:abstractNumId w:val="26"/>
   </w:num>
   <w:num w:numId="30">
     <w:abstractNumId w:val="2"/>
   </w:num>
   <w:num w:numId="31">
-    <w:abstractNumId w:val="24"/>
+    <w:abstractNumId w:val="27"/>
   </w:num>
   <w:num w:numId="32">
-    <w:abstractNumId w:val="17"/>
+    <w:abstractNumId w:val="19"/>
   </w:num>
   <w:num w:numId="33">
-    <w:abstractNumId w:val="12"/>
+    <w:abstractNumId w:val="14"/>
   </w:num>
   <w:num w:numId="34">
     <w:abstractNumId w:val="5"/>
   </w:num>
   <w:num w:numId="35">
-    <w:abstractNumId w:val="26"/>
+    <w:abstractNumId w:val="29"/>
   </w:num>
   <w:num w:numId="36">
-    <w:abstractNumId w:val="25"/>
+    <w:abstractNumId w:val="28"/>
+  </w:num>
+  <w:num w:numId="37">
+    <w:abstractNumId w:val="20"/>
+  </w:num>
+  <w:num w:numId="38">
+    <w:abstractNumId w:val="30"/>
+  </w:num>
+  <w:num w:numId="39">
+    <w:abstractNumId w:val="12"/>
+  </w:num>
+  <w:num w:numId="40">
+    <w:abstractNumId w:val="7"/>
   </w:num>
   <w:numIdMacAtCleanup w:val="5"/>
 </w:numbering>
@@ -24310,7 +24542,7 @@
 </file>
 
 <file path=customXml/itemProps1.xml><?xml version="1.0" encoding="utf-8"?>
-<ds:datastoreItem xmlns:ds="http://schemas.openxmlformats.org/officeDocument/2006/customXml" ds:itemID="{448C60D1-BB3D-469A-A76B-32545C53FE18}">
+<ds:datastoreItem xmlns:ds="http://schemas.openxmlformats.org/officeDocument/2006/customXml" ds:itemID="{BB3966D4-14E1-4DAB-A089-B60F2AE9458A}">
   <ds:schemaRefs>
     <ds:schemaRef ds:uri="http://schemas.openxmlformats.org/officeDocument/2006/bibliography"/>
   </ds:schemaRefs>

</xml_diff>